<commit_message>
AUTO FROM WORK 29.10.2023 22:50:59,85
</commit_message>
<xml_diff>
--- a/4 kurs/1C/LUBAL/Контрольная.docx
+++ b/4 kurs/1C/LUBAL/Контрольная.docx
@@ -4,6 +4,7 @@
   <w:body>
     <w:p>
       <w:pPr>
+        <w:spacing w:after="0"/>
         <w:jc w:val="center"/>
         <w:rPr>
           <w:rFonts w:cs="Times New Roman"/>
@@ -22,6 +23,7 @@
     </w:p>
     <w:p>
       <w:pPr>
+        <w:spacing w:after="0"/>
         <w:jc w:val="center"/>
         <w:rPr>
           <w:rFonts w:cs="Times New Roman"/>
@@ -32,6 +34,7 @@
     </w:p>
     <w:p>
       <w:pPr>
+        <w:spacing w:after="0"/>
         <w:jc w:val="center"/>
         <w:rPr>
           <w:rFonts w:cs="Times New Roman"/>
@@ -50,6 +53,7 @@
     </w:p>
     <w:p>
       <w:pPr>
+        <w:spacing w:after="0"/>
         <w:jc w:val="center"/>
         <w:rPr>
           <w:rFonts w:cs="Times New Roman"/>
@@ -68,6 +72,7 @@
     </w:p>
     <w:p>
       <w:pPr>
+        <w:spacing w:after="0"/>
         <w:jc w:val="center"/>
         <w:rPr>
           <w:rFonts w:cs="Times New Roman"/>
@@ -78,6 +83,7 @@
     </w:p>
     <w:p>
       <w:pPr>
+        <w:spacing w:after="0"/>
         <w:jc w:val="center"/>
         <w:rPr>
           <w:rFonts w:cs="Times New Roman"/>
@@ -96,6 +102,7 @@
     </w:p>
     <w:p>
       <w:pPr>
+        <w:spacing w:after="0"/>
         <w:jc w:val="center"/>
         <w:rPr>
           <w:rFonts w:cs="Times New Roman"/>
@@ -114,6 +121,7 @@
     </w:p>
     <w:p>
       <w:pPr>
+        <w:spacing w:after="0"/>
         <w:ind w:firstLine="840"/>
         <w:rPr>
           <w:rFonts w:cs="Times New Roman"/>
@@ -152,6 +160,7 @@
     </w:p>
     <w:p>
       <w:pPr>
+        <w:spacing w:after="0"/>
         <w:ind w:firstLine="851"/>
         <w:jc w:val="center"/>
         <w:rPr>
@@ -166,18 +175,8 @@
           <w:sz w:val="40"/>
           <w:szCs w:val="48"/>
         </w:rPr>
-        <w:t>ОСНОВЫ ПРОГРАММИРОВАНИЯ В 1</w:t>
-      </w:r>
-      <w:proofErr w:type="gramStart"/>
-      <w:r>
-        <w:rPr>
-          <w:b/>
-          <w:sz w:val="40"/>
-          <w:szCs w:val="48"/>
-        </w:rPr>
-        <w:t>С:ПРЕДПРИЯТИЕ</w:t>
-      </w:r>
-      <w:proofErr w:type="gramEnd"/>
+        <w:t>ОСНОВЫ ПРОГРАММИРОВАНИЯ В 1С:ПРЕДПРИЯТИЕ</w:t>
+      </w:r>
     </w:p>
     <w:p>
       <w:pPr>
@@ -288,21 +287,6 @@
         </w:rPr>
         <w:t>А</w:t>
       </w:r>
-      <w:r>
-        <w:rPr>
-          <w:sz w:val="32"/>
-          <w:szCs w:val="28"/>
-        </w:rPr>
-        <w:t xml:space="preserve"> №</w:t>
-      </w:r>
-      <w:r>
-        <w:rPr>
-          <w:sz w:val="32"/>
-          <w:szCs w:val="28"/>
-          <w:lang w:val="ru-RU"/>
-        </w:rPr>
-        <w:t>2</w:t>
-      </w:r>
     </w:p>
     <w:p>
       <w:pPr>
@@ -426,6 +410,7 @@
     </w:p>
     <w:p>
       <w:pPr>
+        <w:spacing w:after="0"/>
         <w:ind w:left="5664" w:hanging="5664"/>
         <w:jc w:val="right"/>
         <w:rPr>
@@ -470,6 +455,7 @@
     </w:p>
     <w:p>
       <w:pPr>
+        <w:spacing w:after="0"/>
         <w:ind w:left="5664" w:hanging="5664"/>
         <w:jc w:val="right"/>
         <w:rPr>
@@ -579,6 +565,7 @@
     </w:p>
     <w:p>
       <w:pPr>
+        <w:spacing w:after="0"/>
         <w:jc w:val="center"/>
         <w:rPr>
           <w:rFonts w:cs="Times New Roman"/>
@@ -596,34 +583,359 @@
     <w:p>
       <w:pPr>
         <w:pStyle w:val="1"/>
+        <w:spacing w:before="0"/>
+      </w:pPr>
+      <w:r>
+        <w:t>25 Охарактеризуйте и приведите примеры реализации конструктора форматной строки.</w:t>
+      </w:r>
+    </w:p>
+    <w:p>
+      <w:pPr>
+        <w:spacing w:after="0"/>
+        <w:jc w:val="center"/>
+        <w:rPr>
+          <w:rFonts w:cs="Times New Roman"/>
+          <w:szCs w:val="28"/>
+        </w:rPr>
+      </w:pPr>
+    </w:p>
+    <w:p>
+      <w:pPr>
+        <w:spacing w:after="0"/>
+        <w:ind w:firstLine="851"/>
+        <w:rPr>
+          <w:sz w:val="24"/>
+        </w:rPr>
       </w:pPr>
       <w:r>
         <w:lastRenderedPageBreak/>
-        <w:t>25 Охарактеризуйте и приведите примеры реализации конструктора форматной строки.</w:t>
-      </w:r>
-    </w:p>
-    <w:p>
-      <w:pPr>
+        <w:t>При помощи конструктора форматной строки можно примитивные типы (</w:t>
+      </w:r>
+      <w:r>
+        <w:t>Число</w:t>
+      </w:r>
+      <w:r>
+        <w:t xml:space="preserve">, </w:t>
+      </w:r>
+      <w:r>
+        <w:t>Дата</w:t>
+      </w:r>
+      <w:r>
+        <w:t xml:space="preserve"> и </w:t>
+      </w:r>
+      <w:r>
+        <w:t>Булево</w:t>
+      </w:r>
+      <w:r>
+        <w:t>) выводить пользователю в удобном для чтения виде.</w:t>
+      </w:r>
+    </w:p>
+    <w:p>
+      <w:pPr>
+        <w:spacing w:after="0"/>
+        <w:ind w:firstLine="851"/>
+      </w:pPr>
+      <w:r>
+        <w:t xml:space="preserve">Но перед </w:t>
+      </w:r>
+      <w:r>
+        <w:t>тем,</w:t>
+      </w:r>
+      <w:r>
+        <w:t xml:space="preserve"> как рассматривать конструктор форматной строки, познакомимся с функцией Формат.</w:t>
+      </w:r>
+    </w:p>
+    <w:p>
+      <w:pPr>
+        <w:spacing w:after="0"/>
+        <w:ind w:firstLine="851"/>
+      </w:pPr>
+      <w:r>
+        <w:t>Рассмотрим её синтаксис. Он достаточно простой:</w:t>
+      </w:r>
+    </w:p>
+    <w:p>
+      <w:pPr>
+        <w:spacing w:after="0"/>
+        <w:ind w:firstLine="851"/>
+      </w:pPr>
+      <w:r>
+        <w:rPr>
+          <w:rStyle w:val="a7"/>
+        </w:rPr>
+        <w:t>Формат(&lt;Значение&gt;, &lt;</w:t>
+      </w:r>
+      <w:proofErr w:type="spellStart"/>
+      <w:r>
+        <w:rPr>
+          <w:rStyle w:val="a7"/>
+        </w:rPr>
+        <w:t>ФорматнаяСтрока</w:t>
+      </w:r>
+      <w:proofErr w:type="spellEnd"/>
+      <w:r>
+        <w:rPr>
+          <w:rStyle w:val="a7"/>
+        </w:rPr>
+        <w:t>&gt;)</w:t>
+      </w:r>
+    </w:p>
+    <w:p>
+      <w:pPr>
+        <w:spacing w:after="0"/>
+        <w:ind w:firstLine="851"/>
+      </w:pPr>
+      <w:r>
+        <w:t>Где:</w:t>
+      </w:r>
+    </w:p>
+    <w:p>
+      <w:pPr>
+        <w:spacing w:after="0"/>
+        <w:ind w:firstLine="851"/>
+      </w:pPr>
+      <w:r>
+        <w:rPr>
+          <w:rStyle w:val="a7"/>
+        </w:rPr>
+        <w:t>Значение</w:t>
+      </w:r>
+      <w:r>
+        <w:t xml:space="preserve"> — некоторое значение примитивного типа Число, Дата или Булево.</w:t>
+      </w:r>
+    </w:p>
+    <w:p>
+      <w:pPr>
+        <w:spacing w:after="0"/>
+        <w:ind w:firstLine="851"/>
+      </w:pPr>
+      <w:proofErr w:type="spellStart"/>
+      <w:r>
+        <w:rPr>
+          <w:rStyle w:val="a7"/>
+        </w:rPr>
+        <w:t>ФорматнаяСтрока</w:t>
+      </w:r>
+      <w:proofErr w:type="spellEnd"/>
+      <w:r>
+        <w:t xml:space="preserve"> – это строка или правило, по которому наше значение будет преобразовываться в текстовую строку. Эта функция возвращает значение с типом Строка.</w:t>
+      </w:r>
+    </w:p>
+    <w:p>
+      <w:pPr>
+        <w:spacing w:after="0"/>
+        <w:ind w:firstLine="851"/>
+      </w:pPr>
+      <w:r>
+        <w:t>Эта функция работает во всех видах клиентов (</w:t>
+      </w:r>
+      <w:r>
+        <w:t>тонкий клиент</w:t>
+      </w:r>
+      <w:r>
+        <w:t>, толстый, веб), поэтому её можно применять где угодно.</w:t>
+      </w:r>
+    </w:p>
+    <w:p>
+      <w:pPr>
+        <w:spacing w:after="0"/>
+        <w:ind w:firstLine="851"/>
+      </w:pPr>
+      <w:r>
+        <w:t>Для того что бы узнать каким образом форматировать нам ту или иную переменную примитивного типа, можно смотреть справочную информацию и вникать во все особенности форматирования (хотя это очень нужно и полезно), а можно воспользоваться конструктором форматной строки. Для этого нужно поставить курсор между кавычек и либо вызвать конструктор через контекстное меню</w:t>
+      </w:r>
+      <w:r>
+        <w:t xml:space="preserve"> (рисунок 1)</w:t>
+      </w:r>
+      <w:r>
+        <w:t>.</w:t>
+      </w:r>
+    </w:p>
+    <w:p>
+      <w:pPr>
+        <w:spacing w:after="0"/>
+        <w:ind w:firstLine="851"/>
         <w:jc w:val="center"/>
         <w:rPr>
+          <w:noProof/>
+        </w:rPr>
+      </w:pPr>
+    </w:p>
+    <w:p>
+      <w:pPr>
+        <w:spacing w:after="0"/>
+        <w:ind w:firstLine="851"/>
+        <w:jc w:val="center"/>
+        <w:rPr>
           <w:rFonts w:cs="Times New Roman"/>
           <w:szCs w:val="28"/>
         </w:rPr>
       </w:pPr>
-    </w:p>
-    <w:p>
-      <w:pPr>
+      <w:r>
+        <w:rPr>
+          <w:noProof/>
+        </w:rPr>
+        <w:drawing>
+          <wp:inline distT="0" distB="0" distL="0" distR="0" wp14:anchorId="16139BA6" wp14:editId="247C513B">
+            <wp:extent cx="4951064" cy="3723640"/>
+            <wp:effectExtent l="0" t="0" r="2540" b="0"/>
+            <wp:docPr id="599349138" name="Рисунок 1"/>
+            <wp:cNvGraphicFramePr>
+              <a:graphicFrameLocks xmlns:a="http://schemas.openxmlformats.org/drawingml/2006/main" noChangeAspect="1"/>
+            </wp:cNvGraphicFramePr>
+            <a:graphic xmlns:a="http://schemas.openxmlformats.org/drawingml/2006/main">
+              <a:graphicData uri="http://schemas.openxmlformats.org/drawingml/2006/picture">
+                <pic:pic xmlns:pic="http://schemas.openxmlformats.org/drawingml/2006/picture">
+                  <pic:nvPicPr>
+                    <pic:cNvPr id="0" name="Picture 1"/>
+                    <pic:cNvPicPr>
+                      <a:picLocks noChangeAspect="1" noChangeArrowheads="1"/>
+                    </pic:cNvPicPr>
+                  </pic:nvPicPr>
+                  <pic:blipFill rotWithShape="1">
+                    <a:blip r:embed="rId7">
+                      <a:extLst>
+                        <a:ext uri="{28A0092B-C50C-407E-A947-70E740481C1C}">
+                          <a14:useLocalDpi xmlns:a14="http://schemas.microsoft.com/office/drawing/2010/main" val="0"/>
+                        </a:ext>
+                      </a:extLst>
+                    </a:blip>
+                    <a:srcRect l="2622" t="2005" r="-1"/>
+                    <a:stretch/>
+                  </pic:blipFill>
+                  <pic:spPr bwMode="auto">
+                    <a:xfrm>
+                      <a:off x="0" y="0"/>
+                      <a:ext cx="4954615" cy="3726310"/>
+                    </a:xfrm>
+                    <a:prstGeom prst="rect">
+                      <a:avLst/>
+                    </a:prstGeom>
+                    <a:noFill/>
+                    <a:ln>
+                      <a:noFill/>
+                    </a:ln>
+                    <a:extLst>
+                      <a:ext uri="{53640926-AAD7-44D8-BBD7-CCE9431645EC}">
+                        <a14:shadowObscured xmlns:a14="http://schemas.microsoft.com/office/drawing/2010/main"/>
+                      </a:ext>
+                    </a:extLst>
+                  </pic:spPr>
+                </pic:pic>
+              </a:graphicData>
+            </a:graphic>
+          </wp:inline>
+        </w:drawing>
+      </w:r>
+    </w:p>
+    <w:p>
+      <w:pPr>
+        <w:spacing w:after="0"/>
+        <w:ind w:firstLine="851"/>
+        <w:rPr>
+          <w:rFonts w:cs="Times New Roman"/>
+          <w:szCs w:val="28"/>
+        </w:rPr>
+      </w:pPr>
+      <w:r>
+        <w:rPr>
+          <w:rFonts w:cs="Times New Roman"/>
+          <w:szCs w:val="28"/>
+        </w:rPr>
+        <w:t>Рисунок 1. Контекстное меню.</w:t>
+      </w:r>
+    </w:p>
+    <w:p>
+      <w:pPr>
+        <w:spacing w:after="0"/>
+        <w:ind w:firstLine="851"/>
+      </w:pPr>
+      <w:r>
+        <w:t xml:space="preserve">Или через главное меню </w:t>
+      </w:r>
+      <w:r>
+        <w:t>конфигуратора 1С</w:t>
+      </w:r>
+      <w:r>
+        <w:t>, рисунок 2.</w:t>
+      </w:r>
+    </w:p>
+    <w:p>
+      <w:pPr>
+        <w:spacing w:after="0"/>
+        <w:ind w:firstLine="851"/>
+      </w:pPr>
+    </w:p>
+    <w:p>
+      <w:pPr>
+        <w:spacing w:after="0"/>
+        <w:ind w:firstLine="851"/>
         <w:jc w:val="center"/>
         <w:rPr>
           <w:rFonts w:cs="Times New Roman"/>
           <w:szCs w:val="28"/>
         </w:rPr>
       </w:pPr>
-    </w:p>
-    <w:p>
-      <w:pPr>
-        <w:spacing w:line="259" w:lineRule="auto"/>
-        <w:jc w:val="left"/>
+      <w:r>
+        <w:rPr>
+          <w:noProof/>
+        </w:rPr>
+        <w:lastRenderedPageBreak/>
+        <w:drawing>
+          <wp:inline distT="0" distB="0" distL="0" distR="0" wp14:anchorId="5A14D413" wp14:editId="0872D306">
+            <wp:extent cx="4511675" cy="3183010"/>
+            <wp:effectExtent l="0" t="0" r="3175" b="0"/>
+            <wp:docPr id="752525702" name="Рисунок 2"/>
+            <wp:cNvGraphicFramePr>
+              <a:graphicFrameLocks xmlns:a="http://schemas.openxmlformats.org/drawingml/2006/main" noChangeAspect="1"/>
+            </wp:cNvGraphicFramePr>
+            <a:graphic xmlns:a="http://schemas.openxmlformats.org/drawingml/2006/main">
+              <a:graphicData uri="http://schemas.openxmlformats.org/drawingml/2006/picture">
+                <pic:pic xmlns:pic="http://schemas.openxmlformats.org/drawingml/2006/picture">
+                  <pic:nvPicPr>
+                    <pic:cNvPr id="0" name="Picture 3"/>
+                    <pic:cNvPicPr>
+                      <a:picLocks noChangeAspect="1" noChangeArrowheads="1"/>
+                    </pic:cNvPicPr>
+                  </pic:nvPicPr>
+                  <pic:blipFill>
+                    <a:blip r:embed="rId8">
+                      <a:extLst>
+                        <a:ext uri="{28A0092B-C50C-407E-A947-70E740481C1C}">
+                          <a14:useLocalDpi xmlns:a14="http://schemas.microsoft.com/office/drawing/2010/main" val="0"/>
+                        </a:ext>
+                      </a:extLst>
+                    </a:blip>
+                    <a:srcRect/>
+                    <a:stretch>
+                      <a:fillRect/>
+                    </a:stretch>
+                  </pic:blipFill>
+                  <pic:spPr bwMode="auto">
+                    <a:xfrm>
+                      <a:off x="0" y="0"/>
+                      <a:ext cx="4515537" cy="3185734"/>
+                    </a:xfrm>
+                    <a:prstGeom prst="rect">
+                      <a:avLst/>
+                    </a:prstGeom>
+                    <a:noFill/>
+                    <a:ln>
+                      <a:noFill/>
+                    </a:ln>
+                  </pic:spPr>
+                </pic:pic>
+              </a:graphicData>
+            </a:graphic>
+          </wp:inline>
+        </w:drawing>
+      </w:r>
+    </w:p>
+    <w:p>
+      <w:pPr>
+        <w:spacing w:after="0"/>
+        <w:ind w:firstLine="851"/>
+        <w:jc w:val="center"/>
         <w:rPr>
           <w:rFonts w:cs="Times New Roman"/>
           <w:szCs w:val="28"/>
@@ -634,12 +946,2016 @@
           <w:rFonts w:cs="Times New Roman"/>
           <w:szCs w:val="28"/>
         </w:rPr>
+        <w:t>Рисунок 2 Меню конфигуратора</w:t>
+      </w:r>
+    </w:p>
+    <w:p>
+      <w:pPr>
+        <w:pStyle w:val="a5"/>
+        <w:spacing w:before="0" w:beforeAutospacing="0" w:after="0" w:afterAutospacing="0"/>
+        <w:ind w:firstLine="851"/>
+        <w:rPr>
+          <w:sz w:val="28"/>
+          <w:szCs w:val="28"/>
+        </w:rPr>
+      </w:pPr>
+      <w:r>
+        <w:rPr>
+          <w:sz w:val="28"/>
+          <w:szCs w:val="28"/>
+        </w:rPr>
+        <w:t>После этого откроется форма конструктора форматной строки, где будет три закладки: Число, Дата и Булево, а так же поле выбора языка</w:t>
+      </w:r>
+      <w:r>
+        <w:rPr>
+          <w:sz w:val="28"/>
+          <w:szCs w:val="28"/>
+        </w:rPr>
+        <w:t>, рисунок 3 и 4.</w:t>
+      </w:r>
+    </w:p>
+    <w:p>
+      <w:pPr>
+        <w:pStyle w:val="a5"/>
+        <w:spacing w:before="0" w:beforeAutospacing="0" w:after="0" w:afterAutospacing="0"/>
+        <w:ind w:firstLine="851"/>
+        <w:rPr>
+          <w:sz w:val="28"/>
+          <w:szCs w:val="28"/>
+        </w:rPr>
+      </w:pPr>
+      <w:r>
+        <w:rPr>
+          <w:noProof/>
+          <w:sz w:val="28"/>
+          <w:szCs w:val="28"/>
+        </w:rPr>
+        <w:drawing>
+          <wp:inline distT="0" distB="0" distL="0" distR="0" wp14:anchorId="3AD203D7" wp14:editId="19B622BD">
+            <wp:extent cx="4181475" cy="3552006"/>
+            <wp:effectExtent l="0" t="0" r="0" b="0"/>
+            <wp:docPr id="1188260059" name="Рисунок 3"/>
+            <wp:cNvGraphicFramePr>
+              <a:graphicFrameLocks xmlns:a="http://schemas.openxmlformats.org/drawingml/2006/main" noChangeAspect="1"/>
+            </wp:cNvGraphicFramePr>
+            <a:graphic xmlns:a="http://schemas.openxmlformats.org/drawingml/2006/main">
+              <a:graphicData uri="http://schemas.openxmlformats.org/drawingml/2006/picture">
+                <pic:pic xmlns:pic="http://schemas.openxmlformats.org/drawingml/2006/picture">
+                  <pic:nvPicPr>
+                    <pic:cNvPr id="0" name="Picture 5"/>
+                    <pic:cNvPicPr>
+                      <a:picLocks noChangeAspect="1" noChangeArrowheads="1"/>
+                    </pic:cNvPicPr>
+                  </pic:nvPicPr>
+                  <pic:blipFill>
+                    <a:blip r:embed="rId9">
+                      <a:extLst>
+                        <a:ext uri="{28A0092B-C50C-407E-A947-70E740481C1C}">
+                          <a14:useLocalDpi xmlns:a14="http://schemas.microsoft.com/office/drawing/2010/main" val="0"/>
+                        </a:ext>
+                      </a:extLst>
+                    </a:blip>
+                    <a:srcRect/>
+                    <a:stretch>
+                      <a:fillRect/>
+                    </a:stretch>
+                  </pic:blipFill>
+                  <pic:spPr bwMode="auto">
+                    <a:xfrm>
+                      <a:off x="0" y="0"/>
+                      <a:ext cx="4184628" cy="3554684"/>
+                    </a:xfrm>
+                    <a:prstGeom prst="rect">
+                      <a:avLst/>
+                    </a:prstGeom>
+                    <a:noFill/>
+                    <a:ln>
+                      <a:noFill/>
+                    </a:ln>
+                  </pic:spPr>
+                </pic:pic>
+              </a:graphicData>
+            </a:graphic>
+          </wp:inline>
+        </w:drawing>
+      </w:r>
+    </w:p>
+    <w:p>
+      <w:pPr>
+        <w:pStyle w:val="a5"/>
+        <w:spacing w:before="0" w:beforeAutospacing="0" w:after="0" w:afterAutospacing="0"/>
+        <w:ind w:firstLine="851"/>
+        <w:rPr>
+          <w:sz w:val="28"/>
+          <w:szCs w:val="28"/>
+        </w:rPr>
+      </w:pPr>
+      <w:r>
+        <w:rPr>
+          <w:sz w:val="28"/>
+          <w:szCs w:val="28"/>
+        </w:rPr>
+        <w:t>Рисунок 3. Конструктор форматной строки, вкладка Число.</w:t>
+      </w:r>
+    </w:p>
+    <w:p>
+      <w:pPr>
+        <w:spacing w:after="0"/>
+        <w:ind w:firstLine="851"/>
+        <w:rPr>
+          <w:rFonts w:cs="Times New Roman"/>
+          <w:szCs w:val="28"/>
+        </w:rPr>
+      </w:pPr>
+      <w:r>
+        <w:rPr>
+          <w:noProof/>
+          <w:szCs w:val="28"/>
+        </w:rPr>
+        <w:lastRenderedPageBreak/>
+        <w:drawing>
+          <wp:inline distT="0" distB="0" distL="0" distR="0" wp14:anchorId="2AA11726" wp14:editId="67680C90">
+            <wp:extent cx="4438650" cy="3781425"/>
+            <wp:effectExtent l="0" t="0" r="0" b="9525"/>
+            <wp:docPr id="1149493280" name="Рисунок 4"/>
+            <wp:cNvGraphicFramePr>
+              <a:graphicFrameLocks xmlns:a="http://schemas.openxmlformats.org/drawingml/2006/main" noChangeAspect="1"/>
+            </wp:cNvGraphicFramePr>
+            <a:graphic xmlns:a="http://schemas.openxmlformats.org/drawingml/2006/main">
+              <a:graphicData uri="http://schemas.openxmlformats.org/drawingml/2006/picture">
+                <pic:pic xmlns:pic="http://schemas.openxmlformats.org/drawingml/2006/picture">
+                  <pic:nvPicPr>
+                    <pic:cNvPr id="0" name="Picture 7"/>
+                    <pic:cNvPicPr>
+                      <a:picLocks noChangeAspect="1" noChangeArrowheads="1"/>
+                    </pic:cNvPicPr>
+                  </pic:nvPicPr>
+                  <pic:blipFill>
+                    <a:blip r:embed="rId10">
+                      <a:extLst>
+                        <a:ext uri="{28A0092B-C50C-407E-A947-70E740481C1C}">
+                          <a14:useLocalDpi xmlns:a14="http://schemas.microsoft.com/office/drawing/2010/main" val="0"/>
+                        </a:ext>
+                      </a:extLst>
+                    </a:blip>
+                    <a:srcRect/>
+                    <a:stretch>
+                      <a:fillRect/>
+                    </a:stretch>
+                  </pic:blipFill>
+                  <pic:spPr bwMode="auto">
+                    <a:xfrm>
+                      <a:off x="0" y="0"/>
+                      <a:ext cx="4438650" cy="3781425"/>
+                    </a:xfrm>
+                    <a:prstGeom prst="rect">
+                      <a:avLst/>
+                    </a:prstGeom>
+                    <a:noFill/>
+                    <a:ln>
+                      <a:noFill/>
+                    </a:ln>
+                  </pic:spPr>
+                </pic:pic>
+              </a:graphicData>
+            </a:graphic>
+          </wp:inline>
+        </w:drawing>
+      </w:r>
+    </w:p>
+    <w:p>
+      <w:pPr>
+        <w:spacing w:after="0"/>
+        <w:ind w:firstLine="851"/>
+        <w:rPr>
+          <w:rFonts w:cs="Times New Roman"/>
+          <w:szCs w:val="28"/>
+        </w:rPr>
+      </w:pPr>
+      <w:r>
+        <w:rPr>
+          <w:rFonts w:cs="Times New Roman"/>
+          <w:szCs w:val="28"/>
+        </w:rPr>
+        <w:t>Рисунок 4. Конструктор форматной строки, вкладка Дата.</w:t>
+      </w:r>
+    </w:p>
+    <w:p>
+      <w:pPr>
+        <w:spacing w:after="0"/>
+        <w:ind w:firstLine="851"/>
+        <w:rPr>
+          <w:rFonts w:cs="Times New Roman"/>
+          <w:szCs w:val="28"/>
+        </w:rPr>
+      </w:pPr>
+    </w:p>
+    <w:p>
+      <w:pPr>
+        <w:pStyle w:val="a5"/>
+        <w:spacing w:before="0" w:beforeAutospacing="0" w:after="0" w:afterAutospacing="0"/>
+        <w:ind w:firstLine="851"/>
+        <w:rPr>
+          <w:sz w:val="28"/>
+          <w:szCs w:val="28"/>
+        </w:rPr>
+      </w:pPr>
+      <w:r>
+        <w:rPr>
+          <w:sz w:val="28"/>
+          <w:szCs w:val="28"/>
+        </w:rPr>
+        <w:t>В</w:t>
+      </w:r>
+      <w:r>
+        <w:rPr>
+          <w:sz w:val="28"/>
+          <w:szCs w:val="28"/>
+        </w:rPr>
+        <w:t xml:space="preserve">низу есть группа «Пример», где </w:t>
+      </w:r>
+      <w:r>
+        <w:rPr>
+          <w:sz w:val="28"/>
+          <w:szCs w:val="28"/>
+        </w:rPr>
+        <w:t xml:space="preserve">можно </w:t>
+      </w:r>
+      <w:r>
+        <w:rPr>
+          <w:sz w:val="28"/>
+          <w:szCs w:val="28"/>
+        </w:rPr>
+        <w:t>посмотреть</w:t>
+      </w:r>
+      <w:r>
+        <w:rPr>
+          <w:sz w:val="28"/>
+          <w:szCs w:val="28"/>
+        </w:rPr>
+        <w:t>, как будет выглядеть отформатированное значение</w:t>
+      </w:r>
+      <w:r>
+        <w:rPr>
+          <w:sz w:val="28"/>
+          <w:szCs w:val="28"/>
+        </w:rPr>
+        <w:t>, рисунок 5</w:t>
+      </w:r>
+      <w:r>
+        <w:rPr>
+          <w:sz w:val="28"/>
+          <w:szCs w:val="28"/>
+        </w:rPr>
+        <w:t>.</w:t>
+      </w:r>
+    </w:p>
+    <w:p>
+      <w:pPr>
+        <w:pStyle w:val="a5"/>
+        <w:spacing w:before="0" w:beforeAutospacing="0" w:after="0" w:afterAutospacing="0"/>
+        <w:ind w:firstLine="851"/>
+        <w:rPr>
+          <w:sz w:val="28"/>
+          <w:szCs w:val="28"/>
+        </w:rPr>
+      </w:pPr>
+      <w:r>
+        <w:rPr>
+          <w:noProof/>
+          <w:sz w:val="28"/>
+          <w:szCs w:val="28"/>
+        </w:rPr>
+        <w:drawing>
+          <wp:inline distT="0" distB="0" distL="0" distR="0" wp14:anchorId="70738A0D" wp14:editId="327436E3">
+            <wp:extent cx="4438650" cy="885825"/>
+            <wp:effectExtent l="0" t="0" r="0" b="9525"/>
+            <wp:docPr id="1828019187" name="Рисунок 10"/>
+            <wp:cNvGraphicFramePr>
+              <a:graphicFrameLocks xmlns:a="http://schemas.openxmlformats.org/drawingml/2006/main" noChangeAspect="1"/>
+            </wp:cNvGraphicFramePr>
+            <a:graphic xmlns:a="http://schemas.openxmlformats.org/drawingml/2006/main">
+              <a:graphicData uri="http://schemas.openxmlformats.org/drawingml/2006/picture">
+                <pic:pic xmlns:pic="http://schemas.openxmlformats.org/drawingml/2006/picture">
+                  <pic:nvPicPr>
+                    <pic:cNvPr id="0" name="Picture 9"/>
+                    <pic:cNvPicPr>
+                      <a:picLocks noChangeAspect="1" noChangeArrowheads="1"/>
+                    </pic:cNvPicPr>
+                  </pic:nvPicPr>
+                  <pic:blipFill>
+                    <a:blip r:embed="rId11">
+                      <a:extLst>
+                        <a:ext uri="{28A0092B-C50C-407E-A947-70E740481C1C}">
+                          <a14:useLocalDpi xmlns:a14="http://schemas.microsoft.com/office/drawing/2010/main" val="0"/>
+                        </a:ext>
+                      </a:extLst>
+                    </a:blip>
+                    <a:srcRect/>
+                    <a:stretch>
+                      <a:fillRect/>
+                    </a:stretch>
+                  </pic:blipFill>
+                  <pic:spPr bwMode="auto">
+                    <a:xfrm>
+                      <a:off x="0" y="0"/>
+                      <a:ext cx="4438650" cy="885825"/>
+                    </a:xfrm>
+                    <a:prstGeom prst="rect">
+                      <a:avLst/>
+                    </a:prstGeom>
+                    <a:noFill/>
+                    <a:ln>
+                      <a:noFill/>
+                    </a:ln>
+                  </pic:spPr>
+                </pic:pic>
+              </a:graphicData>
+            </a:graphic>
+          </wp:inline>
+        </w:drawing>
+      </w:r>
+    </w:p>
+    <w:p>
+      <w:pPr>
+        <w:pStyle w:val="a5"/>
+        <w:spacing w:before="0" w:beforeAutospacing="0" w:after="0" w:afterAutospacing="0"/>
+        <w:ind w:firstLine="851"/>
+        <w:rPr>
+          <w:sz w:val="28"/>
+          <w:szCs w:val="28"/>
+        </w:rPr>
+      </w:pPr>
+      <w:r>
+        <w:rPr>
+          <w:sz w:val="28"/>
+          <w:szCs w:val="28"/>
+        </w:rPr>
+        <w:t>Рисунок 5. Пример отображения форматной строки.</w:t>
+      </w:r>
+    </w:p>
+    <w:p>
+      <w:pPr>
+        <w:pStyle w:val="a5"/>
+        <w:spacing w:before="0" w:beforeAutospacing="0" w:after="0" w:afterAutospacing="0"/>
+        <w:ind w:firstLine="851"/>
+        <w:rPr>
+          <w:sz w:val="28"/>
+          <w:szCs w:val="28"/>
+        </w:rPr>
+      </w:pPr>
+      <w:r>
+        <w:rPr>
+          <w:sz w:val="28"/>
+          <w:szCs w:val="28"/>
+        </w:rPr>
+        <w:t>Конструктор предоставляет возможность отформатировать дату в трех форматах.</w:t>
+      </w:r>
+      <w:r>
+        <w:rPr>
+          <w:sz w:val="28"/>
+          <w:szCs w:val="28"/>
+        </w:rPr>
+        <w:t xml:space="preserve"> </w:t>
+      </w:r>
+      <w:r>
+        <w:rPr>
+          <w:sz w:val="28"/>
+          <w:szCs w:val="28"/>
+        </w:rPr>
+        <w:t>Это свободный формат даты</w:t>
+      </w:r>
+      <w:r>
+        <w:rPr>
+          <w:sz w:val="28"/>
+          <w:szCs w:val="28"/>
+        </w:rPr>
+        <w:t>, рисунок 6.</w:t>
+      </w:r>
+    </w:p>
+    <w:p>
+      <w:pPr>
+        <w:pStyle w:val="a5"/>
+        <w:spacing w:before="0" w:beforeAutospacing="0" w:after="0" w:afterAutospacing="0"/>
+        <w:ind w:firstLine="851"/>
+        <w:rPr>
+          <w:sz w:val="28"/>
+          <w:szCs w:val="28"/>
+        </w:rPr>
+      </w:pPr>
+      <w:r>
+        <w:rPr>
+          <w:noProof/>
+          <w:sz w:val="28"/>
+          <w:szCs w:val="28"/>
+        </w:rPr>
+        <w:drawing>
+          <wp:inline distT="0" distB="0" distL="0" distR="0" wp14:anchorId="1B84154D" wp14:editId="7F77608A">
+            <wp:extent cx="4295775" cy="1438275"/>
+            <wp:effectExtent l="0" t="0" r="9525" b="9525"/>
+            <wp:docPr id="126457678" name="Рисунок 9"/>
+            <wp:cNvGraphicFramePr>
+              <a:graphicFrameLocks xmlns:a="http://schemas.openxmlformats.org/drawingml/2006/main" noChangeAspect="1"/>
+            </wp:cNvGraphicFramePr>
+            <a:graphic xmlns:a="http://schemas.openxmlformats.org/drawingml/2006/main">
+              <a:graphicData uri="http://schemas.openxmlformats.org/drawingml/2006/picture">
+                <pic:pic xmlns:pic="http://schemas.openxmlformats.org/drawingml/2006/picture">
+                  <pic:nvPicPr>
+                    <pic:cNvPr id="0" name="Picture 10"/>
+                    <pic:cNvPicPr>
+                      <a:picLocks noChangeAspect="1" noChangeArrowheads="1"/>
+                    </pic:cNvPicPr>
+                  </pic:nvPicPr>
+                  <pic:blipFill>
+                    <a:blip r:embed="rId12">
+                      <a:extLst>
+                        <a:ext uri="{28A0092B-C50C-407E-A947-70E740481C1C}">
+                          <a14:useLocalDpi xmlns:a14="http://schemas.microsoft.com/office/drawing/2010/main" val="0"/>
+                        </a:ext>
+                      </a:extLst>
+                    </a:blip>
+                    <a:srcRect/>
+                    <a:stretch>
+                      <a:fillRect/>
+                    </a:stretch>
+                  </pic:blipFill>
+                  <pic:spPr bwMode="auto">
+                    <a:xfrm>
+                      <a:off x="0" y="0"/>
+                      <a:ext cx="4295775" cy="1438275"/>
+                    </a:xfrm>
+                    <a:prstGeom prst="rect">
+                      <a:avLst/>
+                    </a:prstGeom>
+                    <a:noFill/>
+                    <a:ln>
+                      <a:noFill/>
+                    </a:ln>
+                  </pic:spPr>
+                </pic:pic>
+              </a:graphicData>
+            </a:graphic>
+          </wp:inline>
+        </w:drawing>
+      </w:r>
+    </w:p>
+    <w:p>
+      <w:pPr>
+        <w:pStyle w:val="a5"/>
+        <w:spacing w:before="0" w:beforeAutospacing="0" w:after="0" w:afterAutospacing="0"/>
+        <w:ind w:firstLine="851"/>
+        <w:rPr>
+          <w:sz w:val="28"/>
+          <w:szCs w:val="28"/>
+        </w:rPr>
+      </w:pPr>
+      <w:r>
+        <w:rPr>
+          <w:sz w:val="28"/>
+          <w:szCs w:val="28"/>
+        </w:rPr>
+        <w:t>Рисунок 6. Форматирование даты.</w:t>
+      </w:r>
+    </w:p>
+    <w:p>
+      <w:pPr>
+        <w:pStyle w:val="a5"/>
+        <w:spacing w:before="0" w:beforeAutospacing="0" w:after="0" w:afterAutospacing="0"/>
+        <w:ind w:firstLine="851"/>
+        <w:rPr>
+          <w:sz w:val="28"/>
+          <w:szCs w:val="28"/>
+        </w:rPr>
+      </w:pPr>
+      <w:r>
+        <w:rPr>
+          <w:sz w:val="28"/>
+          <w:szCs w:val="28"/>
+        </w:rPr>
+        <w:t>Локальный формат даты</w:t>
+      </w:r>
+      <w:r>
+        <w:rPr>
+          <w:sz w:val="28"/>
+          <w:szCs w:val="28"/>
+        </w:rPr>
+        <w:t>, рисунок 8.</w:t>
+      </w:r>
+    </w:p>
+    <w:p>
+      <w:pPr>
+        <w:pStyle w:val="a5"/>
+        <w:spacing w:before="0" w:beforeAutospacing="0" w:after="0" w:afterAutospacing="0"/>
+        <w:ind w:firstLine="851"/>
+        <w:rPr>
+          <w:sz w:val="28"/>
+          <w:szCs w:val="28"/>
+        </w:rPr>
+      </w:pPr>
+      <w:r>
+        <w:rPr>
+          <w:noProof/>
+          <w:sz w:val="28"/>
+          <w:szCs w:val="28"/>
+        </w:rPr>
+        <w:lastRenderedPageBreak/>
+        <w:drawing>
+          <wp:inline distT="0" distB="0" distL="0" distR="0" wp14:anchorId="3531F920" wp14:editId="6CA7C81C">
+            <wp:extent cx="4267200" cy="1466850"/>
+            <wp:effectExtent l="0" t="0" r="0" b="0"/>
+            <wp:docPr id="209278767" name="Рисунок 8"/>
+            <wp:cNvGraphicFramePr>
+              <a:graphicFrameLocks xmlns:a="http://schemas.openxmlformats.org/drawingml/2006/main" noChangeAspect="1"/>
+            </wp:cNvGraphicFramePr>
+            <a:graphic xmlns:a="http://schemas.openxmlformats.org/drawingml/2006/main">
+              <a:graphicData uri="http://schemas.openxmlformats.org/drawingml/2006/picture">
+                <pic:pic xmlns:pic="http://schemas.openxmlformats.org/drawingml/2006/picture">
+                  <pic:nvPicPr>
+                    <pic:cNvPr id="0" name="Picture 11"/>
+                    <pic:cNvPicPr>
+                      <a:picLocks noChangeAspect="1" noChangeArrowheads="1"/>
+                    </pic:cNvPicPr>
+                  </pic:nvPicPr>
+                  <pic:blipFill>
+                    <a:blip r:embed="rId13">
+                      <a:extLst>
+                        <a:ext uri="{28A0092B-C50C-407E-A947-70E740481C1C}">
+                          <a14:useLocalDpi xmlns:a14="http://schemas.microsoft.com/office/drawing/2010/main" val="0"/>
+                        </a:ext>
+                      </a:extLst>
+                    </a:blip>
+                    <a:srcRect/>
+                    <a:stretch>
+                      <a:fillRect/>
+                    </a:stretch>
+                  </pic:blipFill>
+                  <pic:spPr bwMode="auto">
+                    <a:xfrm>
+                      <a:off x="0" y="0"/>
+                      <a:ext cx="4267200" cy="1466850"/>
+                    </a:xfrm>
+                    <a:prstGeom prst="rect">
+                      <a:avLst/>
+                    </a:prstGeom>
+                    <a:noFill/>
+                    <a:ln>
+                      <a:noFill/>
+                    </a:ln>
+                  </pic:spPr>
+                </pic:pic>
+              </a:graphicData>
+            </a:graphic>
+          </wp:inline>
+        </w:drawing>
+      </w:r>
+    </w:p>
+    <w:p>
+      <w:pPr>
+        <w:pStyle w:val="a5"/>
+        <w:spacing w:before="0" w:beforeAutospacing="0" w:after="0" w:afterAutospacing="0"/>
+        <w:ind w:firstLine="851"/>
+        <w:rPr>
+          <w:sz w:val="28"/>
+          <w:szCs w:val="28"/>
+        </w:rPr>
+      </w:pPr>
+      <w:r>
+        <w:rPr>
+          <w:sz w:val="28"/>
+          <w:szCs w:val="28"/>
+        </w:rPr>
+        <w:t>Рисунок 8. Локальный формат даты.</w:t>
+      </w:r>
+    </w:p>
+    <w:p>
+      <w:pPr>
+        <w:pStyle w:val="a5"/>
+        <w:spacing w:before="0" w:beforeAutospacing="0" w:after="0" w:afterAutospacing="0"/>
+        <w:ind w:firstLine="851"/>
+        <w:rPr>
+          <w:sz w:val="28"/>
+          <w:szCs w:val="28"/>
+        </w:rPr>
+      </w:pPr>
+      <w:r>
+        <w:rPr>
+          <w:sz w:val="28"/>
+          <w:szCs w:val="28"/>
+        </w:rPr>
+        <w:t>И представление пустой даты</w:t>
+      </w:r>
+      <w:r>
+        <w:rPr>
+          <w:sz w:val="28"/>
+          <w:szCs w:val="28"/>
+        </w:rPr>
+        <w:t>, рисунок 9.</w:t>
+      </w:r>
+    </w:p>
+    <w:p>
+      <w:pPr>
+        <w:pStyle w:val="a5"/>
+        <w:spacing w:before="0" w:beforeAutospacing="0" w:after="0" w:afterAutospacing="0"/>
+        <w:ind w:firstLine="851"/>
+        <w:rPr>
+          <w:sz w:val="28"/>
+          <w:szCs w:val="28"/>
+        </w:rPr>
+      </w:pPr>
+      <w:r>
+        <w:rPr>
+          <w:noProof/>
+          <w:sz w:val="28"/>
+          <w:szCs w:val="28"/>
+        </w:rPr>
+        <w:drawing>
+          <wp:inline distT="0" distB="0" distL="0" distR="0" wp14:anchorId="592F0568" wp14:editId="44599FC9">
+            <wp:extent cx="4276725" cy="1466850"/>
+            <wp:effectExtent l="0" t="0" r="9525" b="0"/>
+            <wp:docPr id="336084397" name="Рисунок 7"/>
+            <wp:cNvGraphicFramePr>
+              <a:graphicFrameLocks xmlns:a="http://schemas.openxmlformats.org/drawingml/2006/main" noChangeAspect="1"/>
+            </wp:cNvGraphicFramePr>
+            <a:graphic xmlns:a="http://schemas.openxmlformats.org/drawingml/2006/main">
+              <a:graphicData uri="http://schemas.openxmlformats.org/drawingml/2006/picture">
+                <pic:pic xmlns:pic="http://schemas.openxmlformats.org/drawingml/2006/picture">
+                  <pic:nvPicPr>
+                    <pic:cNvPr id="0" name="Picture 12"/>
+                    <pic:cNvPicPr>
+                      <a:picLocks noChangeAspect="1" noChangeArrowheads="1"/>
+                    </pic:cNvPicPr>
+                  </pic:nvPicPr>
+                  <pic:blipFill>
+                    <a:blip r:embed="rId14">
+                      <a:extLst>
+                        <a:ext uri="{28A0092B-C50C-407E-A947-70E740481C1C}">
+                          <a14:useLocalDpi xmlns:a14="http://schemas.microsoft.com/office/drawing/2010/main" val="0"/>
+                        </a:ext>
+                      </a:extLst>
+                    </a:blip>
+                    <a:srcRect/>
+                    <a:stretch>
+                      <a:fillRect/>
+                    </a:stretch>
+                  </pic:blipFill>
+                  <pic:spPr bwMode="auto">
+                    <a:xfrm>
+                      <a:off x="0" y="0"/>
+                      <a:ext cx="4276725" cy="1466850"/>
+                    </a:xfrm>
+                    <a:prstGeom prst="rect">
+                      <a:avLst/>
+                    </a:prstGeom>
+                    <a:noFill/>
+                    <a:ln>
+                      <a:noFill/>
+                    </a:ln>
+                  </pic:spPr>
+                </pic:pic>
+              </a:graphicData>
+            </a:graphic>
+          </wp:inline>
+        </w:drawing>
+      </w:r>
+    </w:p>
+    <w:p>
+      <w:pPr>
+        <w:pStyle w:val="a5"/>
+        <w:spacing w:before="0" w:beforeAutospacing="0" w:after="0" w:afterAutospacing="0"/>
+        <w:ind w:firstLine="851"/>
+        <w:rPr>
+          <w:sz w:val="28"/>
+          <w:szCs w:val="28"/>
+        </w:rPr>
+      </w:pPr>
+      <w:r>
+        <w:rPr>
+          <w:sz w:val="28"/>
+          <w:szCs w:val="28"/>
+        </w:rPr>
+        <w:t>Рисунок 9. Представление пустой даты.</w:t>
+      </w:r>
+    </w:p>
+    <w:p>
+      <w:pPr>
+        <w:pStyle w:val="a5"/>
+        <w:spacing w:before="0" w:beforeAutospacing="0" w:after="0" w:afterAutospacing="0"/>
+        <w:ind w:firstLine="851"/>
+        <w:rPr>
+          <w:sz w:val="28"/>
+          <w:szCs w:val="28"/>
+        </w:rPr>
+      </w:pPr>
+      <w:r>
+        <w:rPr>
+          <w:sz w:val="28"/>
+          <w:szCs w:val="28"/>
+        </w:rPr>
+        <w:t>Если установит</w:t>
+      </w:r>
+      <w:r>
+        <w:rPr>
+          <w:sz w:val="28"/>
+          <w:szCs w:val="28"/>
+        </w:rPr>
+        <w:t>ь</w:t>
+      </w:r>
+      <w:r>
+        <w:rPr>
+          <w:sz w:val="28"/>
+          <w:szCs w:val="28"/>
+        </w:rPr>
+        <w:t xml:space="preserve"> одновременно и локальный и свободный формат, то дата будет форматироваться согласно свободному формату</w:t>
+      </w:r>
+      <w:r>
+        <w:rPr>
+          <w:sz w:val="28"/>
+          <w:szCs w:val="28"/>
+        </w:rPr>
+        <w:t>, рисунок 10</w:t>
+      </w:r>
+      <w:r>
+        <w:rPr>
+          <w:sz w:val="28"/>
+          <w:szCs w:val="28"/>
+        </w:rPr>
+        <w:t>.</w:t>
+      </w:r>
+    </w:p>
+    <w:p>
+      <w:pPr>
+        <w:pStyle w:val="a5"/>
+        <w:spacing w:before="0" w:beforeAutospacing="0" w:after="0" w:afterAutospacing="0"/>
+        <w:ind w:firstLine="851"/>
+        <w:rPr>
+          <w:sz w:val="28"/>
+          <w:szCs w:val="28"/>
+        </w:rPr>
+      </w:pPr>
+      <w:r>
+        <w:rPr>
+          <w:noProof/>
+          <w:sz w:val="28"/>
+          <w:szCs w:val="28"/>
+        </w:rPr>
+        <w:drawing>
+          <wp:inline distT="0" distB="0" distL="0" distR="0" wp14:anchorId="7BEF5D3D" wp14:editId="13434B10">
+            <wp:extent cx="4276725" cy="1533525"/>
+            <wp:effectExtent l="0" t="0" r="9525" b="9525"/>
+            <wp:docPr id="864175632" name="Рисунок 6"/>
+            <wp:cNvGraphicFramePr>
+              <a:graphicFrameLocks xmlns:a="http://schemas.openxmlformats.org/drawingml/2006/main" noChangeAspect="1"/>
+            </wp:cNvGraphicFramePr>
+            <a:graphic xmlns:a="http://schemas.openxmlformats.org/drawingml/2006/main">
+              <a:graphicData uri="http://schemas.openxmlformats.org/drawingml/2006/picture">
+                <pic:pic xmlns:pic="http://schemas.openxmlformats.org/drawingml/2006/picture">
+                  <pic:nvPicPr>
+                    <pic:cNvPr id="0" name="Picture 13"/>
+                    <pic:cNvPicPr>
+                      <a:picLocks noChangeAspect="1" noChangeArrowheads="1"/>
+                    </pic:cNvPicPr>
+                  </pic:nvPicPr>
+                  <pic:blipFill>
+                    <a:blip r:embed="rId15">
+                      <a:extLst>
+                        <a:ext uri="{28A0092B-C50C-407E-A947-70E740481C1C}">
+                          <a14:useLocalDpi xmlns:a14="http://schemas.microsoft.com/office/drawing/2010/main" val="0"/>
+                        </a:ext>
+                      </a:extLst>
+                    </a:blip>
+                    <a:srcRect/>
+                    <a:stretch>
+                      <a:fillRect/>
+                    </a:stretch>
+                  </pic:blipFill>
+                  <pic:spPr bwMode="auto">
+                    <a:xfrm>
+                      <a:off x="0" y="0"/>
+                      <a:ext cx="4276725" cy="1533525"/>
+                    </a:xfrm>
+                    <a:prstGeom prst="rect">
+                      <a:avLst/>
+                    </a:prstGeom>
+                    <a:noFill/>
+                    <a:ln>
+                      <a:noFill/>
+                    </a:ln>
+                  </pic:spPr>
+                </pic:pic>
+              </a:graphicData>
+            </a:graphic>
+          </wp:inline>
+        </w:drawing>
+      </w:r>
+    </w:p>
+    <w:p>
+      <w:pPr>
+        <w:pStyle w:val="a5"/>
+        <w:spacing w:before="0" w:beforeAutospacing="0" w:after="0" w:afterAutospacing="0"/>
+        <w:ind w:firstLine="851"/>
+        <w:rPr>
+          <w:sz w:val="28"/>
+          <w:szCs w:val="28"/>
+        </w:rPr>
+      </w:pPr>
+      <w:r>
+        <w:rPr>
+          <w:sz w:val="28"/>
+          <w:szCs w:val="28"/>
+        </w:rPr>
+        <w:t>Рисунок 10. Свободный формат даты.</w:t>
+      </w:r>
+    </w:p>
+    <w:p>
+      <w:pPr>
+        <w:pStyle w:val="a5"/>
+        <w:spacing w:before="0" w:beforeAutospacing="0" w:after="0" w:afterAutospacing="0"/>
+        <w:ind w:firstLine="851"/>
+        <w:rPr>
+          <w:sz w:val="28"/>
+          <w:szCs w:val="28"/>
+        </w:rPr>
+      </w:pPr>
+      <w:r>
+        <w:rPr>
+          <w:sz w:val="28"/>
+          <w:szCs w:val="28"/>
+        </w:rPr>
+        <w:t>Какой бы Вы формат не выбрали, внизу будет показано представление форматной строки</w:t>
+      </w:r>
+      <w:r>
+        <w:rPr>
+          <w:sz w:val="28"/>
+          <w:szCs w:val="28"/>
+        </w:rPr>
+        <w:t>, рисунок 11.</w:t>
+      </w:r>
+    </w:p>
+    <w:p>
+      <w:pPr>
+        <w:pStyle w:val="a5"/>
+        <w:spacing w:before="0" w:beforeAutospacing="0" w:after="0" w:afterAutospacing="0"/>
+        <w:ind w:firstLine="851"/>
+        <w:rPr>
+          <w:sz w:val="28"/>
+          <w:szCs w:val="28"/>
+        </w:rPr>
+      </w:pPr>
+      <w:r>
+        <w:rPr>
+          <w:noProof/>
+          <w:sz w:val="28"/>
+          <w:szCs w:val="28"/>
+        </w:rPr>
+        <w:lastRenderedPageBreak/>
+        <w:drawing>
+          <wp:inline distT="0" distB="0" distL="0" distR="0" wp14:anchorId="28D8F408" wp14:editId="4D87E999">
+            <wp:extent cx="4429125" cy="3781425"/>
+            <wp:effectExtent l="0" t="0" r="9525" b="9525"/>
+            <wp:docPr id="1314641833" name="Рисунок 5"/>
+            <wp:cNvGraphicFramePr>
+              <a:graphicFrameLocks xmlns:a="http://schemas.openxmlformats.org/drawingml/2006/main" noChangeAspect="1"/>
+            </wp:cNvGraphicFramePr>
+            <a:graphic xmlns:a="http://schemas.openxmlformats.org/drawingml/2006/main">
+              <a:graphicData uri="http://schemas.openxmlformats.org/drawingml/2006/picture">
+                <pic:pic xmlns:pic="http://schemas.openxmlformats.org/drawingml/2006/picture">
+                  <pic:nvPicPr>
+                    <pic:cNvPr id="0" name="Picture 14"/>
+                    <pic:cNvPicPr>
+                      <a:picLocks noChangeAspect="1" noChangeArrowheads="1"/>
+                    </pic:cNvPicPr>
+                  </pic:nvPicPr>
+                  <pic:blipFill>
+                    <a:blip r:embed="rId16">
+                      <a:extLst>
+                        <a:ext uri="{28A0092B-C50C-407E-A947-70E740481C1C}">
+                          <a14:useLocalDpi xmlns:a14="http://schemas.microsoft.com/office/drawing/2010/main" val="0"/>
+                        </a:ext>
+                      </a:extLst>
+                    </a:blip>
+                    <a:srcRect/>
+                    <a:stretch>
+                      <a:fillRect/>
+                    </a:stretch>
+                  </pic:blipFill>
+                  <pic:spPr bwMode="auto">
+                    <a:xfrm>
+                      <a:off x="0" y="0"/>
+                      <a:ext cx="4429125" cy="3781425"/>
+                    </a:xfrm>
+                    <a:prstGeom prst="rect">
+                      <a:avLst/>
+                    </a:prstGeom>
+                    <a:noFill/>
+                    <a:ln>
+                      <a:noFill/>
+                    </a:ln>
+                  </pic:spPr>
+                </pic:pic>
+              </a:graphicData>
+            </a:graphic>
+          </wp:inline>
+        </w:drawing>
+      </w:r>
+    </w:p>
+    <w:p>
+      <w:pPr>
+        <w:pStyle w:val="a5"/>
+        <w:spacing w:before="0" w:beforeAutospacing="0" w:after="0" w:afterAutospacing="0"/>
+        <w:ind w:firstLine="851"/>
+        <w:rPr>
+          <w:sz w:val="28"/>
+          <w:szCs w:val="28"/>
+        </w:rPr>
+      </w:pPr>
+      <w:r>
+        <w:rPr>
+          <w:sz w:val="28"/>
+          <w:szCs w:val="28"/>
+        </w:rPr>
+        <w:t>Рисунок 11. Представление форматной строки.</w:t>
+      </w:r>
+    </w:p>
+    <w:p>
+      <w:pPr>
+        <w:pStyle w:val="a5"/>
+        <w:spacing w:before="0" w:beforeAutospacing="0" w:after="0" w:afterAutospacing="0"/>
+        <w:ind w:firstLine="851"/>
+        <w:rPr>
+          <w:sz w:val="28"/>
+          <w:szCs w:val="28"/>
+        </w:rPr>
+      </w:pPr>
+      <w:r>
+        <w:rPr>
+          <w:sz w:val="28"/>
+          <w:szCs w:val="28"/>
+        </w:rPr>
+        <w:t>Опять же, вызываем конструктор форматной строки одним из знакомых нам способом и переходим на закладку «Число»</w:t>
+      </w:r>
+      <w:r>
+        <w:rPr>
+          <w:sz w:val="28"/>
+          <w:szCs w:val="28"/>
+        </w:rPr>
+        <w:t>, рисунок 12</w:t>
+      </w:r>
+      <w:r>
+        <w:rPr>
+          <w:sz w:val="28"/>
+          <w:szCs w:val="28"/>
+        </w:rPr>
+        <w:t>.</w:t>
+      </w:r>
+    </w:p>
+    <w:p>
+      <w:pPr>
+        <w:pStyle w:val="a5"/>
+        <w:spacing w:before="0" w:beforeAutospacing="0" w:after="0" w:afterAutospacing="0"/>
+        <w:ind w:firstLine="851"/>
+        <w:rPr>
+          <w:sz w:val="28"/>
+          <w:szCs w:val="28"/>
+        </w:rPr>
+      </w:pPr>
+    </w:p>
+    <w:p>
+      <w:pPr>
+        <w:pStyle w:val="a5"/>
+        <w:spacing w:before="0" w:beforeAutospacing="0" w:after="0" w:afterAutospacing="0"/>
+        <w:ind w:firstLine="851"/>
+        <w:rPr>
+          <w:sz w:val="28"/>
+          <w:szCs w:val="28"/>
+        </w:rPr>
+      </w:pPr>
+      <w:r>
+        <w:rPr>
+          <w:noProof/>
+          <w:sz w:val="28"/>
+          <w:szCs w:val="28"/>
+        </w:rPr>
+        <w:drawing>
+          <wp:inline distT="0" distB="0" distL="0" distR="0" wp14:anchorId="37F9BF06" wp14:editId="7BDD3BDB">
+            <wp:extent cx="4448175" cy="3790950"/>
+            <wp:effectExtent l="0" t="0" r="9525" b="0"/>
+            <wp:docPr id="719868140" name="Рисунок 12"/>
+            <wp:cNvGraphicFramePr>
+              <a:graphicFrameLocks xmlns:a="http://schemas.openxmlformats.org/drawingml/2006/main" noChangeAspect="1"/>
+            </wp:cNvGraphicFramePr>
+            <a:graphic xmlns:a="http://schemas.openxmlformats.org/drawingml/2006/main">
+              <a:graphicData uri="http://schemas.openxmlformats.org/drawingml/2006/picture">
+                <pic:pic xmlns:pic="http://schemas.openxmlformats.org/drawingml/2006/picture">
+                  <pic:nvPicPr>
+                    <pic:cNvPr id="0" name="Picture 21"/>
+                    <pic:cNvPicPr>
+                      <a:picLocks noChangeAspect="1" noChangeArrowheads="1"/>
+                    </pic:cNvPicPr>
+                  </pic:nvPicPr>
+                  <pic:blipFill>
+                    <a:blip r:embed="rId17">
+                      <a:extLst>
+                        <a:ext uri="{28A0092B-C50C-407E-A947-70E740481C1C}">
+                          <a14:useLocalDpi xmlns:a14="http://schemas.microsoft.com/office/drawing/2010/main" val="0"/>
+                        </a:ext>
+                      </a:extLst>
+                    </a:blip>
+                    <a:srcRect/>
+                    <a:stretch>
+                      <a:fillRect/>
+                    </a:stretch>
+                  </pic:blipFill>
+                  <pic:spPr bwMode="auto">
+                    <a:xfrm>
+                      <a:off x="0" y="0"/>
+                      <a:ext cx="4448175" cy="3790950"/>
+                    </a:xfrm>
+                    <a:prstGeom prst="rect">
+                      <a:avLst/>
+                    </a:prstGeom>
+                    <a:noFill/>
+                    <a:ln>
+                      <a:noFill/>
+                    </a:ln>
+                  </pic:spPr>
+                </pic:pic>
+              </a:graphicData>
+            </a:graphic>
+          </wp:inline>
+        </w:drawing>
+      </w:r>
+    </w:p>
+    <w:p>
+      <w:pPr>
+        <w:pStyle w:val="a5"/>
+        <w:spacing w:before="0" w:beforeAutospacing="0" w:after="0" w:afterAutospacing="0"/>
+        <w:ind w:firstLine="851"/>
+        <w:rPr>
+          <w:sz w:val="28"/>
+          <w:szCs w:val="28"/>
+        </w:rPr>
+      </w:pPr>
+      <w:r>
+        <w:rPr>
+          <w:sz w:val="28"/>
+          <w:szCs w:val="28"/>
+        </w:rPr>
+        <w:t xml:space="preserve">Рисунок 12. Вкладка Число </w:t>
+      </w:r>
+      <w:proofErr w:type="spellStart"/>
+      <w:r>
+        <w:rPr>
+          <w:sz w:val="28"/>
+          <w:szCs w:val="28"/>
+        </w:rPr>
+        <w:t>консрутктора</w:t>
+      </w:r>
+      <w:proofErr w:type="spellEnd"/>
+      <w:r>
+        <w:rPr>
+          <w:sz w:val="28"/>
+          <w:szCs w:val="28"/>
+        </w:rPr>
+        <w:t>.</w:t>
+      </w:r>
+    </w:p>
+    <w:p>
+      <w:pPr>
+        <w:pStyle w:val="a5"/>
+        <w:spacing w:before="0" w:beforeAutospacing="0" w:after="0" w:afterAutospacing="0"/>
+        <w:ind w:firstLine="851"/>
+        <w:rPr>
+          <w:sz w:val="28"/>
+          <w:szCs w:val="28"/>
+        </w:rPr>
+      </w:pPr>
+      <w:r>
+        <w:rPr>
+          <w:sz w:val="28"/>
+          <w:szCs w:val="28"/>
+        </w:rPr>
+        <w:t>У этого формата девять различных значений, каждое из которых опять-таки описывается в справочной информации</w:t>
+      </w:r>
+      <w:r>
+        <w:rPr>
+          <w:sz w:val="28"/>
+          <w:szCs w:val="28"/>
+        </w:rPr>
+        <w:t>, рисунок 13.</w:t>
+      </w:r>
+    </w:p>
+    <w:p>
+      <w:pPr>
+        <w:pStyle w:val="a5"/>
+        <w:spacing w:before="0" w:beforeAutospacing="0" w:after="0" w:afterAutospacing="0"/>
+        <w:ind w:firstLine="851"/>
+        <w:jc w:val="center"/>
+        <w:rPr>
+          <w:sz w:val="28"/>
+          <w:szCs w:val="28"/>
+        </w:rPr>
+      </w:pPr>
+      <w:r>
+        <w:rPr>
+          <w:noProof/>
+          <w:sz w:val="28"/>
+          <w:szCs w:val="28"/>
+        </w:rPr>
+        <w:lastRenderedPageBreak/>
+        <w:drawing>
+          <wp:inline distT="0" distB="0" distL="0" distR="0" wp14:anchorId="03222AD1" wp14:editId="207A79E1">
+            <wp:extent cx="4571556" cy="3352800"/>
+            <wp:effectExtent l="0" t="0" r="635" b="0"/>
+            <wp:docPr id="1211425490" name="Рисунок 11"/>
+            <wp:cNvGraphicFramePr>
+              <a:graphicFrameLocks xmlns:a="http://schemas.openxmlformats.org/drawingml/2006/main" noChangeAspect="1"/>
+            </wp:cNvGraphicFramePr>
+            <a:graphic xmlns:a="http://schemas.openxmlformats.org/drawingml/2006/main">
+              <a:graphicData uri="http://schemas.openxmlformats.org/drawingml/2006/picture">
+                <pic:pic xmlns:pic="http://schemas.openxmlformats.org/drawingml/2006/picture">
+                  <pic:nvPicPr>
+                    <pic:cNvPr id="0" name="Picture 22"/>
+                    <pic:cNvPicPr>
+                      <a:picLocks noChangeAspect="1" noChangeArrowheads="1"/>
+                    </pic:cNvPicPr>
+                  </pic:nvPicPr>
+                  <pic:blipFill>
+                    <a:blip r:embed="rId18">
+                      <a:extLst>
+                        <a:ext uri="{28A0092B-C50C-407E-A947-70E740481C1C}">
+                          <a14:useLocalDpi xmlns:a14="http://schemas.microsoft.com/office/drawing/2010/main" val="0"/>
+                        </a:ext>
+                      </a:extLst>
+                    </a:blip>
+                    <a:srcRect/>
+                    <a:stretch>
+                      <a:fillRect/>
+                    </a:stretch>
+                  </pic:blipFill>
+                  <pic:spPr bwMode="auto">
+                    <a:xfrm>
+                      <a:off x="0" y="0"/>
+                      <a:ext cx="4576967" cy="3356769"/>
+                    </a:xfrm>
+                    <a:prstGeom prst="rect">
+                      <a:avLst/>
+                    </a:prstGeom>
+                    <a:noFill/>
+                    <a:ln>
+                      <a:noFill/>
+                    </a:ln>
+                  </pic:spPr>
+                </pic:pic>
+              </a:graphicData>
+            </a:graphic>
+          </wp:inline>
+        </w:drawing>
+      </w:r>
+    </w:p>
+    <w:p>
+      <w:pPr>
+        <w:pStyle w:val="a5"/>
+        <w:spacing w:before="0" w:beforeAutospacing="0" w:after="0" w:afterAutospacing="0"/>
+        <w:ind w:firstLine="851"/>
+        <w:rPr>
+          <w:sz w:val="28"/>
+          <w:szCs w:val="28"/>
+        </w:rPr>
+      </w:pPr>
+      <w:r>
+        <w:rPr>
+          <w:sz w:val="28"/>
+          <w:szCs w:val="28"/>
+        </w:rPr>
+        <w:t>Рисунок 13. Справочная информация.</w:t>
+      </w:r>
+    </w:p>
+    <w:p>
+      <w:pPr>
+        <w:pStyle w:val="a5"/>
+        <w:spacing w:before="0" w:beforeAutospacing="0" w:after="0" w:afterAutospacing="0"/>
+        <w:ind w:firstLine="851"/>
+        <w:rPr>
+          <w:sz w:val="28"/>
+          <w:szCs w:val="28"/>
+        </w:rPr>
+      </w:pPr>
+      <w:r>
+        <w:rPr>
+          <w:sz w:val="28"/>
+          <w:szCs w:val="28"/>
+        </w:rPr>
+        <w:t>Разберем некоторые форматы.</w:t>
+      </w:r>
+    </w:p>
+    <w:p>
+      <w:pPr>
+        <w:pStyle w:val="a5"/>
+        <w:spacing w:before="0" w:beforeAutospacing="0" w:after="0" w:afterAutospacing="0"/>
+        <w:ind w:firstLine="851"/>
+        <w:rPr>
+          <w:sz w:val="28"/>
+          <w:szCs w:val="28"/>
+        </w:rPr>
+      </w:pPr>
+      <w:r>
+        <w:rPr>
+          <w:sz w:val="28"/>
+          <w:szCs w:val="28"/>
+        </w:rPr>
+        <w:t>Очень часто пользователям мешает группировка цифр, и необходимо её убрать. Для этого нужно установить в параметр «Группировка» значение «0»</w:t>
+      </w:r>
+      <w:r>
+        <w:rPr>
+          <w:sz w:val="28"/>
+          <w:szCs w:val="28"/>
+        </w:rPr>
+        <w:t>, рисунок 14.</w:t>
+      </w:r>
+    </w:p>
+    <w:p>
+      <w:pPr>
+        <w:pStyle w:val="a5"/>
+        <w:spacing w:before="0" w:beforeAutospacing="0" w:after="0" w:afterAutospacing="0"/>
+        <w:ind w:firstLine="851"/>
+        <w:rPr>
+          <w:sz w:val="28"/>
+          <w:szCs w:val="28"/>
+        </w:rPr>
+      </w:pPr>
+      <w:r>
+        <w:rPr>
+          <w:noProof/>
+          <w:sz w:val="28"/>
+          <w:szCs w:val="28"/>
+        </w:rPr>
+        <w:drawing>
+          <wp:inline distT="0" distB="0" distL="0" distR="0" wp14:anchorId="258CF8B9" wp14:editId="130CD325">
+            <wp:extent cx="4276725" cy="2590800"/>
+            <wp:effectExtent l="0" t="0" r="9525" b="0"/>
+            <wp:docPr id="263571326" name="Рисунок 15"/>
+            <wp:cNvGraphicFramePr>
+              <a:graphicFrameLocks xmlns:a="http://schemas.openxmlformats.org/drawingml/2006/main" noChangeAspect="1"/>
+            </wp:cNvGraphicFramePr>
+            <a:graphic xmlns:a="http://schemas.openxmlformats.org/drawingml/2006/main">
+              <a:graphicData uri="http://schemas.openxmlformats.org/drawingml/2006/picture">
+                <pic:pic xmlns:pic="http://schemas.openxmlformats.org/drawingml/2006/picture">
+                  <pic:nvPicPr>
+                    <pic:cNvPr id="0" name="Picture 25"/>
+                    <pic:cNvPicPr>
+                      <a:picLocks noChangeAspect="1" noChangeArrowheads="1"/>
+                    </pic:cNvPicPr>
+                  </pic:nvPicPr>
+                  <pic:blipFill>
+                    <a:blip r:embed="rId19">
+                      <a:extLst>
+                        <a:ext uri="{28A0092B-C50C-407E-A947-70E740481C1C}">
+                          <a14:useLocalDpi xmlns:a14="http://schemas.microsoft.com/office/drawing/2010/main" val="0"/>
+                        </a:ext>
+                      </a:extLst>
+                    </a:blip>
+                    <a:srcRect/>
+                    <a:stretch>
+                      <a:fillRect/>
+                    </a:stretch>
+                  </pic:blipFill>
+                  <pic:spPr bwMode="auto">
+                    <a:xfrm>
+                      <a:off x="0" y="0"/>
+                      <a:ext cx="4276725" cy="2590800"/>
+                    </a:xfrm>
+                    <a:prstGeom prst="rect">
+                      <a:avLst/>
+                    </a:prstGeom>
+                    <a:noFill/>
+                    <a:ln>
+                      <a:noFill/>
+                    </a:ln>
+                  </pic:spPr>
+                </pic:pic>
+              </a:graphicData>
+            </a:graphic>
+          </wp:inline>
+        </w:drawing>
+      </w:r>
+    </w:p>
+    <w:p>
+      <w:pPr>
+        <w:pStyle w:val="a5"/>
+        <w:spacing w:before="0" w:beforeAutospacing="0" w:after="0" w:afterAutospacing="0"/>
+        <w:ind w:firstLine="851"/>
+        <w:rPr>
+          <w:sz w:val="28"/>
+          <w:szCs w:val="28"/>
+        </w:rPr>
+      </w:pPr>
+      <w:r>
+        <w:rPr>
+          <w:sz w:val="28"/>
+          <w:szCs w:val="28"/>
+        </w:rPr>
+        <w:t>Рисунок 14. Группировка</w:t>
+      </w:r>
+    </w:p>
+    <w:p>
+      <w:pPr>
+        <w:pStyle w:val="a5"/>
+        <w:spacing w:before="0" w:beforeAutospacing="0" w:after="0" w:afterAutospacing="0"/>
+        <w:ind w:firstLine="851"/>
+        <w:rPr>
+          <w:sz w:val="28"/>
+          <w:szCs w:val="28"/>
+        </w:rPr>
+      </w:pPr>
+      <w:r>
+        <w:rPr>
+          <w:sz w:val="28"/>
+          <w:szCs w:val="28"/>
+        </w:rPr>
+        <w:t>После этого число будет в обычном виде, без всяких разделений групп.</w:t>
+      </w:r>
+    </w:p>
+    <w:p>
+      <w:pPr>
+        <w:pStyle w:val="a5"/>
+        <w:spacing w:before="0" w:beforeAutospacing="0" w:after="0" w:afterAutospacing="0"/>
+        <w:ind w:firstLine="851"/>
+        <w:rPr>
+          <w:sz w:val="28"/>
+          <w:szCs w:val="28"/>
+        </w:rPr>
+      </w:pPr>
+      <w:r>
+        <w:rPr>
+          <w:sz w:val="28"/>
+          <w:szCs w:val="28"/>
+        </w:rPr>
+        <w:t>Еще интересный параметр – сдвиг. В том случае, когда он указан число будет умножено или поделено на 10 в степени этого параметра</w:t>
+      </w:r>
+      <w:r>
+        <w:rPr>
+          <w:sz w:val="28"/>
+          <w:szCs w:val="28"/>
+        </w:rPr>
+        <w:t>, рисунки 15 и 16</w:t>
+      </w:r>
+      <w:r>
+        <w:rPr>
+          <w:sz w:val="28"/>
+          <w:szCs w:val="28"/>
+        </w:rPr>
+        <w:t>.</w:t>
+      </w:r>
+    </w:p>
+    <w:p>
+      <w:pPr>
+        <w:pStyle w:val="a5"/>
+        <w:spacing w:before="0" w:beforeAutospacing="0" w:after="0" w:afterAutospacing="0"/>
+        <w:ind w:firstLine="851"/>
+        <w:jc w:val="center"/>
+        <w:rPr>
+          <w:sz w:val="28"/>
+          <w:szCs w:val="28"/>
+        </w:rPr>
+      </w:pPr>
+      <w:r>
+        <w:rPr>
+          <w:noProof/>
+          <w:sz w:val="28"/>
+          <w:szCs w:val="28"/>
+        </w:rPr>
+        <w:lastRenderedPageBreak/>
+        <w:drawing>
+          <wp:inline distT="0" distB="0" distL="0" distR="0" wp14:anchorId="2C2E9791" wp14:editId="58E4CC1A">
+            <wp:extent cx="3771900" cy="2335386"/>
+            <wp:effectExtent l="0" t="0" r="0" b="8255"/>
+            <wp:docPr id="2066784850" name="Рисунок 14"/>
+            <wp:cNvGraphicFramePr>
+              <a:graphicFrameLocks xmlns:a="http://schemas.openxmlformats.org/drawingml/2006/main" noChangeAspect="1"/>
+            </wp:cNvGraphicFramePr>
+            <a:graphic xmlns:a="http://schemas.openxmlformats.org/drawingml/2006/main">
+              <a:graphicData uri="http://schemas.openxmlformats.org/drawingml/2006/picture">
+                <pic:pic xmlns:pic="http://schemas.openxmlformats.org/drawingml/2006/picture">
+                  <pic:nvPicPr>
+                    <pic:cNvPr id="0" name="Picture 26"/>
+                    <pic:cNvPicPr>
+                      <a:picLocks noChangeAspect="1" noChangeArrowheads="1"/>
+                    </pic:cNvPicPr>
+                  </pic:nvPicPr>
+                  <pic:blipFill>
+                    <a:blip r:embed="rId20">
+                      <a:extLst>
+                        <a:ext uri="{28A0092B-C50C-407E-A947-70E740481C1C}">
+                          <a14:useLocalDpi xmlns:a14="http://schemas.microsoft.com/office/drawing/2010/main" val="0"/>
+                        </a:ext>
+                      </a:extLst>
+                    </a:blip>
+                    <a:srcRect/>
+                    <a:stretch>
+                      <a:fillRect/>
+                    </a:stretch>
+                  </pic:blipFill>
+                  <pic:spPr bwMode="auto">
+                    <a:xfrm>
+                      <a:off x="0" y="0"/>
+                      <a:ext cx="3776732" cy="2338378"/>
+                    </a:xfrm>
+                    <a:prstGeom prst="rect">
+                      <a:avLst/>
+                    </a:prstGeom>
+                    <a:noFill/>
+                    <a:ln>
+                      <a:noFill/>
+                    </a:ln>
+                  </pic:spPr>
+                </pic:pic>
+              </a:graphicData>
+            </a:graphic>
+          </wp:inline>
+        </w:drawing>
+      </w:r>
+    </w:p>
+    <w:p>
+      <w:pPr>
+        <w:pStyle w:val="a5"/>
+        <w:spacing w:before="0" w:beforeAutospacing="0" w:after="0" w:afterAutospacing="0"/>
+        <w:ind w:firstLine="851"/>
+        <w:rPr>
+          <w:sz w:val="28"/>
+          <w:szCs w:val="28"/>
+        </w:rPr>
+      </w:pPr>
+      <w:r>
+        <w:rPr>
+          <w:sz w:val="28"/>
+          <w:szCs w:val="28"/>
+        </w:rPr>
+        <w:t>Рисунок 15. Сдвиг числа вправо.</w:t>
+      </w:r>
+    </w:p>
+    <w:p>
+      <w:pPr>
+        <w:pStyle w:val="a5"/>
+        <w:spacing w:before="0" w:beforeAutospacing="0" w:after="0" w:afterAutospacing="0"/>
+        <w:ind w:firstLine="851"/>
+        <w:rPr>
+          <w:sz w:val="28"/>
+          <w:szCs w:val="28"/>
+        </w:rPr>
+      </w:pPr>
+    </w:p>
+    <w:p>
+      <w:pPr>
+        <w:pStyle w:val="a5"/>
+        <w:spacing w:before="0" w:beforeAutospacing="0" w:after="0" w:afterAutospacing="0"/>
+        <w:ind w:firstLine="851"/>
+        <w:jc w:val="center"/>
+        <w:rPr>
+          <w:sz w:val="28"/>
+          <w:szCs w:val="28"/>
+        </w:rPr>
+      </w:pPr>
+      <w:r>
+        <w:rPr>
+          <w:noProof/>
+          <w:sz w:val="28"/>
+          <w:szCs w:val="28"/>
+        </w:rPr>
+        <w:drawing>
+          <wp:inline distT="0" distB="0" distL="0" distR="0" wp14:anchorId="12795EA9" wp14:editId="01558A5F">
+            <wp:extent cx="3733800" cy="2266950"/>
+            <wp:effectExtent l="0" t="0" r="0" b="0"/>
+            <wp:docPr id="828883097" name="Рисунок 13"/>
+            <wp:cNvGraphicFramePr>
+              <a:graphicFrameLocks xmlns:a="http://schemas.openxmlformats.org/drawingml/2006/main" noChangeAspect="1"/>
+            </wp:cNvGraphicFramePr>
+            <a:graphic xmlns:a="http://schemas.openxmlformats.org/drawingml/2006/main">
+              <a:graphicData uri="http://schemas.openxmlformats.org/drawingml/2006/picture">
+                <pic:pic xmlns:pic="http://schemas.openxmlformats.org/drawingml/2006/picture">
+                  <pic:nvPicPr>
+                    <pic:cNvPr id="0" name="Picture 27"/>
+                    <pic:cNvPicPr>
+                      <a:picLocks noChangeAspect="1" noChangeArrowheads="1"/>
+                    </pic:cNvPicPr>
+                  </pic:nvPicPr>
+                  <pic:blipFill>
+                    <a:blip r:embed="rId21">
+                      <a:extLst>
+                        <a:ext uri="{28A0092B-C50C-407E-A947-70E740481C1C}">
+                          <a14:useLocalDpi xmlns:a14="http://schemas.microsoft.com/office/drawing/2010/main" val="0"/>
+                        </a:ext>
+                      </a:extLst>
+                    </a:blip>
+                    <a:srcRect/>
+                    <a:stretch>
+                      <a:fillRect/>
+                    </a:stretch>
+                  </pic:blipFill>
+                  <pic:spPr bwMode="auto">
+                    <a:xfrm>
+                      <a:off x="0" y="0"/>
+                      <a:ext cx="3746110" cy="2274424"/>
+                    </a:xfrm>
+                    <a:prstGeom prst="rect">
+                      <a:avLst/>
+                    </a:prstGeom>
+                    <a:noFill/>
+                    <a:ln>
+                      <a:noFill/>
+                    </a:ln>
+                  </pic:spPr>
+                </pic:pic>
+              </a:graphicData>
+            </a:graphic>
+          </wp:inline>
+        </w:drawing>
+      </w:r>
+    </w:p>
+    <w:p>
+      <w:pPr>
+        <w:pStyle w:val="a5"/>
+        <w:spacing w:before="0" w:beforeAutospacing="0" w:after="0" w:afterAutospacing="0"/>
+        <w:ind w:firstLine="851"/>
+        <w:rPr>
+          <w:sz w:val="28"/>
+          <w:szCs w:val="28"/>
+        </w:rPr>
+      </w:pPr>
+      <w:r>
+        <w:rPr>
+          <w:sz w:val="28"/>
+          <w:szCs w:val="28"/>
+        </w:rPr>
+        <w:t>Рисунок 16. Сдвиг числа влево.</w:t>
+      </w:r>
+    </w:p>
+    <w:p>
+      <w:pPr>
+        <w:pStyle w:val="a5"/>
+        <w:spacing w:before="0" w:beforeAutospacing="0" w:after="0" w:afterAutospacing="0"/>
+        <w:ind w:firstLine="851"/>
+        <w:rPr>
+          <w:sz w:val="28"/>
+          <w:szCs w:val="28"/>
+        </w:rPr>
+      </w:pPr>
+      <w:r>
+        <w:rPr>
+          <w:sz w:val="28"/>
+          <w:szCs w:val="28"/>
+        </w:rPr>
+        <w:t>Доделаем нашу форматную строку для числа: длину поставим 12, точность 2, и уберем группировку. Получится вот такой формат</w:t>
+      </w:r>
+      <w:r>
+        <w:rPr>
+          <w:sz w:val="28"/>
+          <w:szCs w:val="28"/>
+        </w:rPr>
+        <w:t>, рисунок 17</w:t>
+      </w:r>
+      <w:r>
+        <w:rPr>
+          <w:sz w:val="28"/>
+          <w:szCs w:val="28"/>
+        </w:rPr>
+        <w:t>.</w:t>
+      </w:r>
+    </w:p>
+    <w:p>
+      <w:pPr>
+        <w:pStyle w:val="a5"/>
+        <w:spacing w:before="0" w:beforeAutospacing="0" w:after="0" w:afterAutospacing="0"/>
+        <w:ind w:firstLine="851"/>
+        <w:jc w:val="center"/>
+        <w:rPr>
+          <w:sz w:val="28"/>
+          <w:szCs w:val="28"/>
+        </w:rPr>
+      </w:pPr>
+      <w:r>
+        <w:rPr>
+          <w:noProof/>
+          <w:sz w:val="28"/>
+          <w:szCs w:val="28"/>
+        </w:rPr>
+        <w:drawing>
+          <wp:inline distT="0" distB="0" distL="0" distR="0" wp14:anchorId="6364D902" wp14:editId="5FF59E4A">
+            <wp:extent cx="3352800" cy="2867622"/>
+            <wp:effectExtent l="0" t="0" r="0" b="9525"/>
+            <wp:docPr id="1834976698" name="Рисунок 16"/>
+            <wp:cNvGraphicFramePr>
+              <a:graphicFrameLocks xmlns:a="http://schemas.openxmlformats.org/drawingml/2006/main" noChangeAspect="1"/>
+            </wp:cNvGraphicFramePr>
+            <a:graphic xmlns:a="http://schemas.openxmlformats.org/drawingml/2006/main">
+              <a:graphicData uri="http://schemas.openxmlformats.org/drawingml/2006/picture">
+                <pic:pic xmlns:pic="http://schemas.openxmlformats.org/drawingml/2006/picture">
+                  <pic:nvPicPr>
+                    <pic:cNvPr id="0" name="Picture 31"/>
+                    <pic:cNvPicPr>
+                      <a:picLocks noChangeAspect="1" noChangeArrowheads="1"/>
+                    </pic:cNvPicPr>
+                  </pic:nvPicPr>
+                  <pic:blipFill>
+                    <a:blip r:embed="rId22">
+                      <a:extLst>
+                        <a:ext uri="{28A0092B-C50C-407E-A947-70E740481C1C}">
+                          <a14:useLocalDpi xmlns:a14="http://schemas.microsoft.com/office/drawing/2010/main" val="0"/>
+                        </a:ext>
+                      </a:extLst>
+                    </a:blip>
+                    <a:srcRect/>
+                    <a:stretch>
+                      <a:fillRect/>
+                    </a:stretch>
+                  </pic:blipFill>
+                  <pic:spPr bwMode="auto">
+                    <a:xfrm>
+                      <a:off x="0" y="0"/>
+                      <a:ext cx="3358592" cy="2872576"/>
+                    </a:xfrm>
+                    <a:prstGeom prst="rect">
+                      <a:avLst/>
+                    </a:prstGeom>
+                    <a:noFill/>
+                    <a:ln>
+                      <a:noFill/>
+                    </a:ln>
+                  </pic:spPr>
+                </pic:pic>
+              </a:graphicData>
+            </a:graphic>
+          </wp:inline>
+        </w:drawing>
+      </w:r>
+    </w:p>
+    <w:p>
+      <w:pPr>
+        <w:pStyle w:val="a5"/>
+        <w:spacing w:before="0" w:beforeAutospacing="0" w:after="0" w:afterAutospacing="0"/>
+        <w:ind w:firstLine="851"/>
+        <w:rPr>
+          <w:sz w:val="28"/>
+          <w:szCs w:val="28"/>
+        </w:rPr>
+      </w:pPr>
+      <w:r>
+        <w:rPr>
+          <w:sz w:val="28"/>
+          <w:szCs w:val="28"/>
+        </w:rPr>
+        <w:t>Рисунок 17. Пример формата числа</w:t>
+      </w:r>
+    </w:p>
+    <w:p>
+      <w:pPr>
+        <w:spacing w:after="0"/>
+        <w:ind w:firstLine="851"/>
+        <w:rPr>
+          <w:rFonts w:cs="Times New Roman"/>
+          <w:szCs w:val="28"/>
+        </w:rPr>
+      </w:pPr>
+      <w:r>
+        <w:rPr>
+          <w:szCs w:val="28"/>
+        </w:rPr>
+        <w:t>Разберем форматирование последнего примитивного типа – Булево.</w:t>
+      </w:r>
+    </w:p>
+    <w:p>
+      <w:pPr>
+        <w:pStyle w:val="a5"/>
+        <w:spacing w:before="0" w:beforeAutospacing="0" w:after="0" w:afterAutospacing="0"/>
+        <w:ind w:firstLine="851"/>
+        <w:rPr>
+          <w:sz w:val="28"/>
+          <w:szCs w:val="28"/>
+        </w:rPr>
+      </w:pPr>
+      <w:r>
+        <w:rPr>
+          <w:sz w:val="28"/>
+          <w:szCs w:val="28"/>
+        </w:rPr>
+        <w:lastRenderedPageBreak/>
+        <w:t>Откроем конструктор форматной строки и перейдем на закладку «Булево»</w:t>
+      </w:r>
+      <w:r>
+        <w:rPr>
+          <w:sz w:val="28"/>
+          <w:szCs w:val="28"/>
+        </w:rPr>
+        <w:t>, рисунок 18.</w:t>
+      </w:r>
+    </w:p>
+    <w:p>
+      <w:pPr>
+        <w:pStyle w:val="a5"/>
+        <w:spacing w:before="0" w:beforeAutospacing="0" w:after="0" w:afterAutospacing="0"/>
+        <w:ind w:firstLine="851"/>
+        <w:jc w:val="center"/>
+        <w:rPr>
+          <w:sz w:val="28"/>
+          <w:szCs w:val="28"/>
+        </w:rPr>
+      </w:pPr>
+      <w:r>
+        <w:rPr>
+          <w:noProof/>
+          <w:sz w:val="28"/>
+          <w:szCs w:val="28"/>
+        </w:rPr>
+        <w:drawing>
+          <wp:inline distT="0" distB="0" distL="0" distR="0" wp14:anchorId="2B0AC09C" wp14:editId="349D13DB">
+            <wp:extent cx="4438650" cy="3781425"/>
+            <wp:effectExtent l="0" t="0" r="0" b="9525"/>
+            <wp:docPr id="2001167614" name="Рисунок 19"/>
+            <wp:cNvGraphicFramePr>
+              <a:graphicFrameLocks xmlns:a="http://schemas.openxmlformats.org/drawingml/2006/main" noChangeAspect="1"/>
+            </wp:cNvGraphicFramePr>
+            <a:graphic xmlns:a="http://schemas.openxmlformats.org/drawingml/2006/main">
+              <a:graphicData uri="http://schemas.openxmlformats.org/drawingml/2006/picture">
+                <pic:pic xmlns:pic="http://schemas.openxmlformats.org/drawingml/2006/picture">
+                  <pic:nvPicPr>
+                    <pic:cNvPr id="0" name="Picture 33"/>
+                    <pic:cNvPicPr>
+                      <a:picLocks noChangeAspect="1" noChangeArrowheads="1"/>
+                    </pic:cNvPicPr>
+                  </pic:nvPicPr>
+                  <pic:blipFill>
+                    <a:blip r:embed="rId23">
+                      <a:extLst>
+                        <a:ext uri="{28A0092B-C50C-407E-A947-70E740481C1C}">
+                          <a14:useLocalDpi xmlns:a14="http://schemas.microsoft.com/office/drawing/2010/main" val="0"/>
+                        </a:ext>
+                      </a:extLst>
+                    </a:blip>
+                    <a:srcRect/>
+                    <a:stretch>
+                      <a:fillRect/>
+                    </a:stretch>
+                  </pic:blipFill>
+                  <pic:spPr bwMode="auto">
+                    <a:xfrm>
+                      <a:off x="0" y="0"/>
+                      <a:ext cx="4438650" cy="3781425"/>
+                    </a:xfrm>
+                    <a:prstGeom prst="rect">
+                      <a:avLst/>
+                    </a:prstGeom>
+                    <a:noFill/>
+                    <a:ln>
+                      <a:noFill/>
+                    </a:ln>
+                  </pic:spPr>
+                </pic:pic>
+              </a:graphicData>
+            </a:graphic>
+          </wp:inline>
+        </w:drawing>
+      </w:r>
+    </w:p>
+    <w:p>
+      <w:pPr>
+        <w:pStyle w:val="a5"/>
+        <w:spacing w:before="0" w:beforeAutospacing="0" w:after="0" w:afterAutospacing="0"/>
+        <w:ind w:firstLine="851"/>
+        <w:rPr>
+          <w:sz w:val="28"/>
+          <w:szCs w:val="28"/>
+        </w:rPr>
+      </w:pPr>
+      <w:r>
+        <w:rPr>
+          <w:sz w:val="28"/>
+          <w:szCs w:val="28"/>
+        </w:rPr>
+        <w:t>Рисунок 18. Булево представление.</w:t>
+      </w:r>
+    </w:p>
+    <w:p>
+      <w:pPr>
+        <w:pStyle w:val="a5"/>
+        <w:spacing w:before="0" w:beforeAutospacing="0" w:after="0" w:afterAutospacing="0"/>
+        <w:ind w:firstLine="851"/>
+        <w:rPr>
+          <w:sz w:val="28"/>
+          <w:szCs w:val="28"/>
+        </w:rPr>
+      </w:pPr>
+      <w:r>
+        <w:rPr>
+          <w:sz w:val="28"/>
+          <w:szCs w:val="28"/>
+        </w:rPr>
+        <w:t>Тут все просто. Можно выбрать или какое-то предопределенное значение, которое будет выходить вместо Истина-Ложь</w:t>
+      </w:r>
+      <w:r>
+        <w:rPr>
+          <w:sz w:val="28"/>
+          <w:szCs w:val="28"/>
+        </w:rPr>
+        <w:t>, рисунки 19 и 20</w:t>
+      </w:r>
+      <w:r>
+        <w:rPr>
+          <w:sz w:val="28"/>
+          <w:szCs w:val="28"/>
+        </w:rPr>
+        <w:t>.</w:t>
+      </w:r>
+    </w:p>
+    <w:p>
+      <w:pPr>
+        <w:pStyle w:val="a5"/>
+        <w:spacing w:before="0" w:beforeAutospacing="0" w:after="0" w:afterAutospacing="0"/>
+        <w:ind w:firstLine="851"/>
+        <w:jc w:val="center"/>
+        <w:rPr>
+          <w:sz w:val="28"/>
+          <w:szCs w:val="28"/>
+        </w:rPr>
+      </w:pPr>
+      <w:r>
+        <w:rPr>
+          <w:noProof/>
+          <w:sz w:val="28"/>
+          <w:szCs w:val="28"/>
+        </w:rPr>
+        <w:drawing>
+          <wp:inline distT="0" distB="0" distL="0" distR="0" wp14:anchorId="568BF6C3" wp14:editId="307AA9BA">
+            <wp:extent cx="4410075" cy="3781425"/>
+            <wp:effectExtent l="0" t="0" r="9525" b="9525"/>
+            <wp:docPr id="600708224" name="Рисунок 18"/>
+            <wp:cNvGraphicFramePr>
+              <a:graphicFrameLocks xmlns:a="http://schemas.openxmlformats.org/drawingml/2006/main" noChangeAspect="1"/>
+            </wp:cNvGraphicFramePr>
+            <a:graphic xmlns:a="http://schemas.openxmlformats.org/drawingml/2006/main">
+              <a:graphicData uri="http://schemas.openxmlformats.org/drawingml/2006/picture">
+                <pic:pic xmlns:pic="http://schemas.openxmlformats.org/drawingml/2006/picture">
+                  <pic:nvPicPr>
+                    <pic:cNvPr id="0" name="Picture 34"/>
+                    <pic:cNvPicPr>
+                      <a:picLocks noChangeAspect="1" noChangeArrowheads="1"/>
+                    </pic:cNvPicPr>
+                  </pic:nvPicPr>
+                  <pic:blipFill>
+                    <a:blip r:embed="rId24">
+                      <a:extLst>
+                        <a:ext uri="{28A0092B-C50C-407E-A947-70E740481C1C}">
+                          <a14:useLocalDpi xmlns:a14="http://schemas.microsoft.com/office/drawing/2010/main" val="0"/>
+                        </a:ext>
+                      </a:extLst>
+                    </a:blip>
+                    <a:srcRect/>
+                    <a:stretch>
+                      <a:fillRect/>
+                    </a:stretch>
+                  </pic:blipFill>
+                  <pic:spPr bwMode="auto">
+                    <a:xfrm>
+                      <a:off x="0" y="0"/>
+                      <a:ext cx="4410075" cy="3781425"/>
+                    </a:xfrm>
+                    <a:prstGeom prst="rect">
+                      <a:avLst/>
+                    </a:prstGeom>
+                    <a:noFill/>
+                    <a:ln>
+                      <a:noFill/>
+                    </a:ln>
+                  </pic:spPr>
+                </pic:pic>
+              </a:graphicData>
+            </a:graphic>
+          </wp:inline>
+        </w:drawing>
+      </w:r>
+    </w:p>
+    <w:p>
+      <w:pPr>
+        <w:pStyle w:val="a5"/>
+        <w:spacing w:before="0" w:beforeAutospacing="0" w:after="0" w:afterAutospacing="0"/>
+        <w:ind w:firstLine="851"/>
+        <w:rPr>
+          <w:sz w:val="28"/>
+          <w:szCs w:val="28"/>
+        </w:rPr>
+      </w:pPr>
+      <w:r>
+        <w:rPr>
+          <w:sz w:val="28"/>
+          <w:szCs w:val="28"/>
+        </w:rPr>
+        <w:t>Рисунок 19. Варианты Да-Нет</w:t>
+      </w:r>
+    </w:p>
+    <w:p>
+      <w:pPr>
+        <w:pStyle w:val="a5"/>
+        <w:spacing w:before="0" w:beforeAutospacing="0" w:after="0" w:afterAutospacing="0"/>
+        <w:ind w:firstLine="851"/>
+        <w:jc w:val="center"/>
+        <w:rPr>
+          <w:sz w:val="28"/>
+          <w:szCs w:val="28"/>
+        </w:rPr>
+      </w:pPr>
+      <w:r>
+        <w:rPr>
+          <w:noProof/>
+          <w:sz w:val="28"/>
+          <w:szCs w:val="28"/>
+        </w:rPr>
+        <w:lastRenderedPageBreak/>
+        <w:drawing>
+          <wp:inline distT="0" distB="0" distL="0" distR="0" wp14:anchorId="52868BBA" wp14:editId="361525E6">
+            <wp:extent cx="4419600" cy="3781425"/>
+            <wp:effectExtent l="0" t="0" r="0" b="9525"/>
+            <wp:docPr id="2019398978" name="Рисунок 17"/>
+            <wp:cNvGraphicFramePr>
+              <a:graphicFrameLocks xmlns:a="http://schemas.openxmlformats.org/drawingml/2006/main" noChangeAspect="1"/>
+            </wp:cNvGraphicFramePr>
+            <a:graphic xmlns:a="http://schemas.openxmlformats.org/drawingml/2006/main">
+              <a:graphicData uri="http://schemas.openxmlformats.org/drawingml/2006/picture">
+                <pic:pic xmlns:pic="http://schemas.openxmlformats.org/drawingml/2006/picture">
+                  <pic:nvPicPr>
+                    <pic:cNvPr id="0" name="Picture 35"/>
+                    <pic:cNvPicPr>
+                      <a:picLocks noChangeAspect="1" noChangeArrowheads="1"/>
+                    </pic:cNvPicPr>
+                  </pic:nvPicPr>
+                  <pic:blipFill>
+                    <a:blip r:embed="rId25">
+                      <a:extLst>
+                        <a:ext uri="{28A0092B-C50C-407E-A947-70E740481C1C}">
+                          <a14:useLocalDpi xmlns:a14="http://schemas.microsoft.com/office/drawing/2010/main" val="0"/>
+                        </a:ext>
+                      </a:extLst>
+                    </a:blip>
+                    <a:srcRect/>
+                    <a:stretch>
+                      <a:fillRect/>
+                    </a:stretch>
+                  </pic:blipFill>
+                  <pic:spPr bwMode="auto">
+                    <a:xfrm>
+                      <a:off x="0" y="0"/>
+                      <a:ext cx="4419600" cy="3781425"/>
+                    </a:xfrm>
+                    <a:prstGeom prst="rect">
+                      <a:avLst/>
+                    </a:prstGeom>
+                    <a:noFill/>
+                    <a:ln>
+                      <a:noFill/>
+                    </a:ln>
+                  </pic:spPr>
+                </pic:pic>
+              </a:graphicData>
+            </a:graphic>
+          </wp:inline>
+        </w:drawing>
+      </w:r>
+    </w:p>
+    <w:p>
+      <w:pPr>
+        <w:spacing w:after="0"/>
+        <w:ind w:firstLine="851"/>
+        <w:rPr>
+          <w:rFonts w:cs="Times New Roman"/>
+          <w:szCs w:val="28"/>
+        </w:rPr>
+      </w:pPr>
+      <w:r>
+        <w:rPr>
+          <w:rFonts w:cs="Times New Roman"/>
+          <w:szCs w:val="28"/>
+        </w:rPr>
+        <w:t>Рисунок 20. Варианты представления собственного формата.</w:t>
+      </w:r>
+    </w:p>
+    <w:p>
+      <w:pPr>
+        <w:spacing w:after="0"/>
+        <w:ind w:firstLine="851"/>
+        <w:rPr>
+          <w:rFonts w:cs="Times New Roman"/>
+          <w:szCs w:val="28"/>
+        </w:rPr>
+      </w:pPr>
+      <w:r>
+        <w:rPr>
+          <w:rFonts w:cs="Times New Roman"/>
+          <w:szCs w:val="28"/>
+        </w:rPr>
         <w:br w:type="page"/>
       </w:r>
     </w:p>
     <w:p>
       <w:pPr>
         <w:pStyle w:val="1"/>
+        <w:spacing w:before="0"/>
       </w:pPr>
       <w:r>
         <w:lastRenderedPageBreak/>
@@ -648,6 +2964,7 @@
     </w:p>
     <w:p>
       <w:pPr>
+        <w:spacing w:after="0"/>
         <w:jc w:val="center"/>
         <w:rPr>
           <w:rFonts w:cs="Times New Roman"/>
@@ -657,16 +2974,586 @@
     </w:p>
     <w:p>
       <w:pPr>
-        <w:spacing w:line="259" w:lineRule="auto"/>
-        <w:jc w:val="left"/>
-        <w:rPr>
-          <w:rFonts w:cs="Times New Roman"/>
-          <w:szCs w:val="28"/>
-        </w:rPr>
-      </w:pPr>
-      <w:r>
-        <w:rPr>
-          <w:rFonts w:cs="Times New Roman"/>
+        <w:pStyle w:val="a5"/>
+        <w:spacing w:before="0" w:beforeAutospacing="0" w:after="0" w:afterAutospacing="0"/>
+        <w:ind w:firstLine="851"/>
+        <w:jc w:val="both"/>
+        <w:rPr>
+          <w:sz w:val="28"/>
+          <w:szCs w:val="28"/>
+        </w:rPr>
+      </w:pPr>
+      <w:r>
+        <w:rPr>
+          <w:b/>
+          <w:bCs/>
+          <w:sz w:val="28"/>
+          <w:szCs w:val="28"/>
+        </w:rPr>
+        <w:t>Макет</w:t>
+      </w:r>
+      <w:r>
+        <w:rPr>
+          <w:sz w:val="28"/>
+          <w:szCs w:val="28"/>
+        </w:rPr>
+        <w:t xml:space="preserve"> — это подчиненный объект конфигурации. Макеты позволяют хранить в конфигурации различные данные, требующиеся для отображения в процессе работы как всего прикладного решения, так и отдельных его объектов. </w:t>
+      </w:r>
+    </w:p>
+    <w:p>
+      <w:pPr>
+        <w:spacing w:after="0"/>
+        <w:ind w:firstLine="851"/>
+        <w:jc w:val="center"/>
+        <w:rPr>
+          <w:szCs w:val="28"/>
+        </w:rPr>
+      </w:pPr>
+      <w:r>
+        <w:rPr>
+          <w:noProof/>
+          <w:szCs w:val="28"/>
+        </w:rPr>
+        <w:drawing>
+          <wp:inline distT="0" distB="0" distL="0" distR="0" wp14:anchorId="7B960ABB" wp14:editId="0A851899">
+            <wp:extent cx="3890991" cy="3581400"/>
+            <wp:effectExtent l="0" t="0" r="0" b="0"/>
+            <wp:docPr id="1107056951" name="Рисунок 22" descr="Макеты"/>
+            <wp:cNvGraphicFramePr>
+              <a:graphicFrameLocks xmlns:a="http://schemas.openxmlformats.org/drawingml/2006/main" noChangeAspect="1"/>
+            </wp:cNvGraphicFramePr>
+            <a:graphic xmlns:a="http://schemas.openxmlformats.org/drawingml/2006/main">
+              <a:graphicData uri="http://schemas.openxmlformats.org/drawingml/2006/picture">
+                <pic:pic xmlns:pic="http://schemas.openxmlformats.org/drawingml/2006/picture">
+                  <pic:nvPicPr>
+                    <pic:cNvPr id="0" name="Picture 39" descr="Макеты"/>
+                    <pic:cNvPicPr>
+                      <a:picLocks noChangeAspect="1" noChangeArrowheads="1"/>
+                    </pic:cNvPicPr>
+                  </pic:nvPicPr>
+                  <pic:blipFill>
+                    <a:blip r:embed="rId26">
+                      <a:extLst>
+                        <a:ext uri="{28A0092B-C50C-407E-A947-70E740481C1C}">
+                          <a14:useLocalDpi xmlns:a14="http://schemas.microsoft.com/office/drawing/2010/main" val="0"/>
+                        </a:ext>
+                      </a:extLst>
+                    </a:blip>
+                    <a:srcRect/>
+                    <a:stretch>
+                      <a:fillRect/>
+                    </a:stretch>
+                  </pic:blipFill>
+                  <pic:spPr bwMode="auto">
+                    <a:xfrm>
+                      <a:off x="0" y="0"/>
+                      <a:ext cx="3893759" cy="3583948"/>
+                    </a:xfrm>
+                    <a:prstGeom prst="rect">
+                      <a:avLst/>
+                    </a:prstGeom>
+                    <a:noFill/>
+                    <a:ln>
+                      <a:noFill/>
+                    </a:ln>
+                  </pic:spPr>
+                </pic:pic>
+              </a:graphicData>
+            </a:graphic>
+          </wp:inline>
+        </w:drawing>
+      </w:r>
+    </w:p>
+    <w:p>
+      <w:pPr>
+        <w:pStyle w:val="a5"/>
+        <w:spacing w:before="0" w:beforeAutospacing="0" w:after="0" w:afterAutospacing="0"/>
+        <w:ind w:firstLine="851"/>
+        <w:jc w:val="both"/>
+        <w:rPr>
+          <w:sz w:val="28"/>
+          <w:szCs w:val="28"/>
+        </w:rPr>
+      </w:pPr>
+      <w:r>
+        <w:rPr>
+          <w:sz w:val="28"/>
+          <w:szCs w:val="28"/>
+        </w:rPr>
+        <w:t xml:space="preserve">Макеты могут содержать данные самых разных видов. Это может быть табличный документ, который напоминает электронные таблицы и широко используется при формировании выходных форм документов и отчетов; это может быть текстовый документ или двоичные данные. Также макет может содержать </w:t>
+      </w:r>
+      <w:proofErr w:type="spellStart"/>
+      <w:r>
+        <w:rPr>
+          <w:sz w:val="28"/>
+          <w:szCs w:val="28"/>
+        </w:rPr>
+        <w:t>ActiveDocument</w:t>
+      </w:r>
+      <w:proofErr w:type="spellEnd"/>
+      <w:r>
+        <w:rPr>
+          <w:sz w:val="28"/>
+          <w:szCs w:val="28"/>
+        </w:rPr>
+        <w:t xml:space="preserve"> (например, документ Word, лист Excel или рисунок </w:t>
+      </w:r>
+      <w:proofErr w:type="spellStart"/>
+      <w:r>
+        <w:rPr>
+          <w:sz w:val="28"/>
+          <w:szCs w:val="28"/>
+        </w:rPr>
+        <w:t>CorelDRAW</w:t>
+      </w:r>
+      <w:proofErr w:type="spellEnd"/>
+      <w:r>
+        <w:rPr>
+          <w:sz w:val="28"/>
+          <w:szCs w:val="28"/>
+        </w:rPr>
+        <w:t xml:space="preserve">), HTML-документ или географическая схема. </w:t>
+      </w:r>
+    </w:p>
+    <w:p>
+      <w:pPr>
+        <w:pStyle w:val="3"/>
+        <w:spacing w:before="0" w:beforeAutospacing="0" w:after="0" w:afterAutospacing="0"/>
+        <w:ind w:firstLine="851"/>
+        <w:jc w:val="both"/>
+        <w:rPr>
+          <w:sz w:val="28"/>
+          <w:szCs w:val="28"/>
+        </w:rPr>
+      </w:pPr>
+      <w:r>
+        <w:rPr>
+          <w:sz w:val="28"/>
+          <w:szCs w:val="28"/>
+        </w:rPr>
+        <w:t>Конструктор макета</w:t>
+      </w:r>
+    </w:p>
+    <w:p>
+      <w:pPr>
+        <w:pStyle w:val="a5"/>
+        <w:spacing w:before="0" w:beforeAutospacing="0" w:after="0" w:afterAutospacing="0"/>
+        <w:ind w:firstLine="851"/>
+        <w:jc w:val="both"/>
+        <w:rPr>
+          <w:sz w:val="28"/>
+          <w:szCs w:val="28"/>
+        </w:rPr>
+      </w:pPr>
+      <w:r>
+        <w:rPr>
+          <w:sz w:val="28"/>
+          <w:szCs w:val="28"/>
+        </w:rPr>
+        <w:t>Для создания макетов в платформе существует специальный конструктор макета.</w:t>
+      </w:r>
+    </w:p>
+    <w:p>
+      <w:pPr>
+        <w:pStyle w:val="a5"/>
+        <w:spacing w:before="0" w:beforeAutospacing="0" w:after="0" w:afterAutospacing="0"/>
+        <w:ind w:firstLine="851"/>
+        <w:rPr>
+          <w:sz w:val="28"/>
+          <w:szCs w:val="28"/>
+        </w:rPr>
+      </w:pPr>
+      <w:r>
+        <w:rPr>
+          <w:b/>
+          <w:bCs/>
+          <w:sz w:val="28"/>
+          <w:szCs w:val="28"/>
+        </w:rPr>
+        <w:t>Конструктор макета</w:t>
+      </w:r>
+      <w:r>
+        <w:rPr>
+          <w:sz w:val="28"/>
+          <w:szCs w:val="28"/>
+        </w:rPr>
+        <w:t xml:space="preserve"> позволяет создавать макеты, используемые как объектами прикладного решения, так и самим прикладным решением в целом. Макеты могут содержать различные данные, которые требуются для отображения информации в процессе работы. </w:t>
+      </w:r>
+    </w:p>
+    <w:p>
+      <w:pPr>
+        <w:pStyle w:val="a5"/>
+        <w:spacing w:before="0" w:beforeAutospacing="0" w:after="0" w:afterAutospacing="0"/>
+        <w:ind w:firstLine="851"/>
+        <w:rPr>
+          <w:sz w:val="28"/>
+          <w:szCs w:val="28"/>
+        </w:rPr>
+      </w:pPr>
+      <w:r>
+        <w:rPr>
+          <w:sz w:val="28"/>
+          <w:szCs w:val="28"/>
+        </w:rPr>
+        <w:t xml:space="preserve">Конструктор вызывается системой автоматически при создании нового макета (например, при создании нового макета справочника в окне конфигурации): </w:t>
+      </w:r>
+    </w:p>
+    <w:p>
+      <w:pPr>
+        <w:pStyle w:val="a5"/>
+        <w:spacing w:before="0" w:beforeAutospacing="0" w:after="0" w:afterAutospacing="0"/>
+        <w:ind w:firstLine="851"/>
+        <w:jc w:val="center"/>
+        <w:rPr>
+          <w:sz w:val="28"/>
+          <w:szCs w:val="28"/>
+        </w:rPr>
+      </w:pPr>
+      <w:r>
+        <w:rPr>
+          <w:noProof/>
+          <w:sz w:val="28"/>
+          <w:szCs w:val="28"/>
+        </w:rPr>
+        <w:lastRenderedPageBreak/>
+        <w:drawing>
+          <wp:inline distT="0" distB="0" distL="0" distR="0" wp14:anchorId="56620C38" wp14:editId="05FD1DFC">
+            <wp:extent cx="4276725" cy="4010025"/>
+            <wp:effectExtent l="0" t="0" r="9525" b="9525"/>
+            <wp:docPr id="985104704" name="Рисунок 25" descr="Конструктор макета"/>
+            <wp:cNvGraphicFramePr>
+              <a:graphicFrameLocks xmlns:a="http://schemas.openxmlformats.org/drawingml/2006/main" noChangeAspect="1"/>
+            </wp:cNvGraphicFramePr>
+            <a:graphic xmlns:a="http://schemas.openxmlformats.org/drawingml/2006/main">
+              <a:graphicData uri="http://schemas.openxmlformats.org/drawingml/2006/picture">
+                <pic:pic xmlns:pic="http://schemas.openxmlformats.org/drawingml/2006/picture">
+                  <pic:nvPicPr>
+                    <pic:cNvPr id="0" name="Picture 45" descr="Конструктор макета"/>
+                    <pic:cNvPicPr>
+                      <a:picLocks noChangeAspect="1" noChangeArrowheads="1"/>
+                    </pic:cNvPicPr>
+                  </pic:nvPicPr>
+                  <pic:blipFill>
+                    <a:blip r:embed="rId27">
+                      <a:extLst>
+                        <a:ext uri="{28A0092B-C50C-407E-A947-70E740481C1C}">
+                          <a14:useLocalDpi xmlns:a14="http://schemas.microsoft.com/office/drawing/2010/main" val="0"/>
+                        </a:ext>
+                      </a:extLst>
+                    </a:blip>
+                    <a:srcRect/>
+                    <a:stretch>
+                      <a:fillRect/>
+                    </a:stretch>
+                  </pic:blipFill>
+                  <pic:spPr bwMode="auto">
+                    <a:xfrm>
+                      <a:off x="0" y="0"/>
+                      <a:ext cx="4276725" cy="4010025"/>
+                    </a:xfrm>
+                    <a:prstGeom prst="rect">
+                      <a:avLst/>
+                    </a:prstGeom>
+                    <a:noFill/>
+                    <a:ln>
+                      <a:noFill/>
+                    </a:ln>
+                  </pic:spPr>
+                </pic:pic>
+              </a:graphicData>
+            </a:graphic>
+          </wp:inline>
+        </w:drawing>
+      </w:r>
+    </w:p>
+    <w:p>
+      <w:pPr>
+        <w:pStyle w:val="a5"/>
+        <w:spacing w:before="0" w:beforeAutospacing="0" w:after="0" w:afterAutospacing="0"/>
+        <w:ind w:firstLine="851"/>
+        <w:jc w:val="center"/>
+        <w:rPr>
+          <w:sz w:val="28"/>
+          <w:szCs w:val="28"/>
+        </w:rPr>
+      </w:pPr>
+    </w:p>
+    <w:p>
+      <w:pPr>
+        <w:pStyle w:val="a5"/>
+        <w:spacing w:before="0" w:beforeAutospacing="0" w:after="0" w:afterAutospacing="0"/>
+        <w:ind w:firstLine="851"/>
+        <w:jc w:val="both"/>
+        <w:rPr>
+          <w:sz w:val="28"/>
+          <w:szCs w:val="28"/>
+        </w:rPr>
+      </w:pPr>
+      <w:r>
+        <w:rPr>
+          <w:sz w:val="28"/>
+          <w:szCs w:val="28"/>
+        </w:rPr>
+        <w:t xml:space="preserve">Конструктор позволяет создавать как пустые макеты, так и макеты, содержащие некоторую информацию. Это может быть пустой макет табличного документа, который напоминает электронные таблицы и широко используется при формировании выходных форм документов и отчетов; это может быть пустой макет текстового документа или макет, содержащий двоичные данные. </w:t>
+      </w:r>
+    </w:p>
+    <w:p>
+      <w:pPr>
+        <w:pStyle w:val="a5"/>
+        <w:spacing w:before="0" w:beforeAutospacing="0" w:after="0" w:afterAutospacing="0"/>
+        <w:ind w:firstLine="851"/>
+        <w:jc w:val="both"/>
+        <w:rPr>
+          <w:sz w:val="28"/>
+          <w:szCs w:val="28"/>
+        </w:rPr>
+      </w:pPr>
+      <w:r>
+        <w:rPr>
+          <w:sz w:val="28"/>
+          <w:szCs w:val="28"/>
+        </w:rPr>
+        <w:t xml:space="preserve">Также конструктор поддерживает создание макетов, содержащих </w:t>
+      </w:r>
+      <w:proofErr w:type="spellStart"/>
+      <w:r>
+        <w:rPr>
+          <w:sz w:val="28"/>
+          <w:szCs w:val="28"/>
+        </w:rPr>
+        <w:t>ActiveDocument</w:t>
+      </w:r>
+      <w:proofErr w:type="spellEnd"/>
+      <w:r>
+        <w:rPr>
+          <w:sz w:val="28"/>
+          <w:szCs w:val="28"/>
+        </w:rPr>
+        <w:t xml:space="preserve"> (например, документ Word, лист Excel или рисунок </w:t>
+      </w:r>
+      <w:proofErr w:type="spellStart"/>
+      <w:r>
+        <w:rPr>
+          <w:sz w:val="28"/>
+          <w:szCs w:val="28"/>
+        </w:rPr>
+        <w:t>CorelDRAW</w:t>
+      </w:r>
+      <w:proofErr w:type="spellEnd"/>
+      <w:r>
+        <w:rPr>
+          <w:sz w:val="28"/>
+          <w:szCs w:val="28"/>
+        </w:rPr>
+        <w:t xml:space="preserve">). </w:t>
+      </w:r>
+      <w:r>
+        <w:rPr>
+          <w:sz w:val="28"/>
+          <w:szCs w:val="28"/>
+        </w:rPr>
+        <w:t>Кроме этого,</w:t>
+      </w:r>
+      <w:r>
+        <w:rPr>
+          <w:sz w:val="28"/>
+          <w:szCs w:val="28"/>
+        </w:rPr>
+        <w:t xml:space="preserve"> конструктор позволяет создавать макеты, содержащие HTML-документы, графические схемы или географические схемы. Для отчетов, использующих систему компоновки данных, конструктор позволяет создавать макеты, содержащие схему компоновки данных и макет оформления компоновки данных. </w:t>
+      </w:r>
+    </w:p>
+    <w:p>
+      <w:pPr>
+        <w:pStyle w:val="a5"/>
+        <w:spacing w:before="0" w:beforeAutospacing="0" w:after="0" w:afterAutospacing="0"/>
+        <w:ind w:firstLine="851"/>
+        <w:jc w:val="both"/>
+        <w:rPr>
+          <w:sz w:val="28"/>
+          <w:szCs w:val="28"/>
+        </w:rPr>
+      </w:pPr>
+      <w:r>
+        <w:rPr>
+          <w:sz w:val="28"/>
+          <w:szCs w:val="28"/>
+        </w:rPr>
+        <w:t xml:space="preserve">Результатом работы конструктора будет являться готовый макет. Например, это может быть пустой макет табличного документа: </w:t>
+      </w:r>
+    </w:p>
+    <w:p>
+      <w:pPr>
+        <w:pStyle w:val="a5"/>
+        <w:spacing w:before="0" w:beforeAutospacing="0" w:after="0" w:afterAutospacing="0"/>
+        <w:ind w:firstLine="851"/>
+        <w:jc w:val="center"/>
+        <w:rPr>
+          <w:sz w:val="28"/>
+          <w:szCs w:val="28"/>
+        </w:rPr>
+      </w:pPr>
+      <w:r>
+        <w:rPr>
+          <w:noProof/>
+          <w:sz w:val="28"/>
+          <w:szCs w:val="28"/>
+        </w:rPr>
+        <w:lastRenderedPageBreak/>
+        <w:drawing>
+          <wp:inline distT="0" distB="0" distL="0" distR="0" wp14:anchorId="0A7B93AB" wp14:editId="6E121452">
+            <wp:extent cx="4552064" cy="2609850"/>
+            <wp:effectExtent l="0" t="0" r="1270" b="0"/>
+            <wp:docPr id="1660393735" name="Рисунок 24" descr="Конструктор макета"/>
+            <wp:cNvGraphicFramePr>
+              <a:graphicFrameLocks xmlns:a="http://schemas.openxmlformats.org/drawingml/2006/main" noChangeAspect="1"/>
+            </wp:cNvGraphicFramePr>
+            <a:graphic xmlns:a="http://schemas.openxmlformats.org/drawingml/2006/main">
+              <a:graphicData uri="http://schemas.openxmlformats.org/drawingml/2006/picture">
+                <pic:pic xmlns:pic="http://schemas.openxmlformats.org/drawingml/2006/picture">
+                  <pic:nvPicPr>
+                    <pic:cNvPr id="0" name="Picture 46" descr="Конструктор макета"/>
+                    <pic:cNvPicPr>
+                      <a:picLocks noChangeAspect="1" noChangeArrowheads="1"/>
+                    </pic:cNvPicPr>
+                  </pic:nvPicPr>
+                  <pic:blipFill>
+                    <a:blip r:embed="rId28">
+                      <a:extLst>
+                        <a:ext uri="{28A0092B-C50C-407E-A947-70E740481C1C}">
+                          <a14:useLocalDpi xmlns:a14="http://schemas.microsoft.com/office/drawing/2010/main" val="0"/>
+                        </a:ext>
+                      </a:extLst>
+                    </a:blip>
+                    <a:srcRect/>
+                    <a:stretch>
+                      <a:fillRect/>
+                    </a:stretch>
+                  </pic:blipFill>
+                  <pic:spPr bwMode="auto">
+                    <a:xfrm>
+                      <a:off x="0" y="0"/>
+                      <a:ext cx="4558497" cy="2613538"/>
+                    </a:xfrm>
+                    <a:prstGeom prst="rect">
+                      <a:avLst/>
+                    </a:prstGeom>
+                    <a:noFill/>
+                    <a:ln>
+                      <a:noFill/>
+                    </a:ln>
+                  </pic:spPr>
+                </pic:pic>
+              </a:graphicData>
+            </a:graphic>
+          </wp:inline>
+        </w:drawing>
+      </w:r>
+    </w:p>
+    <w:p>
+      <w:pPr>
+        <w:pStyle w:val="a5"/>
+        <w:spacing w:before="0" w:beforeAutospacing="0" w:after="0" w:afterAutospacing="0"/>
+        <w:ind w:firstLine="851"/>
+        <w:jc w:val="both"/>
+        <w:rPr>
+          <w:sz w:val="28"/>
+          <w:szCs w:val="28"/>
+        </w:rPr>
+      </w:pPr>
+      <w:r>
+        <w:rPr>
+          <w:sz w:val="28"/>
+          <w:szCs w:val="28"/>
+        </w:rPr>
+        <w:t xml:space="preserve">Или это может быть макет, содержащий документ Word: </w:t>
+      </w:r>
+    </w:p>
+    <w:p>
+      <w:pPr>
+        <w:pStyle w:val="a5"/>
+        <w:spacing w:before="0" w:beforeAutospacing="0" w:after="0" w:afterAutospacing="0"/>
+        <w:ind w:firstLine="851"/>
+        <w:jc w:val="center"/>
+        <w:rPr>
+          <w:sz w:val="28"/>
+          <w:szCs w:val="28"/>
+        </w:rPr>
+      </w:pPr>
+      <w:r>
+        <w:rPr>
+          <w:noProof/>
+          <w:sz w:val="28"/>
+          <w:szCs w:val="28"/>
+        </w:rPr>
+        <w:drawing>
+          <wp:inline distT="0" distB="0" distL="0" distR="0" wp14:anchorId="41DCB9FF" wp14:editId="294FE858">
+            <wp:extent cx="4243161" cy="2190750"/>
+            <wp:effectExtent l="0" t="0" r="5080" b="0"/>
+            <wp:docPr id="1929553578" name="Рисунок 23" descr="Конструктор макета"/>
+            <wp:cNvGraphicFramePr>
+              <a:graphicFrameLocks xmlns:a="http://schemas.openxmlformats.org/drawingml/2006/main" noChangeAspect="1"/>
+            </wp:cNvGraphicFramePr>
+            <a:graphic xmlns:a="http://schemas.openxmlformats.org/drawingml/2006/main">
+              <a:graphicData uri="http://schemas.openxmlformats.org/drawingml/2006/picture">
+                <pic:pic xmlns:pic="http://schemas.openxmlformats.org/drawingml/2006/picture">
+                  <pic:nvPicPr>
+                    <pic:cNvPr id="0" name="Picture 47" descr="Конструктор макета"/>
+                    <pic:cNvPicPr>
+                      <a:picLocks noChangeAspect="1" noChangeArrowheads="1"/>
+                    </pic:cNvPicPr>
+                  </pic:nvPicPr>
+                  <pic:blipFill>
+                    <a:blip r:embed="rId29">
+                      <a:extLst>
+                        <a:ext uri="{28A0092B-C50C-407E-A947-70E740481C1C}">
+                          <a14:useLocalDpi xmlns:a14="http://schemas.microsoft.com/office/drawing/2010/main" val="0"/>
+                        </a:ext>
+                      </a:extLst>
+                    </a:blip>
+                    <a:srcRect/>
+                    <a:stretch>
+                      <a:fillRect/>
+                    </a:stretch>
+                  </pic:blipFill>
+                  <pic:spPr bwMode="auto">
+                    <a:xfrm>
+                      <a:off x="0" y="0"/>
+                      <a:ext cx="4246684" cy="2192569"/>
+                    </a:xfrm>
+                    <a:prstGeom prst="rect">
+                      <a:avLst/>
+                    </a:prstGeom>
+                    <a:noFill/>
+                    <a:ln>
+                      <a:noFill/>
+                    </a:ln>
+                  </pic:spPr>
+                </pic:pic>
+              </a:graphicData>
+            </a:graphic>
+          </wp:inline>
+        </w:drawing>
+      </w:r>
+    </w:p>
+    <w:p>
+      <w:pPr>
+        <w:pStyle w:val="a5"/>
+        <w:spacing w:before="0" w:beforeAutospacing="0" w:after="0" w:afterAutospacing="0"/>
+        <w:ind w:firstLine="851"/>
+        <w:jc w:val="both"/>
+        <w:rPr>
+          <w:sz w:val="28"/>
+          <w:szCs w:val="28"/>
+        </w:rPr>
+      </w:pPr>
+    </w:p>
+    <w:p>
+      <w:pPr>
+        <w:spacing w:after="0"/>
+        <w:ind w:firstLine="851"/>
+      </w:pPr>
+      <w:r>
+        <w:rPr>
           <w:szCs w:val="28"/>
         </w:rPr>
         <w:br w:type="page"/>
@@ -675,6 +3562,7 @@
     <w:p>
       <w:pPr>
         <w:pStyle w:val="1"/>
+        <w:spacing w:before="0"/>
       </w:pPr>
       <w:r>
         <w:lastRenderedPageBreak/>
@@ -683,6 +3571,7 @@
     </w:p>
     <w:p>
       <w:pPr>
+        <w:spacing w:after="0"/>
         <w:jc w:val="center"/>
         <w:rPr>
           <w:rFonts w:cs="Times New Roman"/>
@@ -692,6 +3581,7 @@
     </w:p>
     <w:p>
       <w:pPr>
+        <w:spacing w:after="0"/>
         <w:jc w:val="center"/>
         <w:rPr>
           <w:rFonts w:cs="Times New Roman"/>
@@ -701,7 +3591,7 @@
     </w:p>
     <w:p>
       <w:pPr>
-        <w:spacing w:line="259" w:lineRule="auto"/>
+        <w:spacing w:after="0" w:line="259" w:lineRule="auto"/>
         <w:jc w:val="left"/>
         <w:rPr>
           <w:rFonts w:cs="Times New Roman"/>
@@ -719,6 +3609,7 @@
     <w:p>
       <w:pPr>
         <w:pStyle w:val="1"/>
+        <w:spacing w:before="0"/>
       </w:pPr>
       <w:r>
         <w:lastRenderedPageBreak/>
@@ -727,6 +3618,7 @@
     </w:p>
     <w:p>
       <w:pPr>
+        <w:spacing w:after="0"/>
         <w:jc w:val="center"/>
         <w:rPr>
           <w:rFonts w:cs="Times New Roman"/>
@@ -736,7 +3628,7 @@
     </w:p>
     <w:p>
       <w:pPr>
-        <w:spacing w:line="259" w:lineRule="auto"/>
+        <w:spacing w:after="0" w:line="259" w:lineRule="auto"/>
         <w:jc w:val="left"/>
         <w:rPr>
           <w:rFonts w:cs="Times New Roman"/>
@@ -756,7 +3648,7 @@
         <w:tabs>
           <w:tab w:val="left" w:pos="1276"/>
         </w:tabs>
-        <w:spacing w:after="200" w:line="276" w:lineRule="auto"/>
+        <w:spacing w:after="0" w:line="276" w:lineRule="auto"/>
         <w:ind w:left="851"/>
         <w:rPr>
           <w:b/>
@@ -792,6 +3684,7 @@
     </w:p>
     <w:p>
       <w:pPr>
+        <w:spacing w:after="0"/>
         <w:ind w:firstLine="851"/>
         <w:rPr>
           <w:b/>
@@ -827,25 +3720,7 @@
           <w:sz w:val="32"/>
           <w:szCs w:val="32"/>
         </w:rPr>
-        <w:t xml:space="preserve">Быстрова, Н.Ю. Лабораторный практикум по бухгалтерскому учету: практикум / Н.Ю. Быстрова – Ярославль: ЯРГУ, </w:t>
-      </w:r>
-      <w:proofErr w:type="gramStart"/>
-      <w:r>
-        <w:rPr>
-          <w:color w:val="000000"/>
-          <w:sz w:val="32"/>
-          <w:szCs w:val="32"/>
-        </w:rPr>
-        <w:t>2018  -</w:t>
-      </w:r>
-      <w:proofErr w:type="gramEnd"/>
-      <w:r>
-        <w:rPr>
-          <w:color w:val="000000"/>
-          <w:sz w:val="32"/>
-          <w:szCs w:val="32"/>
-        </w:rPr>
-        <w:t xml:space="preserve"> 72</w:t>
+        <w:t>Быстрова, Н.Ю. Лабораторный практикум по бухгалтерскому учету: практикум / Н.Ю. Быстрова – Ярославль: ЯРГУ, 2018  - 72</w:t>
       </w:r>
     </w:p>
     <w:p>
@@ -875,25 +3750,7 @@
           <w:sz w:val="32"/>
           <w:szCs w:val="32"/>
         </w:rPr>
-        <w:t>Кашаев, С.М. Программирование в 1</w:t>
-      </w:r>
-      <w:proofErr w:type="gramStart"/>
-      <w:r>
-        <w:rPr>
-          <w:color w:val="000000"/>
-          <w:sz w:val="32"/>
-          <w:szCs w:val="32"/>
-        </w:rPr>
-        <w:t>С:Предприятие</w:t>
-      </w:r>
-      <w:proofErr w:type="gramEnd"/>
-      <w:r>
-        <w:rPr>
-          <w:color w:val="000000"/>
-          <w:sz w:val="32"/>
-          <w:szCs w:val="32"/>
-        </w:rPr>
-        <w:t xml:space="preserve"> 8.3 /С.М. Кашаев - СПб.: Питер, 2014. — 304</w:t>
+        <w:t>Кашаев, С.М. Программирование в 1С:Предприятие 8.3 /С.М. Кашаев - СПб.: Питер, 2014. — 304</w:t>
       </w:r>
     </w:p>
     <w:p>
@@ -981,43 +3838,7 @@
           <w:sz w:val="32"/>
           <w:szCs w:val="32"/>
         </w:rPr>
-        <w:t>Радченко, М.Г 1</w:t>
-      </w:r>
-      <w:proofErr w:type="gramStart"/>
-      <w:r>
-        <w:rPr>
-          <w:color w:val="000000"/>
-          <w:sz w:val="32"/>
-          <w:szCs w:val="32"/>
-        </w:rPr>
-        <w:t>С:Преприятие</w:t>
-      </w:r>
-      <w:proofErr w:type="gramEnd"/>
-      <w:r>
-        <w:rPr>
-          <w:color w:val="000000"/>
-          <w:sz w:val="32"/>
-          <w:szCs w:val="32"/>
-        </w:rPr>
-        <w:t xml:space="preserve"> 8.3. Практическое пособие разработчика. Примеры и типовые приемы / М.Г. Радченко, Е.Ю. Хрусталева – </w:t>
-      </w:r>
-      <w:proofErr w:type="gramStart"/>
-      <w:r>
-        <w:rPr>
-          <w:color w:val="000000"/>
-          <w:sz w:val="32"/>
-          <w:szCs w:val="32"/>
-        </w:rPr>
-        <w:t>Москва :</w:t>
-      </w:r>
-      <w:proofErr w:type="gramEnd"/>
-      <w:r>
-        <w:rPr>
-          <w:color w:val="000000"/>
-          <w:sz w:val="32"/>
-          <w:szCs w:val="32"/>
-        </w:rPr>
-        <w:t xml:space="preserve"> 1С-Паблишинг, 2013. – 943</w:t>
+        <w:t>Радченко, М.Г 1С:Преприятие 8.3. Практическое пособие разработчика. Примеры и типовые приемы / М.Г. Радченко, Е.Ю. Хрусталева – Москва : 1С-Паблишинг, 2013. – 943</w:t>
       </w:r>
     </w:p>
     <w:p>
@@ -1047,25 +3868,7 @@
           <w:sz w:val="32"/>
           <w:szCs w:val="32"/>
         </w:rPr>
-        <w:t>Чистов, П.А. Сборник лабораторных работ для студентов учебных заведений, изучающих программирование в системе 1</w:t>
-      </w:r>
-      <w:proofErr w:type="gramStart"/>
-      <w:r>
-        <w:rPr>
-          <w:color w:val="000000"/>
-          <w:sz w:val="32"/>
-          <w:szCs w:val="32"/>
-        </w:rPr>
-        <w:t>С:Предприятие</w:t>
-      </w:r>
-      <w:proofErr w:type="gramEnd"/>
-      <w:r>
-        <w:rPr>
-          <w:color w:val="000000"/>
-          <w:sz w:val="32"/>
-          <w:szCs w:val="32"/>
-        </w:rPr>
-        <w:t xml:space="preserve"> 8 (1С:</w:t>
+        <w:t>Чистов, П.А. Сборник лабораторных работ для студентов учебных заведений, изучающих программирование в системе 1С:Предприятие 8 (1С:</w:t>
       </w:r>
       <w:proofErr w:type="spellStart"/>
       <w:r>
@@ -1107,6 +3910,7 @@
     </w:p>
     <w:p>
       <w:pPr>
+        <w:spacing w:after="0"/>
         <w:jc w:val="center"/>
         <w:rPr>
           <w:rFonts w:cs="Times New Roman"/>
@@ -1115,7 +3919,7 @@
       </w:pPr>
     </w:p>
     <w:sectPr>
-      <w:footerReference w:type="default" r:id="rId7"/>
+      <w:footerReference w:type="default" r:id="rId30"/>
       <w:pgSz w:w="11906" w:h="16838"/>
       <w:pgMar w:top="1134" w:right="850" w:bottom="1134" w:left="1701" w:header="708" w:footer="708" w:gutter="0"/>
       <w:cols w:space="708"/>

</xml_diff>

<commit_message>
AUTO FROM WORK 31.10.2023  9:52:31,75
</commit_message>
<xml_diff>
--- a/4 kurs/1C/LUBAL/Контрольная.docx
+++ b/4 kurs/1C/LUBAL/Контрольная.docx
@@ -125,6 +125,19 @@
         <w:ind w:firstLine="840"/>
         <w:rPr>
           <w:rFonts w:cs="Times New Roman"/>
+          <w:szCs w:val="28"/>
+        </w:rPr>
+      </w:pPr>
+    </w:p>
+    <w:p>
+      <w:pPr>
+        <w:pStyle w:val="a3"/>
+        <w:spacing w:after="0"/>
+        <w:ind w:left="0"/>
+        <w:jc w:val="center"/>
+        <w:rPr>
+          <w:b/>
+          <w:sz w:val="28"/>
           <w:szCs w:val="28"/>
         </w:rPr>
       </w:pPr>
@@ -287,6 +300,42 @@
         </w:rPr>
         <w:t>А</w:t>
       </w:r>
+    </w:p>
+    <w:p>
+      <w:pPr>
+        <w:pStyle w:val="a3"/>
+        <w:spacing w:after="0"/>
+        <w:ind w:left="0"/>
+        <w:jc w:val="center"/>
+        <w:rPr>
+          <w:sz w:val="28"/>
+          <w:szCs w:val="28"/>
+        </w:rPr>
+      </w:pPr>
+    </w:p>
+    <w:p>
+      <w:pPr>
+        <w:pStyle w:val="a3"/>
+        <w:spacing w:after="0"/>
+        <w:ind w:left="0"/>
+        <w:jc w:val="center"/>
+        <w:rPr>
+          <w:sz w:val="28"/>
+          <w:szCs w:val="28"/>
+        </w:rPr>
+      </w:pPr>
+    </w:p>
+    <w:p>
+      <w:pPr>
+        <w:pStyle w:val="a3"/>
+        <w:spacing w:after="0"/>
+        <w:ind w:left="0"/>
+        <w:jc w:val="center"/>
+        <w:rPr>
+          <w:sz w:val="28"/>
+          <w:szCs w:val="28"/>
+        </w:rPr>
+      </w:pPr>
     </w:p>
     <w:p>
       <w:pPr>
@@ -468,24 +517,30 @@
           <w:rFonts w:cs="Times New Roman"/>
           <w:szCs w:val="28"/>
         </w:rPr>
-        <w:t xml:space="preserve">О.И. </w:t>
-      </w:r>
-      <w:proofErr w:type="spellStart"/>
-      <w:r>
-        <w:rPr>
-          <w:rFonts w:cs="Times New Roman"/>
-          <w:szCs w:val="28"/>
-        </w:rPr>
-        <w:t>Любаль</w:t>
-      </w:r>
-      <w:proofErr w:type="spellEnd"/>
-      <w:r>
-        <w:rPr>
-          <w:rFonts w:cs="Times New Roman"/>
-          <w:szCs w:val="28"/>
-        </w:rPr>
-        <w:t xml:space="preserve"> </w:t>
-      </w:r>
+        <w:t xml:space="preserve">О.И. Любаль </w:t>
+      </w:r>
+    </w:p>
+    <w:p>
+      <w:pPr>
+        <w:spacing w:after="0"/>
+        <w:ind w:left="5664" w:hanging="5664"/>
+        <w:jc w:val="right"/>
+        <w:rPr>
+          <w:rFonts w:cs="Times New Roman"/>
+          <w:szCs w:val="28"/>
+        </w:rPr>
+      </w:pPr>
+    </w:p>
+    <w:p>
+      <w:pPr>
+        <w:spacing w:after="0"/>
+        <w:ind w:left="5664" w:hanging="5664"/>
+        <w:jc w:val="right"/>
+        <w:rPr>
+          <w:rFonts w:cs="Times New Roman"/>
+          <w:szCs w:val="28"/>
+        </w:rPr>
+      </w:pPr>
     </w:p>
     <w:p>
       <w:pPr>
@@ -579,6 +634,13 @@
         </w:rPr>
         <w:t>2023</w:t>
       </w:r>
+      <w:r>
+        <w:rPr>
+          <w:rFonts w:cs="Times New Roman"/>
+          <w:szCs w:val="28"/>
+        </w:rPr>
+        <w:br w:type="page"/>
+      </w:r>
     </w:p>
     <w:p>
       <w:pPr>
@@ -586,6 +648,7 @@
         <w:spacing w:before="0"/>
       </w:pPr>
       <w:r>
+        <w:lastRenderedPageBreak/>
         <w:t>25 Охарактеризуйте и приведите примеры реализации конструктора форматной строки.</w:t>
       </w:r>
     </w:p>
@@ -608,7 +671,6 @@
         </w:rPr>
       </w:pPr>
       <w:r>
-        <w:lastRenderedPageBreak/>
         <w:t>При помощи конструктора форматной строки можно примитивные типы (</w:t>
       </w:r>
       <w:r>
@@ -636,13 +698,7 @@
         <w:ind w:firstLine="851"/>
       </w:pPr>
       <w:r>
-        <w:t xml:space="preserve">Но перед </w:t>
-      </w:r>
-      <w:r>
-        <w:t>тем,</w:t>
-      </w:r>
-      <w:r>
-        <w:t xml:space="preserve"> как рассматривать конструктор форматной строки, познакомимся с функцией Формат.</w:t>
+        <w:t>Но перед тем, как рассматривать конструктор форматной строки, познакомимся с функцией Формат.</w:t>
       </w:r>
     </w:p>
     <w:p>
@@ -663,60 +719,44 @@
         <w:rPr>
           <w:rStyle w:val="a7"/>
         </w:rPr>
-        <w:t>Формат(&lt;Значение&gt;, &lt;</w:t>
-      </w:r>
-      <w:proofErr w:type="spellStart"/>
+        <w:t>Формат(&lt;Значение&gt;, &lt;ФорматнаяСтрока&gt;)</w:t>
+      </w:r>
+    </w:p>
+    <w:p>
+      <w:pPr>
+        <w:spacing w:after="0"/>
+        <w:ind w:firstLine="851"/>
+      </w:pPr>
+      <w:r>
+        <w:t>Где:</w:t>
+      </w:r>
+    </w:p>
+    <w:p>
+      <w:pPr>
+        <w:spacing w:after="0"/>
+        <w:ind w:firstLine="851"/>
+      </w:pPr>
       <w:r>
         <w:rPr>
           <w:rStyle w:val="a7"/>
         </w:rPr>
+        <w:t>Значение</w:t>
+      </w:r>
+      <w:r>
+        <w:t xml:space="preserve"> — некоторое значение примитивного типа Число, Дата или Булево.</w:t>
+      </w:r>
+    </w:p>
+    <w:p>
+      <w:pPr>
+        <w:spacing w:after="0"/>
+        <w:ind w:firstLine="851"/>
+      </w:pPr>
+      <w:r>
+        <w:rPr>
+          <w:rStyle w:val="a7"/>
+        </w:rPr>
         <w:t>ФорматнаяСтрока</w:t>
       </w:r>
-      <w:proofErr w:type="spellEnd"/>
-      <w:r>
-        <w:rPr>
-          <w:rStyle w:val="a7"/>
-        </w:rPr>
-        <w:t>&gt;)</w:t>
-      </w:r>
-    </w:p>
-    <w:p>
-      <w:pPr>
-        <w:spacing w:after="0"/>
-        <w:ind w:firstLine="851"/>
-      </w:pPr>
-      <w:r>
-        <w:t>Где:</w:t>
-      </w:r>
-    </w:p>
-    <w:p>
-      <w:pPr>
-        <w:spacing w:after="0"/>
-        <w:ind w:firstLine="851"/>
-      </w:pPr>
-      <w:r>
-        <w:rPr>
-          <w:rStyle w:val="a7"/>
-        </w:rPr>
-        <w:t>Значение</w:t>
-      </w:r>
-      <w:r>
-        <w:t xml:space="preserve"> — некоторое значение примитивного типа Число, Дата или Булево.</w:t>
-      </w:r>
-    </w:p>
-    <w:p>
-      <w:pPr>
-        <w:spacing w:after="0"/>
-        <w:ind w:firstLine="851"/>
-      </w:pPr>
-      <w:proofErr w:type="spellStart"/>
-      <w:r>
-        <w:rPr>
-          <w:rStyle w:val="a7"/>
-        </w:rPr>
-        <w:t>ФорматнаяСтрока</w:t>
-      </w:r>
-      <w:proofErr w:type="spellEnd"/>
       <w:r>
         <w:t xml:space="preserve"> – это строка или правило, по которому наше значение будет преобразовываться в текстовую строку. Эта функция возвращает значение с типом Строка.</w:t>
       </w:r>
@@ -851,6 +891,7 @@
         <w:ind w:firstLine="851"/>
       </w:pPr>
       <w:r>
+        <w:lastRenderedPageBreak/>
         <w:t xml:space="preserve">Или через главное меню </w:t>
       </w:r>
       <w:r>
@@ -880,7 +921,6 @@
         <w:rPr>
           <w:noProof/>
         </w:rPr>
-        <w:lastRenderedPageBreak/>
         <w:drawing>
           <wp:inline distT="0" distB="0" distL="0" distR="0" wp14:anchorId="5A14D413" wp14:editId="0872D306">
             <wp:extent cx="4511675" cy="3183010"/>
@@ -973,6 +1013,17 @@
         </w:rPr>
         <w:t>, рисунок 3 и 4.</w:t>
       </w:r>
+    </w:p>
+    <w:p>
+      <w:pPr>
+        <w:pStyle w:val="a5"/>
+        <w:spacing w:before="0" w:beforeAutospacing="0" w:after="0" w:afterAutospacing="0"/>
+        <w:ind w:firstLine="851"/>
+        <w:rPr>
+          <w:sz w:val="28"/>
+          <w:szCs w:val="28"/>
+        </w:rPr>
+      </w:pPr>
     </w:p>
     <w:p>
       <w:pPr>
@@ -1220,6 +1271,17 @@
           <w:szCs w:val="28"/>
         </w:rPr>
       </w:pPr>
+    </w:p>
+    <w:p>
+      <w:pPr>
+        <w:pStyle w:val="a5"/>
+        <w:spacing w:before="0" w:beforeAutospacing="0" w:after="0" w:afterAutospacing="0"/>
+        <w:ind w:firstLine="851"/>
+        <w:rPr>
+          <w:sz w:val="28"/>
+          <w:szCs w:val="28"/>
+        </w:rPr>
+      </w:pPr>
       <w:r>
         <w:rPr>
           <w:noProof/>
@@ -1343,6 +1405,17 @@
           <w:szCs w:val="28"/>
         </w:rPr>
       </w:pPr>
+    </w:p>
+    <w:p>
+      <w:pPr>
+        <w:pStyle w:val="a5"/>
+        <w:spacing w:before="0" w:beforeAutospacing="0" w:after="0" w:afterAutospacing="0"/>
+        <w:ind w:firstLine="851"/>
+        <w:rPr>
+          <w:sz w:val="28"/>
+          <w:szCs w:val="28"/>
+        </w:rPr>
+      </w:pPr>
       <w:r>
         <w:rPr>
           <w:noProof/>
@@ -1439,7 +1512,21 @@
           <w:sz w:val="28"/>
           <w:szCs w:val="28"/>
         </w:rPr>
-        <w:t>, рисунок 8.</w:t>
+        <w:t xml:space="preserve">, рисунок </w:t>
+      </w:r>
+      <w:r>
+        <w:rPr>
+          <w:sz w:val="28"/>
+          <w:szCs w:val="28"/>
+        </w:rPr>
+        <w:t>7</w:t>
+      </w:r>
+      <w:r>
+        <w:rPr>
+          <w:sz w:val="28"/>
+          <w:szCs w:val="28"/>
+        </w:rPr>
+        <w:t>.</w:t>
       </w:r>
     </w:p>
     <w:p>
@@ -1524,7 +1611,21 @@
           <w:sz w:val="28"/>
           <w:szCs w:val="28"/>
         </w:rPr>
-        <w:t>Рисунок 8. Локальный формат даты.</w:t>
+        <w:t xml:space="preserve">Рисунок </w:t>
+      </w:r>
+      <w:r>
+        <w:rPr>
+          <w:sz w:val="28"/>
+          <w:szCs w:val="28"/>
+        </w:rPr>
+        <w:t>7</w:t>
+      </w:r>
+      <w:r>
+        <w:rPr>
+          <w:sz w:val="28"/>
+          <w:szCs w:val="28"/>
+        </w:rPr>
+        <w:t>. Локальный формат даты.</w:t>
       </w:r>
     </w:p>
     <w:p>
@@ -1549,7 +1650,21 @@
           <w:sz w:val="28"/>
           <w:szCs w:val="28"/>
         </w:rPr>
-        <w:t>, рисунок 9.</w:t>
+        <w:t xml:space="preserve">, рисунок </w:t>
+      </w:r>
+      <w:r>
+        <w:rPr>
+          <w:sz w:val="28"/>
+          <w:szCs w:val="28"/>
+        </w:rPr>
+        <w:t>8</w:t>
+      </w:r>
+      <w:r>
+        <w:rPr>
+          <w:sz w:val="28"/>
+          <w:szCs w:val="28"/>
+        </w:rPr>
+        <w:t>.</w:t>
       </w:r>
     </w:p>
     <w:p>
@@ -1633,7 +1748,21 @@
           <w:sz w:val="28"/>
           <w:szCs w:val="28"/>
         </w:rPr>
-        <w:t>Рисунок 9. Представление пустой даты.</w:t>
+        <w:t xml:space="preserve">Рисунок </w:t>
+      </w:r>
+      <w:r>
+        <w:rPr>
+          <w:sz w:val="28"/>
+          <w:szCs w:val="28"/>
+        </w:rPr>
+        <w:t>8</w:t>
+      </w:r>
+      <w:r>
+        <w:rPr>
+          <w:sz w:val="28"/>
+          <w:szCs w:val="28"/>
+        </w:rPr>
+        <w:t>. Представление пустой даты.</w:t>
       </w:r>
     </w:p>
     <w:p>
@@ -1672,7 +1801,14 @@
           <w:sz w:val="28"/>
           <w:szCs w:val="28"/>
         </w:rPr>
-        <w:t>, рисунок 10</w:t>
+        <w:t xml:space="preserve">, рисунок </w:t>
+      </w:r>
+      <w:r>
+        <w:rPr>
+          <w:sz w:val="28"/>
+          <w:szCs w:val="28"/>
+        </w:rPr>
+        <w:t>9</w:t>
       </w:r>
       <w:r>
         <w:rPr>
@@ -1763,7 +1899,21 @@
           <w:sz w:val="28"/>
           <w:szCs w:val="28"/>
         </w:rPr>
-        <w:t>Рисунок 10. Свободный формат даты.</w:t>
+        <w:t xml:space="preserve">Рисунок </w:t>
+      </w:r>
+      <w:r>
+        <w:rPr>
+          <w:sz w:val="28"/>
+          <w:szCs w:val="28"/>
+        </w:rPr>
+        <w:t>9</w:t>
+      </w:r>
+      <w:r>
+        <w:rPr>
+          <w:sz w:val="28"/>
+          <w:szCs w:val="28"/>
+        </w:rPr>
+        <w:t>. Свободный формат даты.</w:t>
       </w:r>
     </w:p>
     <w:p>
@@ -1788,7 +1938,21 @@
           <w:sz w:val="28"/>
           <w:szCs w:val="28"/>
         </w:rPr>
-        <w:t>, рисунок 11.</w:t>
+        <w:t>, рисунок 1</w:t>
+      </w:r>
+      <w:r>
+        <w:rPr>
+          <w:sz w:val="28"/>
+          <w:szCs w:val="28"/>
+        </w:rPr>
+        <w:t>0</w:t>
+      </w:r>
+      <w:r>
+        <w:rPr>
+          <w:sz w:val="28"/>
+          <w:szCs w:val="28"/>
+        </w:rPr>
+        <w:t>.</w:t>
       </w:r>
     </w:p>
     <w:p>
@@ -1873,7 +2037,21 @@
           <w:sz w:val="28"/>
           <w:szCs w:val="28"/>
         </w:rPr>
-        <w:t>Рисунок 11. Представление форматной строки.</w:t>
+        <w:t>Рисунок 1</w:t>
+      </w:r>
+      <w:r>
+        <w:rPr>
+          <w:sz w:val="28"/>
+          <w:szCs w:val="28"/>
+        </w:rPr>
+        <w:t>0</w:t>
+      </w:r>
+      <w:r>
+        <w:rPr>
+          <w:sz w:val="28"/>
+          <w:szCs w:val="28"/>
+        </w:rPr>
+        <w:t>. Представление форматной строки.</w:t>
       </w:r>
     </w:p>
     <w:p>
@@ -1898,7 +2076,14 @@
           <w:sz w:val="28"/>
           <w:szCs w:val="28"/>
         </w:rPr>
-        <w:t>, рисунок 12</w:t>
+        <w:t>, рисунок 1</w:t>
+      </w:r>
+      <w:r>
+        <w:rPr>
+          <w:sz w:val="28"/>
+          <w:szCs w:val="28"/>
+        </w:rPr>
+        <w:t>1</w:t>
       </w:r>
       <w:r>
         <w:rPr>
@@ -2000,48 +2185,74 @@
           <w:sz w:val="28"/>
           <w:szCs w:val="28"/>
         </w:rPr>
-        <w:t xml:space="preserve">Рисунок 12. Вкладка Число </w:t>
-      </w:r>
-      <w:proofErr w:type="spellStart"/>
-      <w:r>
-        <w:rPr>
-          <w:sz w:val="28"/>
-          <w:szCs w:val="28"/>
-        </w:rPr>
-        <w:t>консрутктора</w:t>
-      </w:r>
-      <w:proofErr w:type="spellEnd"/>
+        <w:t>Рисунок 1</w:t>
+      </w:r>
+      <w:r>
+        <w:rPr>
+          <w:sz w:val="28"/>
+          <w:szCs w:val="28"/>
+        </w:rPr>
+        <w:t>1</w:t>
+      </w:r>
+      <w:r>
+        <w:rPr>
+          <w:sz w:val="28"/>
+          <w:szCs w:val="28"/>
+        </w:rPr>
+        <w:t>. Вкладка Число конс</w:t>
+      </w:r>
+      <w:r>
+        <w:rPr>
+          <w:sz w:val="28"/>
+          <w:szCs w:val="28"/>
+        </w:rPr>
+        <w:t>т</w:t>
+      </w:r>
+      <w:r>
+        <w:rPr>
+          <w:sz w:val="28"/>
+          <w:szCs w:val="28"/>
+        </w:rPr>
+        <w:t>руктора.</w:t>
+      </w:r>
+    </w:p>
+    <w:p>
+      <w:pPr>
+        <w:pStyle w:val="a5"/>
+        <w:spacing w:before="0" w:beforeAutospacing="0" w:after="0" w:afterAutospacing="0"/>
+        <w:ind w:firstLine="851"/>
+        <w:rPr>
+          <w:sz w:val="28"/>
+          <w:szCs w:val="28"/>
+        </w:rPr>
+      </w:pPr>
+      <w:r>
+        <w:rPr>
+          <w:sz w:val="28"/>
+          <w:szCs w:val="28"/>
+        </w:rPr>
+        <w:t>У этого формата девять различных значений, каждое из которых опять-таки описывается в справочной информации</w:t>
+      </w:r>
+      <w:r>
+        <w:rPr>
+          <w:sz w:val="28"/>
+          <w:szCs w:val="28"/>
+        </w:rPr>
+        <w:t>, рисунок 1</w:t>
+      </w:r>
+      <w:r>
+        <w:rPr>
+          <w:sz w:val="28"/>
+          <w:szCs w:val="28"/>
+        </w:rPr>
+        <w:t>2</w:t>
+      </w:r>
       <w:r>
         <w:rPr>
           <w:sz w:val="28"/>
           <w:szCs w:val="28"/>
         </w:rPr>
         <w:t>.</w:t>
-      </w:r>
-    </w:p>
-    <w:p>
-      <w:pPr>
-        <w:pStyle w:val="a5"/>
-        <w:spacing w:before="0" w:beforeAutospacing="0" w:after="0" w:afterAutospacing="0"/>
-        <w:ind w:firstLine="851"/>
-        <w:rPr>
-          <w:sz w:val="28"/>
-          <w:szCs w:val="28"/>
-        </w:rPr>
-      </w:pPr>
-      <w:r>
-        <w:rPr>
-          <w:sz w:val="28"/>
-          <w:szCs w:val="28"/>
-        </w:rPr>
-        <w:t>У этого формата девять различных значений, каждое из которых опять-таки описывается в справочной информации</w:t>
-      </w:r>
-      <w:r>
-        <w:rPr>
-          <w:sz w:val="28"/>
-          <w:szCs w:val="28"/>
-        </w:rPr>
-        <w:t>, рисунок 13.</w:t>
       </w:r>
     </w:p>
     <w:p>
@@ -2127,7 +2338,21 @@
           <w:sz w:val="28"/>
           <w:szCs w:val="28"/>
         </w:rPr>
-        <w:t>Рисунок 13. Справочная информация.</w:t>
+        <w:t>Рисунок 1</w:t>
+      </w:r>
+      <w:r>
+        <w:rPr>
+          <w:sz w:val="28"/>
+          <w:szCs w:val="28"/>
+        </w:rPr>
+        <w:t>2</w:t>
+      </w:r>
+      <w:r>
+        <w:rPr>
+          <w:sz w:val="28"/>
+          <w:szCs w:val="28"/>
+        </w:rPr>
+        <w:t>. Справочная информация.</w:t>
       </w:r>
     </w:p>
     <w:p>
@@ -2170,7 +2395,21 @@
           <w:sz w:val="28"/>
           <w:szCs w:val="28"/>
         </w:rPr>
-        <w:t>, рисунок 14.</w:t>
+        <w:t>, рисунок 1</w:t>
+      </w:r>
+      <w:r>
+        <w:rPr>
+          <w:sz w:val="28"/>
+          <w:szCs w:val="28"/>
+        </w:rPr>
+        <w:t>3</w:t>
+      </w:r>
+      <w:r>
+        <w:rPr>
+          <w:sz w:val="28"/>
+          <w:szCs w:val="28"/>
+        </w:rPr>
+        <w:t>.</w:t>
       </w:r>
     </w:p>
     <w:p>
@@ -2254,7 +2493,21 @@
           <w:sz w:val="28"/>
           <w:szCs w:val="28"/>
         </w:rPr>
-        <w:t>Рисунок 14. Группировка</w:t>
+        <w:t>Рисунок 1</w:t>
+      </w:r>
+      <w:r>
+        <w:rPr>
+          <w:sz w:val="28"/>
+          <w:szCs w:val="28"/>
+        </w:rPr>
+        <w:t>3</w:t>
+      </w:r>
+      <w:r>
+        <w:rPr>
+          <w:sz w:val="28"/>
+          <w:szCs w:val="28"/>
+        </w:rPr>
+        <w:t>. Группировка</w:t>
       </w:r>
     </w:p>
     <w:p>
@@ -2297,7 +2550,28 @@
           <w:sz w:val="28"/>
           <w:szCs w:val="28"/>
         </w:rPr>
-        <w:t>, рисунки 15 и 16</w:t>
+        <w:t>, рисунки 1</w:t>
+      </w:r>
+      <w:r>
+        <w:rPr>
+          <w:sz w:val="28"/>
+          <w:szCs w:val="28"/>
+        </w:rPr>
+        <w:t>4</w:t>
+      </w:r>
+      <w:r>
+        <w:rPr>
+          <w:sz w:val="28"/>
+          <w:szCs w:val="28"/>
+        </w:rPr>
+        <w:t xml:space="preserve"> и 1</w:t>
+      </w:r>
+      <w:r>
+        <w:rPr>
+          <w:sz w:val="28"/>
+          <w:szCs w:val="28"/>
+        </w:rPr>
+        <w:t>5</w:t>
       </w:r>
       <w:r>
         <w:rPr>
@@ -2390,7 +2664,21 @@
           <w:sz w:val="28"/>
           <w:szCs w:val="28"/>
         </w:rPr>
-        <w:t>Рисунок 15. Сдвиг числа вправо.</w:t>
+        <w:t>Рисунок 1</w:t>
+      </w:r>
+      <w:r>
+        <w:rPr>
+          <w:sz w:val="28"/>
+          <w:szCs w:val="28"/>
+        </w:rPr>
+        <w:t>4</w:t>
+      </w:r>
+      <w:r>
+        <w:rPr>
+          <w:sz w:val="28"/>
+          <w:szCs w:val="28"/>
+        </w:rPr>
+        <w:t>. Сдвиг числа вправо.</w:t>
       </w:r>
     </w:p>
     <w:p>
@@ -2486,7 +2774,21 @@
           <w:sz w:val="28"/>
           <w:szCs w:val="28"/>
         </w:rPr>
-        <w:t>Рисунок 16. Сдвиг числа влево.</w:t>
+        <w:t>Рисунок 1</w:t>
+      </w:r>
+      <w:r>
+        <w:rPr>
+          <w:sz w:val="28"/>
+          <w:szCs w:val="28"/>
+        </w:rPr>
+        <w:t>5</w:t>
+      </w:r>
+      <w:r>
+        <w:rPr>
+          <w:sz w:val="28"/>
+          <w:szCs w:val="28"/>
+        </w:rPr>
+        <w:t>. Сдвиг числа влево.</w:t>
       </w:r>
     </w:p>
     <w:p>
@@ -2511,7 +2813,14 @@
           <w:sz w:val="28"/>
           <w:szCs w:val="28"/>
         </w:rPr>
-        <w:t>, рисунок 17</w:t>
+        <w:t>, рисунок 1</w:t>
+      </w:r>
+      <w:r>
+        <w:rPr>
+          <w:sz w:val="28"/>
+          <w:szCs w:val="28"/>
+        </w:rPr>
+        <w:t>6</w:t>
       </w:r>
       <w:r>
         <w:rPr>
@@ -2603,7 +2912,21 @@
           <w:sz w:val="28"/>
           <w:szCs w:val="28"/>
         </w:rPr>
-        <w:t>Рисунок 17. Пример формата числа</w:t>
+        <w:t>Рисунок 1</w:t>
+      </w:r>
+      <w:r>
+        <w:rPr>
+          <w:sz w:val="28"/>
+          <w:szCs w:val="28"/>
+        </w:rPr>
+        <w:t>6</w:t>
+      </w:r>
+      <w:r>
+        <w:rPr>
+          <w:sz w:val="28"/>
+          <w:szCs w:val="28"/>
+        </w:rPr>
+        <w:t>. Пример формата числа</w:t>
       </w:r>
     </w:p>
     <w:p>
@@ -2645,7 +2968,21 @@
           <w:sz w:val="28"/>
           <w:szCs w:val="28"/>
         </w:rPr>
-        <w:t>, рисунок 18.</w:t>
+        <w:t>, рисунок 1</w:t>
+      </w:r>
+      <w:r>
+        <w:rPr>
+          <w:sz w:val="28"/>
+          <w:szCs w:val="28"/>
+        </w:rPr>
+        <w:t>7</w:t>
+      </w:r>
+      <w:r>
+        <w:rPr>
+          <w:sz w:val="28"/>
+          <w:szCs w:val="28"/>
+        </w:rPr>
+        <w:t>.</w:t>
       </w:r>
     </w:p>
     <w:p>
@@ -2730,7 +3067,21 @@
           <w:sz w:val="28"/>
           <w:szCs w:val="28"/>
         </w:rPr>
-        <w:t>Рисунок 18. Булево представление.</w:t>
+        <w:t>Рисунок 1</w:t>
+      </w:r>
+      <w:r>
+        <w:rPr>
+          <w:sz w:val="28"/>
+          <w:szCs w:val="28"/>
+        </w:rPr>
+        <w:t>7</w:t>
+      </w:r>
+      <w:r>
+        <w:rPr>
+          <w:sz w:val="28"/>
+          <w:szCs w:val="28"/>
+        </w:rPr>
+        <w:t>. Булево представление.</w:t>
       </w:r>
     </w:p>
     <w:p>
@@ -2755,7 +3106,28 @@
           <w:sz w:val="28"/>
           <w:szCs w:val="28"/>
         </w:rPr>
-        <w:t>, рисунки 19 и 20</w:t>
+        <w:t>, рисунки 1</w:t>
+      </w:r>
+      <w:r>
+        <w:rPr>
+          <w:sz w:val="28"/>
+          <w:szCs w:val="28"/>
+        </w:rPr>
+        <w:t>8</w:t>
+      </w:r>
+      <w:r>
+        <w:rPr>
+          <w:sz w:val="28"/>
+          <w:szCs w:val="28"/>
+        </w:rPr>
+        <w:t xml:space="preserve"> и </w:t>
+      </w:r>
+      <w:r>
+        <w:rPr>
+          <w:sz w:val="28"/>
+          <w:szCs w:val="28"/>
+        </w:rPr>
+        <w:t>19</w:t>
       </w:r>
       <w:r>
         <w:rPr>
@@ -2847,7 +3219,21 @@
           <w:sz w:val="28"/>
           <w:szCs w:val="28"/>
         </w:rPr>
-        <w:t>Рисунок 19. Варианты Да-Нет</w:t>
+        <w:t>Рисунок 1</w:t>
+      </w:r>
+      <w:r>
+        <w:rPr>
+          <w:sz w:val="28"/>
+          <w:szCs w:val="28"/>
+        </w:rPr>
+        <w:t>8</w:t>
+      </w:r>
+      <w:r>
+        <w:rPr>
+          <w:sz w:val="28"/>
+          <w:szCs w:val="28"/>
+        </w:rPr>
+        <w:t>. Варианты Да-Нет</w:t>
       </w:r>
     </w:p>
     <w:p>
@@ -2932,7 +3318,21 @@
           <w:rFonts w:cs="Times New Roman"/>
           <w:szCs w:val="28"/>
         </w:rPr>
-        <w:t>Рисунок 20. Варианты представления собственного формата.</w:t>
+        <w:t xml:space="preserve">Рисунок </w:t>
+      </w:r>
+      <w:r>
+        <w:rPr>
+          <w:rFonts w:cs="Times New Roman"/>
+          <w:szCs w:val="28"/>
+        </w:rPr>
+        <w:t>19</w:t>
+      </w:r>
+      <w:r>
+        <w:rPr>
+          <w:rFonts w:cs="Times New Roman"/>
+          <w:szCs w:val="28"/>
+        </w:rPr>
+        <w:t>. Варианты представления собственного формата.</w:t>
       </w:r>
     </w:p>
     <w:p>
@@ -2997,8 +3397,34 @@
           <w:sz w:val="28"/>
           <w:szCs w:val="28"/>
         </w:rPr>
-        <w:t xml:space="preserve"> — это подчиненный объект конфигурации. Макеты позволяют хранить в конфигурации различные данные, требующиеся для отображения в процессе работы как всего прикладного решения, так и отдельных его объектов. </w:t>
-      </w:r>
+        <w:t> — это подчиненный объект конфигурации. Макеты позволяют хранить в конфигурации различные данные, требующиеся для отображения в процессе работы как всего прикладного решения, так и отдельных его объектов</w:t>
+      </w:r>
+      <w:r>
+        <w:rPr>
+          <w:sz w:val="28"/>
+          <w:szCs w:val="28"/>
+        </w:rPr>
+        <w:t xml:space="preserve"> (рисунок 20)</w:t>
+      </w:r>
+      <w:r>
+        <w:rPr>
+          <w:sz w:val="28"/>
+          <w:szCs w:val="28"/>
+        </w:rPr>
+        <w:t xml:space="preserve">. </w:t>
+      </w:r>
+    </w:p>
+    <w:p>
+      <w:pPr>
+        <w:pStyle w:val="a5"/>
+        <w:spacing w:before="0" w:beforeAutospacing="0" w:after="0" w:afterAutospacing="0"/>
+        <w:ind w:firstLine="851"/>
+        <w:jc w:val="both"/>
+        <w:rPr>
+          <w:sz w:val="28"/>
+          <w:szCs w:val="28"/>
+        </w:rPr>
+      </w:pPr>
     </w:p>
     <w:p>
       <w:pPr>
@@ -3066,6 +3492,27 @@
     </w:p>
     <w:p>
       <w:pPr>
+        <w:spacing w:after="0"/>
+        <w:ind w:firstLine="851"/>
+        <w:rPr>
+          <w:szCs w:val="28"/>
+        </w:rPr>
+      </w:pPr>
+      <w:r>
+        <w:rPr>
+          <w:szCs w:val="28"/>
+        </w:rPr>
+        <w:t xml:space="preserve">Рисунок 20. </w:t>
+      </w:r>
+      <w:r>
+        <w:rPr>
+          <w:szCs w:val="28"/>
+        </w:rPr>
+        <w:t>Создание макета в конфигурации.</w:t>
+      </w:r>
+    </w:p>
+    <w:p>
+      <w:pPr>
         <w:pStyle w:val="a5"/>
         <w:spacing w:before="0" w:beforeAutospacing="0" w:after="0" w:afterAutospacing="0"/>
         <w:ind w:firstLine="851"/>
@@ -3080,39 +3527,7 @@
           <w:sz w:val="28"/>
           <w:szCs w:val="28"/>
         </w:rPr>
-        <w:t xml:space="preserve">Макеты могут содержать данные самых разных видов. Это может быть табличный документ, который напоминает электронные таблицы и широко используется при формировании выходных форм документов и отчетов; это может быть текстовый документ или двоичные данные. Также макет может содержать </w:t>
-      </w:r>
-      <w:proofErr w:type="spellStart"/>
-      <w:r>
-        <w:rPr>
-          <w:sz w:val="28"/>
-          <w:szCs w:val="28"/>
-        </w:rPr>
-        <w:t>ActiveDocument</w:t>
-      </w:r>
-      <w:proofErr w:type="spellEnd"/>
-      <w:r>
-        <w:rPr>
-          <w:sz w:val="28"/>
-          <w:szCs w:val="28"/>
-        </w:rPr>
-        <w:t xml:space="preserve"> (например, документ Word, лист Excel или рисунок </w:t>
-      </w:r>
-      <w:proofErr w:type="spellStart"/>
-      <w:r>
-        <w:rPr>
-          <w:sz w:val="28"/>
-          <w:szCs w:val="28"/>
-        </w:rPr>
-        <w:t>CorelDRAW</w:t>
-      </w:r>
-      <w:proofErr w:type="spellEnd"/>
-      <w:r>
-        <w:rPr>
-          <w:sz w:val="28"/>
-          <w:szCs w:val="28"/>
-        </w:rPr>
-        <w:t xml:space="preserve">), HTML-документ или географическая схема. </w:t>
+        <w:t xml:space="preserve">Макеты могут содержать данные самых разных видов. Это может быть табличный документ, который напоминает электронные таблицы и широко используется при формировании выходных форм документов и отчетов; это может быть текстовый документ или двоичные данные. Также макет может содержать ActiveDocument (например, документ Word, лист Excel или рисунок CorelDRAW), HTML-документ или географическая схема. </w:t>
       </w:r>
     </w:p>
     <w:p>
@@ -3195,7 +3610,21 @@
           <w:sz w:val="28"/>
           <w:szCs w:val="28"/>
         </w:rPr>
-        <w:t xml:space="preserve">Конструктор вызывается системой автоматически при создании нового макета (например, при создании нового макета справочника в окне конфигурации): </w:t>
+        <w:t>Конструктор вызывается системой автоматически при создании нового макета (например, при создании нового макета справочника в окне конфигурации</w:t>
+      </w:r>
+      <w:r>
+        <w:rPr>
+          <w:sz w:val="28"/>
+          <w:szCs w:val="28"/>
+        </w:rPr>
+        <w:t>, рисунок 21</w:t>
+      </w:r>
+      <w:r>
+        <w:rPr>
+          <w:sz w:val="28"/>
+          <w:szCs w:val="28"/>
+        </w:rPr>
+        <w:t xml:space="preserve">): </w:t>
       </w:r>
     </w:p>
     <w:p>
@@ -3271,18 +3700,6 @@
         <w:pStyle w:val="a5"/>
         <w:spacing w:before="0" w:beforeAutospacing="0" w:after="0" w:afterAutospacing="0"/>
         <w:ind w:firstLine="851"/>
-        <w:jc w:val="center"/>
-        <w:rPr>
-          <w:sz w:val="28"/>
-          <w:szCs w:val="28"/>
-        </w:rPr>
-      </w:pPr>
-    </w:p>
-    <w:p>
-      <w:pPr>
-        <w:pStyle w:val="a5"/>
-        <w:spacing w:before="0" w:beforeAutospacing="0" w:after="0" w:afterAutospacing="0"/>
-        <w:ind w:firstLine="851"/>
         <w:jc w:val="both"/>
         <w:rPr>
           <w:sz w:val="28"/>
@@ -3294,6 +3711,25 @@
           <w:sz w:val="28"/>
           <w:szCs w:val="28"/>
         </w:rPr>
+        <w:t>Рисунок 21. Конструктор макета.</w:t>
+      </w:r>
+    </w:p>
+    <w:p>
+      <w:pPr>
+        <w:pStyle w:val="a5"/>
+        <w:spacing w:before="0" w:beforeAutospacing="0" w:after="0" w:afterAutospacing="0"/>
+        <w:ind w:firstLine="851"/>
+        <w:jc w:val="both"/>
+        <w:rPr>
+          <w:sz w:val="28"/>
+          <w:szCs w:val="28"/>
+        </w:rPr>
+      </w:pPr>
+      <w:r>
+        <w:rPr>
+          <w:sz w:val="28"/>
+          <w:szCs w:val="28"/>
+        </w:rPr>
         <w:t xml:space="preserve">Конструктор позволяет создавать как пустые макеты, так и макеты, содержащие некоторую информацию. Это может быть пустой макет табличного документа, который напоминает электронные таблицы и широко используется при формировании выходных форм документов и отчетов; это может быть пустой макет текстового документа или макет, содержащий двоичные данные. </w:t>
       </w:r>
     </w:p>
@@ -3313,53 +3749,7 @@
           <w:sz w:val="28"/>
           <w:szCs w:val="28"/>
         </w:rPr>
-        <w:t xml:space="preserve">Также конструктор поддерживает создание макетов, содержащих </w:t>
-      </w:r>
-      <w:proofErr w:type="spellStart"/>
-      <w:r>
-        <w:rPr>
-          <w:sz w:val="28"/>
-          <w:szCs w:val="28"/>
-        </w:rPr>
-        <w:t>ActiveDocument</w:t>
-      </w:r>
-      <w:proofErr w:type="spellEnd"/>
-      <w:r>
-        <w:rPr>
-          <w:sz w:val="28"/>
-          <w:szCs w:val="28"/>
-        </w:rPr>
-        <w:t xml:space="preserve"> (например, документ Word, лист Excel или рисунок </w:t>
-      </w:r>
-      <w:proofErr w:type="spellStart"/>
-      <w:r>
-        <w:rPr>
-          <w:sz w:val="28"/>
-          <w:szCs w:val="28"/>
-        </w:rPr>
-        <w:t>CorelDRAW</w:t>
-      </w:r>
-      <w:proofErr w:type="spellEnd"/>
-      <w:r>
-        <w:rPr>
-          <w:sz w:val="28"/>
-          <w:szCs w:val="28"/>
-        </w:rPr>
-        <w:t xml:space="preserve">). </w:t>
-      </w:r>
-      <w:r>
-        <w:rPr>
-          <w:sz w:val="28"/>
-          <w:szCs w:val="28"/>
-        </w:rPr>
-        <w:t>Кроме этого,</w:t>
-      </w:r>
-      <w:r>
-        <w:rPr>
-          <w:sz w:val="28"/>
-          <w:szCs w:val="28"/>
-        </w:rPr>
-        <w:t xml:space="preserve"> конструктор позволяет создавать макеты, содержащие HTML-документы, графические схемы или географические схемы. Для отчетов, использующих систему компоновки данных, конструктор позволяет создавать макеты, содержащие схему компоновки данных и макет оформления компоновки данных. </w:t>
+        <w:t xml:space="preserve">Также конструктор поддерживает создание макетов, содержащих ActiveDocument (например, документ Word, лист Excel или рисунок CorelDRAW). Кроме этого, конструктор позволяет создавать макеты, содержащие HTML-документы, графические схемы или географические схемы. Для отчетов, использующих систему компоновки данных, конструктор позволяет создавать макеты, содержащие схему компоновки данных и макет оформления компоновки данных. </w:t>
       </w:r>
     </w:p>
     <w:p>
@@ -3378,7 +3768,21 @@
           <w:sz w:val="28"/>
           <w:szCs w:val="28"/>
         </w:rPr>
-        <w:t xml:space="preserve">Результатом работы конструктора будет являться готовый макет. Например, это может быть пустой макет табличного документа: </w:t>
+        <w:t>Результатом работы конструктора будет являться готовый макет. Например, это может быть пустой макет табличного документа</w:t>
+      </w:r>
+      <w:r>
+        <w:rPr>
+          <w:sz w:val="28"/>
+          <w:szCs w:val="28"/>
+        </w:rPr>
+        <w:t>, рисунок 22</w:t>
+      </w:r>
+      <w:r>
+        <w:rPr>
+          <w:sz w:val="28"/>
+          <w:szCs w:val="28"/>
+        </w:rPr>
+        <w:t xml:space="preserve">: </w:t>
       </w:r>
     </w:p>
     <w:p>
@@ -3400,8 +3804,8 @@
         </w:rPr>
         <w:lastRenderedPageBreak/>
         <w:drawing>
-          <wp:inline distT="0" distB="0" distL="0" distR="0" wp14:anchorId="0A7B93AB" wp14:editId="6E121452">
-            <wp:extent cx="4552064" cy="2609850"/>
+          <wp:inline distT="0" distB="0" distL="0" distR="0" wp14:anchorId="0A7B93AB" wp14:editId="7B50ECF1">
+            <wp:extent cx="4951730" cy="2838992"/>
             <wp:effectExtent l="0" t="0" r="1270" b="0"/>
             <wp:docPr id="1660393735" name="Рисунок 24" descr="Конструктор макета"/>
             <wp:cNvGraphicFramePr>
@@ -3432,7 +3836,7 @@
                   <pic:spPr bwMode="auto">
                     <a:xfrm>
                       <a:off x="0" y="0"/>
-                      <a:ext cx="4558497" cy="2613538"/>
+                      <a:ext cx="4966393" cy="2847399"/>
                     </a:xfrm>
                     <a:prstGeom prst="rect">
                       <a:avLst/>
@@ -3465,8 +3869,53 @@
           <w:sz w:val="28"/>
           <w:szCs w:val="28"/>
         </w:rPr>
-        <w:t xml:space="preserve">Или это может быть макет, содержащий документ Word: </w:t>
-      </w:r>
+        <w:t>Рисунок 22. Пример пустого табличного макета.</w:t>
+      </w:r>
+    </w:p>
+    <w:p>
+      <w:pPr>
+        <w:pStyle w:val="a5"/>
+        <w:spacing w:before="0" w:beforeAutospacing="0" w:after="0" w:afterAutospacing="0"/>
+        <w:ind w:firstLine="851"/>
+        <w:jc w:val="both"/>
+        <w:rPr>
+          <w:sz w:val="28"/>
+          <w:szCs w:val="28"/>
+        </w:rPr>
+      </w:pPr>
+      <w:r>
+        <w:rPr>
+          <w:sz w:val="28"/>
+          <w:szCs w:val="28"/>
+        </w:rPr>
+        <w:t>Или это может быть макет, содержащий документ Word</w:t>
+      </w:r>
+      <w:r>
+        <w:rPr>
+          <w:sz w:val="28"/>
+          <w:szCs w:val="28"/>
+        </w:rPr>
+        <w:t>, рисунок 23</w:t>
+      </w:r>
+      <w:r>
+        <w:rPr>
+          <w:sz w:val="28"/>
+          <w:szCs w:val="28"/>
+        </w:rPr>
+        <w:t xml:space="preserve">: </w:t>
+      </w:r>
+    </w:p>
+    <w:p>
+      <w:pPr>
+        <w:pStyle w:val="a5"/>
+        <w:spacing w:before="0" w:beforeAutospacing="0" w:after="0" w:afterAutospacing="0"/>
+        <w:ind w:firstLine="851"/>
+        <w:jc w:val="both"/>
+        <w:rPr>
+          <w:sz w:val="28"/>
+          <w:szCs w:val="28"/>
+        </w:rPr>
+      </w:pPr>
     </w:p>
     <w:p>
       <w:pPr>
@@ -3486,9 +3935,9 @@
           <w:szCs w:val="28"/>
         </w:rPr>
         <w:drawing>
-          <wp:inline distT="0" distB="0" distL="0" distR="0" wp14:anchorId="41DCB9FF" wp14:editId="294FE858">
-            <wp:extent cx="4243161" cy="2190750"/>
-            <wp:effectExtent l="0" t="0" r="5080" b="0"/>
+          <wp:inline distT="0" distB="0" distL="0" distR="0" wp14:anchorId="41DCB9FF" wp14:editId="4A696706">
+            <wp:extent cx="5052695" cy="2608714"/>
+            <wp:effectExtent l="0" t="0" r="0" b="1270"/>
             <wp:docPr id="1929553578" name="Рисунок 23" descr="Конструктор макета"/>
             <wp:cNvGraphicFramePr>
               <a:graphicFrameLocks xmlns:a="http://schemas.openxmlformats.org/drawingml/2006/main" noChangeAspect="1"/>
@@ -3518,7 +3967,7 @@
                   <pic:spPr bwMode="auto">
                     <a:xfrm>
                       <a:off x="0" y="0"/>
-                      <a:ext cx="4246684" cy="2192569"/>
+                      <a:ext cx="5065671" cy="2615413"/>
                     </a:xfrm>
                     <a:prstGeom prst="rect">
                       <a:avLst/>
@@ -3546,6 +3995,55 @@
           <w:szCs w:val="28"/>
         </w:rPr>
       </w:pPr>
+      <w:r>
+        <w:rPr>
+          <w:sz w:val="28"/>
+          <w:szCs w:val="28"/>
+        </w:rPr>
+        <w:t xml:space="preserve">Рисунок 23. Макет с документом </w:t>
+      </w:r>
+      <w:r>
+        <w:rPr>
+          <w:sz w:val="28"/>
+          <w:szCs w:val="28"/>
+          <w:lang w:val="en-US"/>
+        </w:rPr>
+        <w:t>Microsoft</w:t>
+      </w:r>
+      <w:r>
+        <w:rPr>
+          <w:sz w:val="28"/>
+          <w:szCs w:val="28"/>
+        </w:rPr>
+        <w:t xml:space="preserve"> </w:t>
+      </w:r>
+      <w:r>
+        <w:rPr>
+          <w:sz w:val="28"/>
+          <w:szCs w:val="28"/>
+          <w:lang w:val="en-US"/>
+        </w:rPr>
+        <w:t>Word</w:t>
+      </w:r>
+      <w:r>
+        <w:rPr>
+          <w:sz w:val="28"/>
+          <w:szCs w:val="28"/>
+        </w:rPr>
+        <w:t>.</w:t>
+      </w:r>
+    </w:p>
+    <w:p>
+      <w:pPr>
+        <w:pStyle w:val="a5"/>
+        <w:spacing w:before="0" w:beforeAutospacing="0" w:after="0" w:afterAutospacing="0"/>
+        <w:ind w:firstLine="851"/>
+        <w:jc w:val="both"/>
+        <w:rPr>
+          <w:sz w:val="28"/>
+          <w:szCs w:val="28"/>
+        </w:rPr>
+      </w:pPr>
     </w:p>
     <w:p>
       <w:pPr>
@@ -3582,12 +4080,990 @@
     <w:p>
       <w:pPr>
         <w:spacing w:after="0"/>
+        <w:ind w:firstLine="851"/>
+        <w:rPr>
+          <w:rFonts w:cs="Times New Roman"/>
+          <w:b/>
+          <w:bCs/>
+          <w:szCs w:val="28"/>
+        </w:rPr>
+      </w:pPr>
+      <w:r>
+        <w:rPr>
+          <w:rFonts w:cs="Times New Roman"/>
+          <w:szCs w:val="28"/>
+        </w:rPr>
+        <w:t xml:space="preserve">С развитием платформы «1С:Предприятие 8» отчеты в прикладных решениях становятся более гибкими, предоставляют пользователям больше возможностей настройки их под свои требования. </w:t>
+      </w:r>
+      <w:r>
+        <w:rPr>
+          <w:rStyle w:val="a7"/>
+          <w:rFonts w:cs="Times New Roman"/>
+          <w:szCs w:val="28"/>
+        </w:rPr>
+        <w:t xml:space="preserve">Система компоновки данных (СКД) </w:t>
+      </w:r>
+      <w:r>
+        <w:rPr>
+          <w:rFonts w:cs="Times New Roman"/>
+          <w:szCs w:val="28"/>
+        </w:rPr>
+        <w:t xml:space="preserve">позволяет формировать достаточно сложные отчеты из режима предприятия, не прибегая к помощи разработчика. Такая гибкость настроек и универсальность отчетов имеет и обратную сторону: настройка отчетов требует все больше навыков от пользователя. Рассмотрим основные приемы работы с отчетами, созданными с помощью СКД, на примере отчета «Продажи» в типовой конфигурации </w:t>
+      </w:r>
+      <w:r>
+        <w:rPr>
+          <w:rFonts w:cs="Times New Roman"/>
+          <w:b/>
+          <w:bCs/>
+          <w:szCs w:val="28"/>
+        </w:rPr>
+        <w:t>Розница 2.2.</w:t>
+      </w:r>
+    </w:p>
+    <w:p>
+      <w:pPr>
+        <w:pStyle w:val="a5"/>
+        <w:spacing w:before="0" w:beforeAutospacing="0" w:after="0" w:afterAutospacing="0"/>
+        <w:ind w:firstLine="851"/>
+        <w:jc w:val="both"/>
+        <w:rPr>
+          <w:sz w:val="28"/>
+          <w:szCs w:val="28"/>
+        </w:rPr>
+      </w:pPr>
+      <w:r>
+        <w:rPr>
+          <w:sz w:val="28"/>
+          <w:szCs w:val="28"/>
+        </w:rPr>
+        <w:t>Ц</w:t>
+      </w:r>
+      <w:r>
+        <w:rPr>
+          <w:sz w:val="28"/>
+          <w:szCs w:val="28"/>
+        </w:rPr>
+        <w:t xml:space="preserve">ель большинства отчетов – получить числовые показатели с различной аналитикой. Исходные данные поступают в виде простой таблицы, полученной запросом, и называются детальными записями. СКД предназначена для вывода этих данных в удобном для пользователя виде. </w:t>
+      </w:r>
+    </w:p>
+    <w:p>
+      <w:pPr>
+        <w:pStyle w:val="2"/>
+        <w:shd w:val="clear" w:color="auto" w:fill="FFFFFF"/>
+        <w:spacing w:before="0"/>
+        <w:ind w:firstLine="851"/>
+        <w:rPr>
+          <w:rFonts w:ascii="Times New Roman" w:hAnsi="Times New Roman" w:cs="Times New Roman"/>
+          <w:color w:val="auto"/>
+          <w:sz w:val="28"/>
+          <w:szCs w:val="28"/>
+        </w:rPr>
+      </w:pPr>
+      <w:r>
+        <w:rPr>
+          <w:rFonts w:ascii="Times New Roman" w:hAnsi="Times New Roman" w:cs="Times New Roman"/>
+          <w:color w:val="auto"/>
+          <w:sz w:val="28"/>
+          <w:szCs w:val="28"/>
+        </w:rPr>
+        <w:t>Основные понятия СКД</w:t>
+      </w:r>
+    </w:p>
+    <w:p>
+      <w:pPr>
+        <w:numPr>
+          <w:ilvl w:val="0"/>
+          <w:numId w:val="9"/>
+        </w:numPr>
+        <w:tabs>
+          <w:tab w:val="clear" w:pos="720"/>
+        </w:tabs>
+        <w:spacing w:after="0"/>
+        <w:ind w:left="0" w:firstLine="851"/>
+        <w:rPr>
+          <w:rFonts w:cs="Times New Roman"/>
+          <w:szCs w:val="28"/>
+        </w:rPr>
+      </w:pPr>
+      <w:r>
+        <w:rPr>
+          <w:rStyle w:val="a7"/>
+          <w:rFonts w:cs="Times New Roman"/>
+          <w:szCs w:val="28"/>
+        </w:rPr>
+        <w:t>Поле</w:t>
+      </w:r>
+      <w:r>
+        <w:rPr>
+          <w:rFonts w:cs="Times New Roman"/>
+          <w:szCs w:val="28"/>
+        </w:rPr>
+        <w:t xml:space="preserve"> – каждая из колонок исходной таблицы.</w:t>
+      </w:r>
+    </w:p>
+    <w:p>
+      <w:pPr>
+        <w:numPr>
+          <w:ilvl w:val="0"/>
+          <w:numId w:val="9"/>
+        </w:numPr>
+        <w:tabs>
+          <w:tab w:val="clear" w:pos="720"/>
+        </w:tabs>
+        <w:spacing w:after="0"/>
+        <w:ind w:left="0" w:firstLine="851"/>
+        <w:rPr>
+          <w:rFonts w:cs="Times New Roman"/>
+          <w:szCs w:val="28"/>
+        </w:rPr>
+      </w:pPr>
+      <w:r>
+        <w:rPr>
+          <w:rStyle w:val="a7"/>
+          <w:rFonts w:cs="Times New Roman"/>
+          <w:szCs w:val="28"/>
+        </w:rPr>
+        <w:t xml:space="preserve">Доступные поля </w:t>
+      </w:r>
+      <w:r>
+        <w:rPr>
+          <w:rFonts w:cs="Times New Roman"/>
+          <w:szCs w:val="28"/>
+        </w:rPr>
+        <w:t>– поля, которые разрешено использовать пользователю при работе с отчетом.</w:t>
+      </w:r>
+    </w:p>
+    <w:p>
+      <w:pPr>
+        <w:numPr>
+          <w:ilvl w:val="0"/>
+          <w:numId w:val="9"/>
+        </w:numPr>
+        <w:tabs>
+          <w:tab w:val="clear" w:pos="720"/>
+        </w:tabs>
+        <w:spacing w:after="0"/>
+        <w:ind w:left="0" w:firstLine="851"/>
+        <w:rPr>
+          <w:rFonts w:cs="Times New Roman"/>
+          <w:szCs w:val="28"/>
+        </w:rPr>
+      </w:pPr>
+      <w:r>
+        <w:rPr>
+          <w:rStyle w:val="a7"/>
+          <w:rFonts w:cs="Times New Roman"/>
+          <w:szCs w:val="28"/>
+        </w:rPr>
+        <w:t>Выбранные поля</w:t>
+      </w:r>
+      <w:r>
+        <w:rPr>
+          <w:rFonts w:cs="Times New Roman"/>
+          <w:szCs w:val="28"/>
+        </w:rPr>
+        <w:t xml:space="preserve"> – набор полей, выводимых в результат компоновки.</w:t>
+      </w:r>
+    </w:p>
+    <w:p>
+      <w:pPr>
+        <w:numPr>
+          <w:ilvl w:val="0"/>
+          <w:numId w:val="9"/>
+        </w:numPr>
+        <w:tabs>
+          <w:tab w:val="clear" w:pos="720"/>
+        </w:tabs>
+        <w:spacing w:after="0"/>
+        <w:ind w:left="0" w:firstLine="851"/>
+        <w:rPr>
+          <w:rFonts w:cs="Times New Roman"/>
+          <w:szCs w:val="28"/>
+        </w:rPr>
+      </w:pPr>
+      <w:r>
+        <w:rPr>
+          <w:rStyle w:val="a7"/>
+          <w:rFonts w:cs="Times New Roman"/>
+          <w:szCs w:val="28"/>
+        </w:rPr>
+        <w:t>Измерение</w:t>
+      </w:r>
+      <w:r>
+        <w:rPr>
+          <w:rFonts w:cs="Times New Roman"/>
+          <w:szCs w:val="28"/>
+        </w:rPr>
+        <w:t xml:space="preserve"> – поле, представляющее собой разрез, в котором ведется учет (Организация, Склад, Номенклатура).</w:t>
+      </w:r>
+    </w:p>
+    <w:p>
+      <w:pPr>
+        <w:numPr>
+          <w:ilvl w:val="0"/>
+          <w:numId w:val="9"/>
+        </w:numPr>
+        <w:tabs>
+          <w:tab w:val="clear" w:pos="720"/>
+        </w:tabs>
+        <w:spacing w:after="0"/>
+        <w:ind w:left="0" w:firstLine="851"/>
+        <w:rPr>
+          <w:rFonts w:cs="Times New Roman"/>
+          <w:szCs w:val="28"/>
+        </w:rPr>
+      </w:pPr>
+      <w:r>
+        <w:rPr>
+          <w:rStyle w:val="a7"/>
+          <w:rFonts w:cs="Times New Roman"/>
+          <w:szCs w:val="28"/>
+        </w:rPr>
+        <w:t xml:space="preserve">Ресурс </w:t>
+      </w:r>
+      <w:r>
+        <w:rPr>
+          <w:rFonts w:cs="Times New Roman"/>
+          <w:szCs w:val="28"/>
+        </w:rPr>
+        <w:t>– числовое поле, в котором хранится информация в разрезе измерений (Количество, Сумма).</w:t>
+      </w:r>
+    </w:p>
+    <w:p>
+      <w:pPr>
+        <w:numPr>
+          <w:ilvl w:val="0"/>
+          <w:numId w:val="9"/>
+        </w:numPr>
+        <w:tabs>
+          <w:tab w:val="clear" w:pos="720"/>
+        </w:tabs>
+        <w:spacing w:after="0"/>
+        <w:ind w:left="0" w:firstLine="851"/>
+        <w:rPr>
+          <w:rFonts w:cs="Times New Roman"/>
+          <w:szCs w:val="28"/>
+        </w:rPr>
+      </w:pPr>
+      <w:r>
+        <w:rPr>
+          <w:rStyle w:val="a7"/>
+          <w:rFonts w:cs="Times New Roman"/>
+          <w:szCs w:val="28"/>
+        </w:rPr>
+        <w:t xml:space="preserve">Группировка </w:t>
+      </w:r>
+      <w:r>
+        <w:rPr>
+          <w:rFonts w:cs="Times New Roman"/>
+          <w:szCs w:val="28"/>
+        </w:rPr>
+        <w:t>– объединение полей с одинаковыми значениями в группы для удобного представление пользователю (выбирается поле и иерархия).</w:t>
+      </w:r>
+    </w:p>
+    <w:p>
+      <w:pPr>
+        <w:numPr>
+          <w:ilvl w:val="0"/>
+          <w:numId w:val="9"/>
+        </w:numPr>
+        <w:tabs>
+          <w:tab w:val="clear" w:pos="720"/>
+        </w:tabs>
+        <w:spacing w:after="0"/>
+        <w:ind w:left="0" w:firstLine="851"/>
+        <w:rPr>
+          <w:rFonts w:cs="Times New Roman"/>
+          <w:szCs w:val="28"/>
+        </w:rPr>
+      </w:pPr>
+      <w:r>
+        <w:rPr>
+          <w:rStyle w:val="a7"/>
+          <w:rFonts w:cs="Times New Roman"/>
+          <w:szCs w:val="28"/>
+        </w:rPr>
+        <w:t xml:space="preserve">Отбор </w:t>
+      </w:r>
+      <w:r>
+        <w:rPr>
+          <w:rFonts w:cs="Times New Roman"/>
+          <w:szCs w:val="28"/>
+        </w:rPr>
+        <w:t>– описание ограничений выборки записей результата (указывается поле, условие и значение отбора).</w:t>
+      </w:r>
+    </w:p>
+    <w:p>
+      <w:pPr>
+        <w:numPr>
+          <w:ilvl w:val="0"/>
+          <w:numId w:val="9"/>
+        </w:numPr>
+        <w:tabs>
+          <w:tab w:val="clear" w:pos="720"/>
+        </w:tabs>
+        <w:spacing w:after="0"/>
+        <w:ind w:left="0" w:firstLine="851"/>
+        <w:rPr>
+          <w:rFonts w:cs="Times New Roman"/>
+          <w:szCs w:val="28"/>
+        </w:rPr>
+      </w:pPr>
+      <w:r>
+        <w:rPr>
+          <w:rStyle w:val="a7"/>
+          <w:rFonts w:cs="Times New Roman"/>
+          <w:szCs w:val="28"/>
+        </w:rPr>
+        <w:t xml:space="preserve">Сортировка </w:t>
+      </w:r>
+      <w:r>
+        <w:rPr>
+          <w:rFonts w:cs="Times New Roman"/>
+          <w:szCs w:val="28"/>
+        </w:rPr>
+        <w:t>– упорядочивание записей результата (указывается поле и направление сортировки).</w:t>
+      </w:r>
+    </w:p>
+    <w:p>
+      <w:pPr>
+        <w:numPr>
+          <w:ilvl w:val="0"/>
+          <w:numId w:val="9"/>
+        </w:numPr>
+        <w:tabs>
+          <w:tab w:val="clear" w:pos="720"/>
+        </w:tabs>
+        <w:spacing w:after="0"/>
+        <w:ind w:left="0" w:firstLine="851"/>
+        <w:rPr>
+          <w:rFonts w:cs="Times New Roman"/>
+          <w:szCs w:val="28"/>
+        </w:rPr>
+      </w:pPr>
+      <w:r>
+        <w:rPr>
+          <w:rStyle w:val="a7"/>
+          <w:rFonts w:cs="Times New Roman"/>
+          <w:szCs w:val="28"/>
+        </w:rPr>
+        <w:t>Условное оформление</w:t>
+      </w:r>
+      <w:r>
+        <w:rPr>
+          <w:rFonts w:cs="Times New Roman"/>
+          <w:szCs w:val="28"/>
+        </w:rPr>
+        <w:t xml:space="preserve"> – описание оформления полей результата.</w:t>
+      </w:r>
+    </w:p>
+    <w:p>
+      <w:pPr>
+        <w:pStyle w:val="2"/>
+        <w:shd w:val="clear" w:color="auto" w:fill="FFFFFF"/>
+        <w:spacing w:before="0"/>
+        <w:ind w:firstLine="851"/>
+        <w:rPr>
+          <w:rFonts w:ascii="Times New Roman" w:hAnsi="Times New Roman" w:cs="Times New Roman"/>
+          <w:color w:val="auto"/>
+          <w:sz w:val="28"/>
+          <w:szCs w:val="28"/>
+        </w:rPr>
+      </w:pPr>
+      <w:r>
+        <w:rPr>
+          <w:rFonts w:ascii="Times New Roman" w:hAnsi="Times New Roman" w:cs="Times New Roman"/>
+          <w:color w:val="auto"/>
+          <w:sz w:val="28"/>
+          <w:szCs w:val="28"/>
+        </w:rPr>
+        <w:t>Простой режим настроек отчета "Продажи"</w:t>
+      </w:r>
+    </w:p>
+    <w:p>
+      <w:pPr>
+        <w:pStyle w:val="a5"/>
+        <w:spacing w:before="0" w:beforeAutospacing="0" w:after="0" w:afterAutospacing="0"/>
+        <w:ind w:firstLine="851"/>
+        <w:jc w:val="both"/>
+        <w:rPr>
+          <w:sz w:val="28"/>
+          <w:szCs w:val="28"/>
+        </w:rPr>
+      </w:pPr>
+      <w:r>
+        <w:rPr>
+          <w:sz w:val="28"/>
+          <w:szCs w:val="28"/>
+        </w:rPr>
+        <w:t xml:space="preserve">При открытии любого отчета пользователь видит быстрые отборы, командную панель и табличное поле </w:t>
+      </w:r>
+      <w:r>
+        <w:rPr>
+          <w:rStyle w:val="ac"/>
+          <w:i w:val="0"/>
+          <w:iCs w:val="0"/>
+          <w:sz w:val="28"/>
+          <w:szCs w:val="28"/>
+        </w:rPr>
+        <w:t>(Рисунок 1)</w:t>
+      </w:r>
+      <w:r>
+        <w:rPr>
+          <w:sz w:val="28"/>
+          <w:szCs w:val="28"/>
+        </w:rPr>
+        <w:t xml:space="preserve">. </w:t>
+      </w:r>
+    </w:p>
+    <w:p>
+      <w:pPr>
+        <w:numPr>
+          <w:ilvl w:val="0"/>
+          <w:numId w:val="10"/>
+        </w:numPr>
+        <w:tabs>
+          <w:tab w:val="clear" w:pos="720"/>
+        </w:tabs>
+        <w:spacing w:after="0"/>
+        <w:ind w:left="0" w:firstLine="851"/>
+        <w:rPr>
+          <w:rFonts w:cs="Times New Roman"/>
+          <w:szCs w:val="28"/>
+        </w:rPr>
+      </w:pPr>
+      <w:r>
+        <w:rPr>
+          <w:rStyle w:val="a7"/>
+          <w:rFonts w:cs="Times New Roman"/>
+          <w:szCs w:val="28"/>
+        </w:rPr>
+        <w:t>Быстрые отборы</w:t>
+      </w:r>
+      <w:r>
+        <w:rPr>
+          <w:rFonts w:cs="Times New Roman"/>
+          <w:szCs w:val="28"/>
+        </w:rPr>
+        <w:t xml:space="preserve"> предназначены для ограничения выборки данных в отчет, они уже настроены для использования, пользователю необходимо только выбрать значение отбора. Флажок слева от отбора устанавливает его активность. Если отбор не активен, он не применяется, даже если его значение заполнено.</w:t>
+      </w:r>
+    </w:p>
+    <w:p>
+      <w:pPr>
+        <w:numPr>
+          <w:ilvl w:val="0"/>
+          <w:numId w:val="10"/>
+        </w:numPr>
+        <w:tabs>
+          <w:tab w:val="clear" w:pos="720"/>
+        </w:tabs>
+        <w:spacing w:after="0"/>
+        <w:ind w:left="0" w:firstLine="851"/>
+        <w:rPr>
+          <w:rFonts w:cs="Times New Roman"/>
+          <w:szCs w:val="28"/>
+        </w:rPr>
+      </w:pPr>
+      <w:r>
+        <w:rPr>
+          <w:rStyle w:val="a7"/>
+          <w:rFonts w:cs="Times New Roman"/>
+          <w:szCs w:val="28"/>
+        </w:rPr>
+        <w:t>Командная панель</w:t>
+      </w:r>
+      <w:r>
+        <w:rPr>
+          <w:rFonts w:cs="Times New Roman"/>
+          <w:szCs w:val="28"/>
+        </w:rPr>
+        <w:t xml:space="preserve"> содержит основные команды, предназначенные для работы с отчетом.</w:t>
+      </w:r>
+    </w:p>
+    <w:p>
+      <w:pPr>
+        <w:numPr>
+          <w:ilvl w:val="0"/>
+          <w:numId w:val="10"/>
+        </w:numPr>
+        <w:tabs>
+          <w:tab w:val="clear" w:pos="720"/>
+        </w:tabs>
+        <w:spacing w:after="0"/>
+        <w:ind w:left="0" w:firstLine="851"/>
+        <w:rPr>
+          <w:rFonts w:cs="Times New Roman"/>
+          <w:szCs w:val="28"/>
+        </w:rPr>
+      </w:pPr>
+      <w:r>
+        <w:rPr>
+          <w:rFonts w:cs="Times New Roman"/>
+          <w:szCs w:val="28"/>
+        </w:rPr>
+        <w:lastRenderedPageBreak/>
+        <w:t xml:space="preserve">В </w:t>
+      </w:r>
+      <w:r>
+        <w:rPr>
+          <w:rStyle w:val="a7"/>
+          <w:rFonts w:cs="Times New Roman"/>
+          <w:szCs w:val="28"/>
+        </w:rPr>
+        <w:t>табличное поле</w:t>
+      </w:r>
+      <w:r>
+        <w:rPr>
+          <w:rFonts w:cs="Times New Roman"/>
+          <w:szCs w:val="28"/>
+        </w:rPr>
+        <w:t xml:space="preserve"> выводятся непосредственно данные отчета.</w:t>
+      </w:r>
+    </w:p>
+    <w:p>
+      <w:pPr>
+        <w:spacing w:after="0"/>
+        <w:ind w:firstLine="851"/>
+        <w:rPr>
+          <w:rFonts w:cs="Times New Roman"/>
+          <w:szCs w:val="28"/>
+        </w:rPr>
+      </w:pPr>
+      <w:r>
+        <w:rPr>
+          <w:rFonts w:cs="Times New Roman"/>
+          <w:szCs w:val="28"/>
+        </w:rPr>
+        <w:t>Вид окна построения отчетов представлен на рисунке 24.</w:t>
+      </w:r>
+    </w:p>
+    <w:p>
+      <w:pPr>
+        <w:spacing w:after="0"/>
+        <w:ind w:firstLine="851"/>
+        <w:rPr>
+          <w:rFonts w:cs="Times New Roman"/>
+          <w:szCs w:val="28"/>
+        </w:rPr>
+      </w:pPr>
+    </w:p>
+    <w:p>
+      <w:pPr>
+        <w:spacing w:after="0"/>
+        <w:ind w:firstLine="851"/>
+        <w:rPr>
+          <w:rFonts w:cs="Times New Roman"/>
+          <w:szCs w:val="28"/>
+        </w:rPr>
+      </w:pPr>
+      <w:r>
+        <w:rPr>
+          <w:rFonts w:cs="Times New Roman"/>
+          <w:noProof/>
+          <w:szCs w:val="28"/>
+        </w:rPr>
+        <w:drawing>
+          <wp:inline distT="0" distB="0" distL="0" distR="0" wp14:anchorId="658D1039" wp14:editId="79469CB0">
+            <wp:extent cx="4933950" cy="2658690"/>
+            <wp:effectExtent l="0" t="0" r="0" b="8890"/>
+            <wp:docPr id="1208233810" name="Рисунок 3" descr="быстрые отборы, командную панель и табличное поле"/>
+            <wp:cNvGraphicFramePr>
+              <a:graphicFrameLocks xmlns:a="http://schemas.openxmlformats.org/drawingml/2006/main" noChangeAspect="1"/>
+            </wp:cNvGraphicFramePr>
+            <a:graphic xmlns:a="http://schemas.openxmlformats.org/drawingml/2006/main">
+              <a:graphicData uri="http://schemas.openxmlformats.org/drawingml/2006/picture">
+                <pic:pic xmlns:pic="http://schemas.openxmlformats.org/drawingml/2006/picture">
+                  <pic:nvPicPr>
+                    <pic:cNvPr id="0" name="Picture 1" descr="быстрые отборы, командную панель и табличное поле"/>
+                    <pic:cNvPicPr>
+                      <a:picLocks noChangeAspect="1" noChangeArrowheads="1"/>
+                    </pic:cNvPicPr>
+                  </pic:nvPicPr>
+                  <pic:blipFill>
+                    <a:blip r:embed="rId30" cstate="print">
+                      <a:extLst>
+                        <a:ext uri="{28A0092B-C50C-407E-A947-70E740481C1C}">
+                          <a14:useLocalDpi xmlns:a14="http://schemas.microsoft.com/office/drawing/2010/main" val="0"/>
+                        </a:ext>
+                      </a:extLst>
+                    </a:blip>
+                    <a:srcRect/>
+                    <a:stretch>
+                      <a:fillRect/>
+                    </a:stretch>
+                  </pic:blipFill>
+                  <pic:spPr bwMode="auto">
+                    <a:xfrm>
+                      <a:off x="0" y="0"/>
+                      <a:ext cx="4940875" cy="2662422"/>
+                    </a:xfrm>
+                    <a:prstGeom prst="rect">
+                      <a:avLst/>
+                    </a:prstGeom>
+                    <a:noFill/>
+                    <a:ln>
+                      <a:noFill/>
+                    </a:ln>
+                  </pic:spPr>
+                </pic:pic>
+              </a:graphicData>
+            </a:graphic>
+          </wp:inline>
+        </w:drawing>
+      </w:r>
+    </w:p>
+    <w:p>
+      <w:pPr>
+        <w:pStyle w:val="a5"/>
+        <w:spacing w:before="0" w:beforeAutospacing="0" w:after="0" w:afterAutospacing="0"/>
+        <w:ind w:firstLine="851"/>
+        <w:jc w:val="both"/>
+        <w:rPr>
+          <w:sz w:val="28"/>
+          <w:szCs w:val="28"/>
+        </w:rPr>
+      </w:pPr>
+      <w:r>
+        <w:rPr>
+          <w:sz w:val="28"/>
+          <w:szCs w:val="28"/>
+        </w:rPr>
+        <w:t xml:space="preserve">Рисунок </w:t>
+      </w:r>
+      <w:r>
+        <w:rPr>
+          <w:sz w:val="28"/>
+          <w:szCs w:val="28"/>
+        </w:rPr>
+        <w:t>24</w:t>
+      </w:r>
+      <w:r>
+        <w:rPr>
+          <w:sz w:val="28"/>
+          <w:szCs w:val="28"/>
+        </w:rPr>
+        <w:t xml:space="preserve">. Отчет "Продажи". </w:t>
+      </w:r>
+    </w:p>
+    <w:p>
+      <w:pPr>
+        <w:pStyle w:val="a5"/>
+        <w:spacing w:before="0" w:beforeAutospacing="0" w:after="0" w:afterAutospacing="0"/>
+        <w:ind w:firstLine="851"/>
+        <w:jc w:val="both"/>
+        <w:rPr>
+          <w:sz w:val="28"/>
+          <w:szCs w:val="28"/>
+        </w:rPr>
+      </w:pPr>
+      <w:r>
+        <w:rPr>
+          <w:sz w:val="28"/>
+          <w:szCs w:val="28"/>
+        </w:rPr>
+        <w:t xml:space="preserve">Если вариант отчета настроен заранее, пользователю достаточно установить нужные значения отборов и сформировать отчет. Но чаще всего существует необходимость изменить отчет перед его выводом. </w:t>
+      </w:r>
+    </w:p>
+    <w:p>
+      <w:pPr>
+        <w:pStyle w:val="a5"/>
+        <w:spacing w:before="0" w:beforeAutospacing="0" w:after="0" w:afterAutospacing="0"/>
+        <w:ind w:firstLine="851"/>
+        <w:jc w:val="both"/>
+        <w:rPr>
+          <w:sz w:val="28"/>
+          <w:szCs w:val="28"/>
+        </w:rPr>
+      </w:pPr>
+      <w:r>
+        <w:rPr>
+          <w:sz w:val="28"/>
+          <w:szCs w:val="28"/>
+        </w:rPr>
+        <w:t xml:space="preserve">Самые простые инструменты редактирования отчета вызываются по кнопке «Настройки». Настройки отчета имеют 2 режима: простой и расширенный. </w:t>
+      </w:r>
+    </w:p>
+    <w:p>
+      <w:pPr>
+        <w:pStyle w:val="a5"/>
+        <w:spacing w:before="0" w:beforeAutospacing="0" w:after="0" w:afterAutospacing="0"/>
+        <w:ind w:firstLine="851"/>
+        <w:jc w:val="both"/>
+        <w:rPr>
+          <w:sz w:val="28"/>
+          <w:szCs w:val="28"/>
+        </w:rPr>
+      </w:pPr>
+      <w:r>
+        <w:rPr>
+          <w:rStyle w:val="a7"/>
+          <w:sz w:val="28"/>
+          <w:szCs w:val="28"/>
+        </w:rPr>
+        <w:t>В простом режиме</w:t>
+      </w:r>
+      <w:r>
+        <w:rPr>
+          <w:sz w:val="28"/>
+          <w:szCs w:val="28"/>
+        </w:rPr>
+        <w:t xml:space="preserve"> пользователю доступна настройка отборов (не все отборы могут быть выведены в быстрые), а также настроек сортировки колонок отчета </w:t>
+      </w:r>
+      <w:r>
+        <w:rPr>
+          <w:rStyle w:val="ac"/>
+          <w:i w:val="0"/>
+          <w:iCs w:val="0"/>
+          <w:sz w:val="28"/>
+          <w:szCs w:val="28"/>
+        </w:rPr>
+        <w:t>(Рисунок 2</w:t>
+      </w:r>
+      <w:r>
+        <w:rPr>
+          <w:rStyle w:val="ac"/>
+          <w:i w:val="0"/>
+          <w:iCs w:val="0"/>
+          <w:sz w:val="28"/>
+          <w:szCs w:val="28"/>
+        </w:rPr>
+        <w:t>5</w:t>
+      </w:r>
+      <w:r>
+        <w:rPr>
+          <w:rStyle w:val="ac"/>
+          <w:i w:val="0"/>
+          <w:iCs w:val="0"/>
+          <w:sz w:val="28"/>
+          <w:szCs w:val="28"/>
+        </w:rPr>
+        <w:t xml:space="preserve">, </w:t>
+      </w:r>
+      <w:r>
+        <w:rPr>
+          <w:rStyle w:val="ac"/>
+          <w:i w:val="0"/>
+          <w:iCs w:val="0"/>
+          <w:sz w:val="28"/>
+          <w:szCs w:val="28"/>
+        </w:rPr>
+        <w:t>26</w:t>
+      </w:r>
+      <w:r>
+        <w:rPr>
+          <w:rStyle w:val="ac"/>
+          <w:i w:val="0"/>
+          <w:iCs w:val="0"/>
+          <w:sz w:val="28"/>
+          <w:szCs w:val="28"/>
+        </w:rPr>
+        <w:t>)</w:t>
+      </w:r>
+      <w:r>
+        <w:rPr>
+          <w:sz w:val="28"/>
+          <w:szCs w:val="28"/>
+        </w:rPr>
+        <w:t xml:space="preserve">. </w:t>
+      </w:r>
+    </w:p>
+    <w:p>
+      <w:pPr>
+        <w:spacing w:after="0"/>
+        <w:ind w:firstLine="851"/>
         <w:jc w:val="center"/>
         <w:rPr>
           <w:rFonts w:cs="Times New Roman"/>
           <w:szCs w:val="28"/>
         </w:rPr>
       </w:pPr>
+      <w:r>
+        <w:rPr>
+          <w:rFonts w:cs="Times New Roman"/>
+          <w:noProof/>
+          <w:szCs w:val="28"/>
+        </w:rPr>
+        <w:drawing>
+          <wp:inline distT="0" distB="0" distL="0" distR="0" wp14:anchorId="6FB44EC5" wp14:editId="057A7221">
+            <wp:extent cx="4791075" cy="2013225"/>
+            <wp:effectExtent l="0" t="0" r="0" b="6350"/>
+            <wp:docPr id="22054219" name="Рисунок 2" descr="Простой режим редактирования отчета, отборы"/>
+            <wp:cNvGraphicFramePr>
+              <a:graphicFrameLocks xmlns:a="http://schemas.openxmlformats.org/drawingml/2006/main" noChangeAspect="1"/>
+            </wp:cNvGraphicFramePr>
+            <a:graphic xmlns:a="http://schemas.openxmlformats.org/drawingml/2006/main">
+              <a:graphicData uri="http://schemas.openxmlformats.org/drawingml/2006/picture">
+                <pic:pic xmlns:pic="http://schemas.openxmlformats.org/drawingml/2006/picture">
+                  <pic:nvPicPr>
+                    <pic:cNvPr id="0" name="Picture 2" descr="Простой режим редактирования отчета, отборы"/>
+                    <pic:cNvPicPr>
+                      <a:picLocks noChangeAspect="1" noChangeArrowheads="1"/>
+                    </pic:cNvPicPr>
+                  </pic:nvPicPr>
+                  <pic:blipFill>
+                    <a:blip r:embed="rId31">
+                      <a:extLst>
+                        <a:ext uri="{28A0092B-C50C-407E-A947-70E740481C1C}">
+                          <a14:useLocalDpi xmlns:a14="http://schemas.microsoft.com/office/drawing/2010/main" val="0"/>
+                        </a:ext>
+                      </a:extLst>
+                    </a:blip>
+                    <a:srcRect/>
+                    <a:stretch>
+                      <a:fillRect/>
+                    </a:stretch>
+                  </pic:blipFill>
+                  <pic:spPr bwMode="auto">
+                    <a:xfrm>
+                      <a:off x="0" y="0"/>
+                      <a:ext cx="4797889" cy="2016088"/>
+                    </a:xfrm>
+                    <a:prstGeom prst="rect">
+                      <a:avLst/>
+                    </a:prstGeom>
+                    <a:noFill/>
+                    <a:ln>
+                      <a:noFill/>
+                    </a:ln>
+                  </pic:spPr>
+                </pic:pic>
+              </a:graphicData>
+            </a:graphic>
+          </wp:inline>
+        </w:drawing>
+      </w:r>
+    </w:p>
+    <w:p>
+      <w:pPr>
+        <w:pStyle w:val="a5"/>
+        <w:spacing w:before="0" w:beforeAutospacing="0" w:after="0" w:afterAutospacing="0"/>
+        <w:ind w:firstLine="851"/>
+        <w:jc w:val="both"/>
+        <w:rPr>
+          <w:sz w:val="28"/>
+          <w:szCs w:val="28"/>
+        </w:rPr>
+      </w:pPr>
+      <w:r>
+        <w:rPr>
+          <w:sz w:val="28"/>
+          <w:szCs w:val="28"/>
+        </w:rPr>
+        <w:t>Рисунок 2</w:t>
+      </w:r>
+      <w:r>
+        <w:rPr>
+          <w:sz w:val="28"/>
+          <w:szCs w:val="28"/>
+        </w:rPr>
+        <w:t>5</w:t>
+      </w:r>
+      <w:r>
+        <w:rPr>
+          <w:sz w:val="28"/>
+          <w:szCs w:val="28"/>
+        </w:rPr>
+        <w:t xml:space="preserve">. Настройка отчета в простом режиме, вкладка "Отборы". </w:t>
+      </w:r>
+    </w:p>
+    <w:p>
+      <w:pPr>
+        <w:spacing w:after="0"/>
+        <w:ind w:firstLine="851"/>
+        <w:rPr>
+          <w:rFonts w:cs="Times New Roman"/>
+          <w:szCs w:val="28"/>
+        </w:rPr>
+      </w:pPr>
+      <w:r>
+        <w:rPr>
+          <w:rFonts w:cs="Times New Roman"/>
+          <w:noProof/>
+          <w:szCs w:val="28"/>
+        </w:rPr>
+        <w:lastRenderedPageBreak/>
+        <w:drawing>
+          <wp:inline distT="0" distB="0" distL="0" distR="0" wp14:anchorId="733EC344" wp14:editId="40543373">
+            <wp:extent cx="4800600" cy="2025951"/>
+            <wp:effectExtent l="0" t="0" r="0" b="0"/>
+            <wp:docPr id="957501043" name="Рисунок 1" descr="Простой режим редактирования отчета, сортировки"/>
+            <wp:cNvGraphicFramePr>
+              <a:graphicFrameLocks xmlns:a="http://schemas.openxmlformats.org/drawingml/2006/main" noChangeAspect="1"/>
+            </wp:cNvGraphicFramePr>
+            <a:graphic xmlns:a="http://schemas.openxmlformats.org/drawingml/2006/main">
+              <a:graphicData uri="http://schemas.openxmlformats.org/drawingml/2006/picture">
+                <pic:pic xmlns:pic="http://schemas.openxmlformats.org/drawingml/2006/picture">
+                  <pic:nvPicPr>
+                    <pic:cNvPr id="0" name="Picture 3" descr="Простой режим редактирования отчета, сортировки"/>
+                    <pic:cNvPicPr>
+                      <a:picLocks noChangeAspect="1" noChangeArrowheads="1"/>
+                    </pic:cNvPicPr>
+                  </pic:nvPicPr>
+                  <pic:blipFill>
+                    <a:blip r:embed="rId32">
+                      <a:extLst>
+                        <a:ext uri="{28A0092B-C50C-407E-A947-70E740481C1C}">
+                          <a14:useLocalDpi xmlns:a14="http://schemas.microsoft.com/office/drawing/2010/main" val="0"/>
+                        </a:ext>
+                      </a:extLst>
+                    </a:blip>
+                    <a:srcRect/>
+                    <a:stretch>
+                      <a:fillRect/>
+                    </a:stretch>
+                  </pic:blipFill>
+                  <pic:spPr bwMode="auto">
+                    <a:xfrm>
+                      <a:off x="0" y="0"/>
+                      <a:ext cx="4806354" cy="2028379"/>
+                    </a:xfrm>
+                    <a:prstGeom prst="rect">
+                      <a:avLst/>
+                    </a:prstGeom>
+                    <a:noFill/>
+                    <a:ln>
+                      <a:noFill/>
+                    </a:ln>
+                  </pic:spPr>
+                </pic:pic>
+              </a:graphicData>
+            </a:graphic>
+          </wp:inline>
+        </w:drawing>
+      </w:r>
+    </w:p>
+    <w:p>
+      <w:pPr>
+        <w:pStyle w:val="a5"/>
+        <w:spacing w:before="0" w:beforeAutospacing="0" w:after="0" w:afterAutospacing="0"/>
+        <w:ind w:firstLine="851"/>
+        <w:jc w:val="both"/>
+        <w:rPr>
+          <w:sz w:val="28"/>
+          <w:szCs w:val="28"/>
+        </w:rPr>
+      </w:pPr>
+      <w:r>
+        <w:rPr>
+          <w:sz w:val="28"/>
+          <w:szCs w:val="28"/>
+        </w:rPr>
+        <w:t xml:space="preserve">Рисунок </w:t>
+      </w:r>
+      <w:r>
+        <w:rPr>
+          <w:sz w:val="28"/>
+          <w:szCs w:val="28"/>
+        </w:rPr>
+        <w:t>26</w:t>
+      </w:r>
+      <w:r>
+        <w:rPr>
+          <w:sz w:val="28"/>
+          <w:szCs w:val="28"/>
+        </w:rPr>
+        <w:t xml:space="preserve">. Настройка отчета в простом режиме, вкладка "Сортировки". </w:t>
+      </w:r>
     </w:p>
     <w:p>
       <w:pPr>
@@ -3628,8 +5104,673 @@
     </w:p>
     <w:p>
       <w:pPr>
+        <w:pStyle w:val="a5"/>
+        <w:spacing w:before="0" w:beforeAutospacing="0" w:after="0" w:afterAutospacing="0"/>
+        <w:ind w:firstLine="851"/>
+        <w:jc w:val="both"/>
+        <w:rPr>
+          <w:sz w:val="28"/>
+          <w:szCs w:val="28"/>
+        </w:rPr>
+      </w:pPr>
+      <w:r>
+        <w:rPr>
+          <w:b/>
+          <w:bCs/>
+          <w:sz w:val="28"/>
+          <w:szCs w:val="28"/>
+        </w:rPr>
+        <w:t>Настройка панели разделов</w:t>
+      </w:r>
+      <w:r>
+        <w:rPr>
+          <w:sz w:val="28"/>
+          <w:szCs w:val="28"/>
+        </w:rPr>
+        <w:t xml:space="preserve"> — это один из стандартных интерфейсных механизмов. Он предоставляется платформой и доступен пользователям любых прикладных решений. С его помощью пользователь может изменить внешний вид начальной страницы в соответствии со своими предпочтениями — поменять взаимное расположение форм, добавить или удалить формы. </w:t>
+      </w:r>
+    </w:p>
+    <w:p>
+      <w:pPr>
+        <w:pStyle w:val="a5"/>
+        <w:spacing w:before="0" w:beforeAutospacing="0" w:after="0" w:afterAutospacing="0"/>
+        <w:ind w:firstLine="851"/>
+        <w:jc w:val="both"/>
+        <w:rPr>
+          <w:sz w:val="28"/>
+          <w:szCs w:val="28"/>
+        </w:rPr>
+      </w:pPr>
+      <w:r>
+        <w:rPr>
+          <w:sz w:val="28"/>
+          <w:szCs w:val="28"/>
+        </w:rPr>
+        <w:t xml:space="preserve">Например, начальная страница, спроектированная </w:t>
+      </w:r>
+      <w:r>
+        <w:rPr>
+          <w:sz w:val="28"/>
+          <w:szCs w:val="28"/>
+        </w:rPr>
+        <w:t>разработчиками,</w:t>
+      </w:r>
+      <w:r>
+        <w:rPr>
+          <w:sz w:val="28"/>
+          <w:szCs w:val="28"/>
+        </w:rPr>
+        <w:t xml:space="preserve"> может выглядеть следующим образом</w:t>
+      </w:r>
+      <w:r>
+        <w:rPr>
+          <w:sz w:val="28"/>
+          <w:szCs w:val="28"/>
+        </w:rPr>
+        <w:t xml:space="preserve"> (рисунок 27)</w:t>
+      </w:r>
+      <w:r>
+        <w:rPr>
+          <w:sz w:val="28"/>
+          <w:szCs w:val="28"/>
+        </w:rPr>
+        <w:t xml:space="preserve">. </w:t>
+      </w:r>
+    </w:p>
+    <w:p>
+      <w:pPr>
+        <w:pStyle w:val="a5"/>
+        <w:spacing w:before="0" w:beforeAutospacing="0" w:after="0" w:afterAutospacing="0"/>
+        <w:ind w:firstLine="851"/>
+        <w:jc w:val="both"/>
+        <w:rPr>
+          <w:sz w:val="28"/>
+          <w:szCs w:val="28"/>
+        </w:rPr>
+      </w:pPr>
+    </w:p>
+    <w:p>
+      <w:pPr>
+        <w:pStyle w:val="a5"/>
+        <w:spacing w:before="0" w:beforeAutospacing="0" w:after="0" w:afterAutospacing="0"/>
+        <w:ind w:firstLine="851"/>
+        <w:jc w:val="center"/>
+        <w:rPr>
+          <w:sz w:val="28"/>
+          <w:szCs w:val="28"/>
+        </w:rPr>
+      </w:pPr>
+      <w:r>
+        <w:rPr>
+          <w:noProof/>
+          <w:sz w:val="28"/>
+          <w:szCs w:val="28"/>
+        </w:rPr>
+        <w:drawing>
+          <wp:inline distT="0" distB="0" distL="0" distR="0" wp14:anchorId="073DEBED" wp14:editId="72231D01">
+            <wp:extent cx="4724400" cy="3543174"/>
+            <wp:effectExtent l="0" t="0" r="0" b="635"/>
+            <wp:docPr id="1674270681" name="Рисунок 8" descr="Настройка начальной страницы"/>
+            <wp:cNvGraphicFramePr>
+              <a:graphicFrameLocks xmlns:a="http://schemas.openxmlformats.org/drawingml/2006/main" noChangeAspect="1"/>
+            </wp:cNvGraphicFramePr>
+            <a:graphic xmlns:a="http://schemas.openxmlformats.org/drawingml/2006/main">
+              <a:graphicData uri="http://schemas.openxmlformats.org/drawingml/2006/picture">
+                <pic:pic xmlns:pic="http://schemas.openxmlformats.org/drawingml/2006/picture">
+                  <pic:nvPicPr>
+                    <pic:cNvPr id="0" name="Picture 7" descr="Настройка начальной страницы"/>
+                    <pic:cNvPicPr>
+                      <a:picLocks noChangeAspect="1" noChangeArrowheads="1"/>
+                    </pic:cNvPicPr>
+                  </pic:nvPicPr>
+                  <pic:blipFill>
+                    <a:blip r:embed="rId33">
+                      <a:extLst>
+                        <a:ext uri="{28A0092B-C50C-407E-A947-70E740481C1C}">
+                          <a14:useLocalDpi xmlns:a14="http://schemas.microsoft.com/office/drawing/2010/main" val="0"/>
+                        </a:ext>
+                      </a:extLst>
+                    </a:blip>
+                    <a:srcRect/>
+                    <a:stretch>
+                      <a:fillRect/>
+                    </a:stretch>
+                  </pic:blipFill>
+                  <pic:spPr bwMode="auto">
+                    <a:xfrm>
+                      <a:off x="0" y="0"/>
+                      <a:ext cx="4728669" cy="3546375"/>
+                    </a:xfrm>
+                    <a:prstGeom prst="rect">
+                      <a:avLst/>
+                    </a:prstGeom>
+                    <a:noFill/>
+                    <a:ln>
+                      <a:noFill/>
+                    </a:ln>
+                  </pic:spPr>
+                </pic:pic>
+              </a:graphicData>
+            </a:graphic>
+          </wp:inline>
+        </w:drawing>
+      </w:r>
+    </w:p>
+    <w:p>
+      <w:pPr>
+        <w:pStyle w:val="a5"/>
+        <w:spacing w:before="0" w:beforeAutospacing="0" w:after="0" w:afterAutospacing="0"/>
+        <w:ind w:firstLine="851"/>
+        <w:jc w:val="both"/>
+        <w:rPr>
+          <w:sz w:val="28"/>
+          <w:szCs w:val="28"/>
+        </w:rPr>
+      </w:pPr>
+      <w:r>
+        <w:rPr>
+          <w:sz w:val="28"/>
+          <w:szCs w:val="28"/>
+        </w:rPr>
+        <w:t>Рисунок 27. Пример начальной страницы.</w:t>
+      </w:r>
+    </w:p>
+    <w:p>
+      <w:pPr>
+        <w:pStyle w:val="a5"/>
+        <w:spacing w:before="0" w:beforeAutospacing="0" w:after="0" w:afterAutospacing="0"/>
+        <w:ind w:firstLine="851"/>
+        <w:jc w:val="both"/>
+        <w:rPr>
+          <w:sz w:val="28"/>
+          <w:szCs w:val="28"/>
+        </w:rPr>
+      </w:pPr>
+      <w:r>
+        <w:rPr>
+          <w:sz w:val="28"/>
+          <w:szCs w:val="28"/>
+        </w:rPr>
+        <w:t xml:space="preserve">Пользователь может, например, удалить курсы валют и текущие взаиморасчеты, а вместо них добавить поступления товаров. </w:t>
+      </w:r>
+    </w:p>
+    <w:p>
+      <w:pPr>
+        <w:pStyle w:val="a5"/>
+        <w:spacing w:before="0" w:beforeAutospacing="0" w:after="0" w:afterAutospacing="0"/>
+        <w:ind w:firstLine="851"/>
+        <w:jc w:val="both"/>
+        <w:rPr>
+          <w:sz w:val="28"/>
+          <w:szCs w:val="28"/>
+        </w:rPr>
+      </w:pPr>
+    </w:p>
+    <w:p>
+      <w:pPr>
+        <w:pStyle w:val="a5"/>
+        <w:spacing w:before="0" w:beforeAutospacing="0" w:after="0" w:afterAutospacing="0"/>
+        <w:ind w:firstLine="851"/>
+        <w:jc w:val="center"/>
+        <w:rPr>
+          <w:sz w:val="28"/>
+          <w:szCs w:val="28"/>
+        </w:rPr>
+      </w:pPr>
+      <w:r>
+        <w:rPr>
+          <w:noProof/>
+          <w:sz w:val="28"/>
+          <w:szCs w:val="28"/>
+        </w:rPr>
+        <w:lastRenderedPageBreak/>
+        <w:drawing>
+          <wp:inline distT="0" distB="0" distL="0" distR="0" wp14:anchorId="6D909AD8" wp14:editId="7C0D9B9E">
+            <wp:extent cx="4781550" cy="2493255"/>
+            <wp:effectExtent l="0" t="0" r="0" b="2540"/>
+            <wp:docPr id="1401591767" name="Рисунок 7" descr="Настройка начальной страницы"/>
+            <wp:cNvGraphicFramePr>
+              <a:graphicFrameLocks xmlns:a="http://schemas.openxmlformats.org/drawingml/2006/main" noChangeAspect="1"/>
+            </wp:cNvGraphicFramePr>
+            <a:graphic xmlns:a="http://schemas.openxmlformats.org/drawingml/2006/main">
+              <a:graphicData uri="http://schemas.openxmlformats.org/drawingml/2006/picture">
+                <pic:pic xmlns:pic="http://schemas.openxmlformats.org/drawingml/2006/picture">
+                  <pic:nvPicPr>
+                    <pic:cNvPr id="0" name="Picture 8" descr="Настройка начальной страницы"/>
+                    <pic:cNvPicPr>
+                      <a:picLocks noChangeAspect="1" noChangeArrowheads="1"/>
+                    </pic:cNvPicPr>
+                  </pic:nvPicPr>
+                  <pic:blipFill>
+                    <a:blip r:embed="rId34">
+                      <a:extLst>
+                        <a:ext uri="{28A0092B-C50C-407E-A947-70E740481C1C}">
+                          <a14:useLocalDpi xmlns:a14="http://schemas.microsoft.com/office/drawing/2010/main" val="0"/>
+                        </a:ext>
+                      </a:extLst>
+                    </a:blip>
+                    <a:srcRect/>
+                    <a:stretch>
+                      <a:fillRect/>
+                    </a:stretch>
+                  </pic:blipFill>
+                  <pic:spPr bwMode="auto">
+                    <a:xfrm>
+                      <a:off x="0" y="0"/>
+                      <a:ext cx="4789529" cy="2497415"/>
+                    </a:xfrm>
+                    <a:prstGeom prst="rect">
+                      <a:avLst/>
+                    </a:prstGeom>
+                    <a:noFill/>
+                    <a:ln>
+                      <a:noFill/>
+                    </a:ln>
+                  </pic:spPr>
+                </pic:pic>
+              </a:graphicData>
+            </a:graphic>
+          </wp:inline>
+        </w:drawing>
+      </w:r>
+    </w:p>
+    <w:p>
+      <w:pPr>
+        <w:pStyle w:val="a5"/>
+        <w:spacing w:before="0" w:beforeAutospacing="0" w:after="0" w:afterAutospacing="0"/>
+        <w:ind w:firstLine="851"/>
+        <w:jc w:val="both"/>
+        <w:rPr>
+          <w:sz w:val="28"/>
+          <w:szCs w:val="28"/>
+        </w:rPr>
+      </w:pPr>
+      <w:r>
+        <w:rPr>
+          <w:sz w:val="28"/>
+          <w:szCs w:val="28"/>
+        </w:rPr>
+        <w:t>Вызвать настройку начальной страницы можно с помощью команды главного меню </w:t>
+      </w:r>
+      <w:r>
+        <w:rPr>
+          <w:rStyle w:val="a7"/>
+          <w:sz w:val="28"/>
+          <w:szCs w:val="28"/>
+        </w:rPr>
+        <w:t>Настройки — Настройка начальной страницы…</w:t>
+      </w:r>
+      <w:r>
+        <w:rPr>
+          <w:sz w:val="28"/>
+          <w:szCs w:val="28"/>
+        </w:rPr>
+        <w:t xml:space="preserve"> </w:t>
+      </w:r>
+    </w:p>
+    <w:p>
+      <w:pPr>
+        <w:pStyle w:val="a5"/>
+        <w:spacing w:before="0" w:beforeAutospacing="0" w:after="0" w:afterAutospacing="0"/>
+        <w:ind w:firstLine="851"/>
+        <w:jc w:val="both"/>
+        <w:rPr>
+          <w:sz w:val="28"/>
+          <w:szCs w:val="28"/>
+        </w:rPr>
+      </w:pPr>
+    </w:p>
+    <w:p>
+      <w:pPr>
+        <w:pStyle w:val="a5"/>
+        <w:spacing w:before="0" w:beforeAutospacing="0" w:after="0" w:afterAutospacing="0"/>
+        <w:ind w:firstLine="851"/>
+        <w:jc w:val="center"/>
+        <w:rPr>
+          <w:sz w:val="28"/>
+          <w:szCs w:val="28"/>
+        </w:rPr>
+      </w:pPr>
+      <w:r>
+        <w:rPr>
+          <w:noProof/>
+          <w:sz w:val="28"/>
+          <w:szCs w:val="28"/>
+        </w:rPr>
+        <w:drawing>
+          <wp:inline distT="0" distB="0" distL="0" distR="0" wp14:anchorId="5F912FB3" wp14:editId="3383A31D">
+            <wp:extent cx="4381500" cy="2582064"/>
+            <wp:effectExtent l="0" t="0" r="0" b="8890"/>
+            <wp:docPr id="20703223" name="Рисунок 6" descr="Настройка начальной страницы"/>
+            <wp:cNvGraphicFramePr>
+              <a:graphicFrameLocks xmlns:a="http://schemas.openxmlformats.org/drawingml/2006/main" noChangeAspect="1"/>
+            </wp:cNvGraphicFramePr>
+            <a:graphic xmlns:a="http://schemas.openxmlformats.org/drawingml/2006/main">
+              <a:graphicData uri="http://schemas.openxmlformats.org/drawingml/2006/picture">
+                <pic:pic xmlns:pic="http://schemas.openxmlformats.org/drawingml/2006/picture">
+                  <pic:nvPicPr>
+                    <pic:cNvPr id="0" name="Picture 9" descr="Настройка начальной страницы"/>
+                    <pic:cNvPicPr>
+                      <a:picLocks noChangeAspect="1" noChangeArrowheads="1"/>
+                    </pic:cNvPicPr>
+                  </pic:nvPicPr>
+                  <pic:blipFill>
+                    <a:blip r:embed="rId35">
+                      <a:extLst>
+                        <a:ext uri="{28A0092B-C50C-407E-A947-70E740481C1C}">
+                          <a14:useLocalDpi xmlns:a14="http://schemas.microsoft.com/office/drawing/2010/main" val="0"/>
+                        </a:ext>
+                      </a:extLst>
+                    </a:blip>
+                    <a:srcRect/>
+                    <a:stretch>
+                      <a:fillRect/>
+                    </a:stretch>
+                  </pic:blipFill>
+                  <pic:spPr bwMode="auto">
+                    <a:xfrm>
+                      <a:off x="0" y="0"/>
+                      <a:ext cx="4390920" cy="2587615"/>
+                    </a:xfrm>
+                    <a:prstGeom prst="rect">
+                      <a:avLst/>
+                    </a:prstGeom>
+                    <a:noFill/>
+                    <a:ln>
+                      <a:noFill/>
+                    </a:ln>
+                  </pic:spPr>
+                </pic:pic>
+              </a:graphicData>
+            </a:graphic>
+          </wp:inline>
+        </w:drawing>
+      </w:r>
+    </w:p>
+    <w:p>
+      <w:pPr>
+        <w:pStyle w:val="a5"/>
+        <w:spacing w:before="0" w:beforeAutospacing="0" w:after="0" w:afterAutospacing="0"/>
+        <w:ind w:firstLine="851"/>
+        <w:jc w:val="center"/>
+        <w:rPr>
+          <w:sz w:val="28"/>
+          <w:szCs w:val="28"/>
+        </w:rPr>
+      </w:pPr>
+    </w:p>
+    <w:p>
+      <w:pPr>
+        <w:pStyle w:val="a5"/>
+        <w:spacing w:before="0" w:beforeAutospacing="0" w:after="0" w:afterAutospacing="0"/>
+        <w:ind w:firstLine="851"/>
+        <w:jc w:val="both"/>
+        <w:rPr>
+          <w:sz w:val="28"/>
+          <w:szCs w:val="28"/>
+        </w:rPr>
+      </w:pPr>
+      <w:r>
+        <w:rPr>
+          <w:sz w:val="28"/>
+          <w:szCs w:val="28"/>
+        </w:rPr>
+        <w:t xml:space="preserve">Можно изменять порядок следования форм, переносить их из одной колонки в другую (если начальная страница организована в две колонки). Изменить количество колонок на начальной странице нельзя. </w:t>
+      </w:r>
+    </w:p>
+    <w:p>
+      <w:pPr>
+        <w:pStyle w:val="a5"/>
+        <w:spacing w:before="0" w:beforeAutospacing="0" w:after="0" w:afterAutospacing="0"/>
+        <w:ind w:firstLine="851"/>
+        <w:jc w:val="both"/>
+        <w:rPr>
+          <w:sz w:val="28"/>
+          <w:szCs w:val="28"/>
+        </w:rPr>
+      </w:pPr>
+      <w:r>
+        <w:rPr>
+          <w:sz w:val="28"/>
+          <w:szCs w:val="28"/>
+        </w:rPr>
+        <w:t>Можно добавлять и удалять формы. Нельзя добавить любую, произвольную форму. Добавить можно только те формы, которые разработчик разместил на начальной странице, но не включил для них видимость. Они перечислены в окне </w:t>
+      </w:r>
+      <w:r>
+        <w:rPr>
+          <w:rStyle w:val="a7"/>
+          <w:sz w:val="28"/>
+          <w:szCs w:val="28"/>
+        </w:rPr>
+        <w:t>Доступные формы</w:t>
+      </w:r>
+      <w:r>
+        <w:rPr>
+          <w:sz w:val="28"/>
+          <w:szCs w:val="28"/>
+        </w:rPr>
+        <w:t xml:space="preserve">. </w:t>
+      </w:r>
+    </w:p>
+    <w:p>
+      <w:pPr>
+        <w:pStyle w:val="a5"/>
+        <w:spacing w:before="0" w:beforeAutospacing="0" w:after="0" w:afterAutospacing="0"/>
+        <w:ind w:firstLine="851"/>
+        <w:jc w:val="both"/>
+        <w:rPr>
+          <w:sz w:val="28"/>
+          <w:szCs w:val="28"/>
+        </w:rPr>
+      </w:pPr>
+    </w:p>
+    <w:p>
+      <w:pPr>
+        <w:pStyle w:val="a5"/>
+        <w:spacing w:before="0" w:beforeAutospacing="0" w:after="0" w:afterAutospacing="0"/>
+        <w:ind w:firstLine="851"/>
+        <w:jc w:val="center"/>
+        <w:rPr>
+          <w:sz w:val="28"/>
+          <w:szCs w:val="28"/>
+        </w:rPr>
+      </w:pPr>
+      <w:r>
+        <w:rPr>
+          <w:noProof/>
+          <w:sz w:val="28"/>
+          <w:szCs w:val="28"/>
+        </w:rPr>
+        <w:lastRenderedPageBreak/>
+        <w:drawing>
+          <wp:inline distT="0" distB="0" distL="0" distR="0" wp14:anchorId="5FDFE122" wp14:editId="0DB97155">
+            <wp:extent cx="4543425" cy="1730435"/>
+            <wp:effectExtent l="0" t="0" r="0" b="3175"/>
+            <wp:docPr id="1495359565" name="Рисунок 5" descr="Настройка начальной страницы"/>
+            <wp:cNvGraphicFramePr>
+              <a:graphicFrameLocks xmlns:a="http://schemas.openxmlformats.org/drawingml/2006/main" noChangeAspect="1"/>
+            </wp:cNvGraphicFramePr>
+            <a:graphic xmlns:a="http://schemas.openxmlformats.org/drawingml/2006/main">
+              <a:graphicData uri="http://schemas.openxmlformats.org/drawingml/2006/picture">
+                <pic:pic xmlns:pic="http://schemas.openxmlformats.org/drawingml/2006/picture">
+                  <pic:nvPicPr>
+                    <pic:cNvPr id="0" name="Picture 10" descr="Настройка начальной страницы"/>
+                    <pic:cNvPicPr>
+                      <a:picLocks noChangeAspect="1" noChangeArrowheads="1"/>
+                    </pic:cNvPicPr>
+                  </pic:nvPicPr>
+                  <pic:blipFill>
+                    <a:blip r:embed="rId36">
+                      <a:extLst>
+                        <a:ext uri="{28A0092B-C50C-407E-A947-70E740481C1C}">
+                          <a14:useLocalDpi xmlns:a14="http://schemas.microsoft.com/office/drawing/2010/main" val="0"/>
+                        </a:ext>
+                      </a:extLst>
+                    </a:blip>
+                    <a:srcRect/>
+                    <a:stretch>
+                      <a:fillRect/>
+                    </a:stretch>
+                  </pic:blipFill>
+                  <pic:spPr bwMode="auto">
+                    <a:xfrm>
+                      <a:off x="0" y="0"/>
+                      <a:ext cx="4550223" cy="1733024"/>
+                    </a:xfrm>
+                    <a:prstGeom prst="rect">
+                      <a:avLst/>
+                    </a:prstGeom>
+                    <a:noFill/>
+                    <a:ln>
+                      <a:noFill/>
+                    </a:ln>
+                  </pic:spPr>
+                </pic:pic>
+              </a:graphicData>
+            </a:graphic>
+          </wp:inline>
+        </w:drawing>
+      </w:r>
+    </w:p>
+    <w:p>
+      <w:pPr>
+        <w:pStyle w:val="a5"/>
+        <w:spacing w:before="0" w:beforeAutospacing="0" w:after="0" w:afterAutospacing="0"/>
+        <w:ind w:firstLine="851"/>
+        <w:jc w:val="center"/>
+        <w:rPr>
+          <w:sz w:val="28"/>
+          <w:szCs w:val="28"/>
+        </w:rPr>
+      </w:pPr>
+    </w:p>
+    <w:p>
+      <w:pPr>
+        <w:pStyle w:val="a5"/>
+        <w:spacing w:before="0" w:beforeAutospacing="0" w:after="0" w:afterAutospacing="0"/>
+        <w:ind w:firstLine="851"/>
+        <w:jc w:val="both"/>
+        <w:rPr>
+          <w:sz w:val="28"/>
+          <w:szCs w:val="28"/>
+        </w:rPr>
+      </w:pPr>
+      <w:r>
+        <w:rPr>
+          <w:sz w:val="28"/>
+          <w:szCs w:val="28"/>
+        </w:rPr>
+        <w:t>Если возникает необходимость вернуться к тому внешнему виду начальной страницы, который «был задуман» разработчиком, то для этого используется команда </w:t>
+      </w:r>
+      <w:r>
+        <w:rPr>
+          <w:rStyle w:val="a7"/>
+          <w:sz w:val="28"/>
+          <w:szCs w:val="28"/>
+        </w:rPr>
+        <w:t>Еще — Установить стандартные настройки</w:t>
+      </w:r>
+      <w:r>
+        <w:rPr>
+          <w:sz w:val="28"/>
+          <w:szCs w:val="28"/>
+        </w:rPr>
+        <w:t xml:space="preserve">. </w:t>
+      </w:r>
+    </w:p>
+    <w:p>
+      <w:pPr>
+        <w:pStyle w:val="a5"/>
+        <w:spacing w:before="0" w:beforeAutospacing="0" w:after="0" w:afterAutospacing="0"/>
+        <w:ind w:firstLine="851"/>
+        <w:jc w:val="both"/>
+        <w:rPr>
+          <w:sz w:val="28"/>
+          <w:szCs w:val="28"/>
+        </w:rPr>
+      </w:pPr>
+    </w:p>
+    <w:p>
+      <w:pPr>
+        <w:pStyle w:val="a5"/>
+        <w:spacing w:before="0" w:beforeAutospacing="0" w:after="0" w:afterAutospacing="0"/>
+        <w:ind w:firstLine="851"/>
+        <w:jc w:val="center"/>
+        <w:rPr>
+          <w:sz w:val="28"/>
+          <w:szCs w:val="28"/>
+        </w:rPr>
+      </w:pPr>
+      <w:r>
+        <w:rPr>
+          <w:noProof/>
+          <w:sz w:val="28"/>
+          <w:szCs w:val="28"/>
+        </w:rPr>
+        <w:drawing>
+          <wp:inline distT="0" distB="0" distL="0" distR="0" wp14:anchorId="2ACCBFE7" wp14:editId="583C8555">
+            <wp:extent cx="4184491" cy="4086225"/>
+            <wp:effectExtent l="0" t="0" r="6985" b="0"/>
+            <wp:docPr id="1320178300" name="Рисунок 4" descr="Настройка начальной страницы"/>
+            <wp:cNvGraphicFramePr>
+              <a:graphicFrameLocks xmlns:a="http://schemas.openxmlformats.org/drawingml/2006/main" noChangeAspect="1"/>
+            </wp:cNvGraphicFramePr>
+            <a:graphic xmlns:a="http://schemas.openxmlformats.org/drawingml/2006/main">
+              <a:graphicData uri="http://schemas.openxmlformats.org/drawingml/2006/picture">
+                <pic:pic xmlns:pic="http://schemas.openxmlformats.org/drawingml/2006/picture">
+                  <pic:nvPicPr>
+                    <pic:cNvPr id="0" name="Picture 11" descr="Настройка начальной страницы"/>
+                    <pic:cNvPicPr>
+                      <a:picLocks noChangeAspect="1" noChangeArrowheads="1"/>
+                    </pic:cNvPicPr>
+                  </pic:nvPicPr>
+                  <pic:blipFill>
+                    <a:blip r:embed="rId37">
+                      <a:extLst>
+                        <a:ext uri="{28A0092B-C50C-407E-A947-70E740481C1C}">
+                          <a14:useLocalDpi xmlns:a14="http://schemas.microsoft.com/office/drawing/2010/main" val="0"/>
+                        </a:ext>
+                      </a:extLst>
+                    </a:blip>
+                    <a:srcRect/>
+                    <a:stretch>
+                      <a:fillRect/>
+                    </a:stretch>
+                  </pic:blipFill>
+                  <pic:spPr bwMode="auto">
+                    <a:xfrm>
+                      <a:off x="0" y="0"/>
+                      <a:ext cx="4190528" cy="4092120"/>
+                    </a:xfrm>
+                    <a:prstGeom prst="rect">
+                      <a:avLst/>
+                    </a:prstGeom>
+                    <a:noFill/>
+                    <a:ln>
+                      <a:noFill/>
+                    </a:ln>
+                  </pic:spPr>
+                </pic:pic>
+              </a:graphicData>
+            </a:graphic>
+          </wp:inline>
+        </w:drawing>
+      </w:r>
+    </w:p>
+    <w:p>
+      <w:pPr>
+        <w:spacing w:after="0"/>
+        <w:ind w:firstLine="851"/>
+        <w:rPr>
+          <w:rFonts w:cs="Times New Roman"/>
+          <w:szCs w:val="28"/>
+        </w:rPr>
+      </w:pPr>
+    </w:p>
+    <w:p>
+      <w:pPr>
         <w:spacing w:after="0" w:line="259" w:lineRule="auto"/>
-        <w:jc w:val="left"/>
+        <w:ind w:firstLine="851"/>
         <w:rPr>
           <w:rFonts w:cs="Times New Roman"/>
           <w:szCs w:val="28"/>
@@ -3774,41 +5915,13 @@
           <w:szCs w:val="32"/>
         </w:rPr>
       </w:pPr>
-      <w:proofErr w:type="spellStart"/>
       <w:r>
         <w:rPr>
           <w:color w:val="000000"/>
           <w:sz w:val="32"/>
           <w:szCs w:val="32"/>
         </w:rPr>
-        <w:t>Низамутдинов</w:t>
-      </w:r>
-      <w:proofErr w:type="spellEnd"/>
-      <w:r>
-        <w:rPr>
-          <w:color w:val="000000"/>
-          <w:sz w:val="32"/>
-          <w:szCs w:val="32"/>
-        </w:rPr>
-        <w:t xml:space="preserve">, И. Программирование в 1С за 11 шагов / И. </w:t>
-      </w:r>
-      <w:proofErr w:type="spellStart"/>
-      <w:r>
-        <w:rPr>
-          <w:color w:val="000000"/>
-          <w:sz w:val="32"/>
-          <w:szCs w:val="32"/>
-        </w:rPr>
-        <w:t>Низамутдинов</w:t>
-      </w:r>
-      <w:proofErr w:type="spellEnd"/>
-      <w:r>
-        <w:rPr>
-          <w:color w:val="000000"/>
-          <w:sz w:val="32"/>
-          <w:szCs w:val="32"/>
-        </w:rPr>
-        <w:t>. – 2-е издание – Ижевск, 2018 – 711</w:t>
+        <w:t>Низамутдинов, И. Программирование в 1С за 11 шагов / И. Низамутдинов. – 2-е издание – Ижевск, 2018 – 711</w:t>
       </w:r>
     </w:p>
     <w:p>
@@ -3870,7 +5983,6 @@
         </w:rPr>
         <w:t>Чистов, П.А. Сборник лабораторных работ для студентов учебных заведений, изучающих программирование в системе 1С:Предприятие 8 (1С:</w:t>
       </w:r>
-      <w:proofErr w:type="spellStart"/>
       <w:r>
         <w:rPr>
           <w:color w:val="000000"/>
@@ -3880,32 +5992,13 @@
         </w:rPr>
         <w:t>Enterprice</w:t>
       </w:r>
-      <w:proofErr w:type="spellEnd"/>
       <w:r>
         <w:rPr>
           <w:color w:val="000000"/>
           <w:sz w:val="32"/>
           <w:szCs w:val="32"/>
         </w:rPr>
-        <w:t xml:space="preserve"> 8) / П.А. Чистов, А.А. </w:t>
-      </w:r>
-      <w:proofErr w:type="spellStart"/>
-      <w:r>
-        <w:rPr>
-          <w:color w:val="000000"/>
-          <w:sz w:val="32"/>
-          <w:szCs w:val="32"/>
-        </w:rPr>
-        <w:t>Мальгинова</w:t>
-      </w:r>
-      <w:proofErr w:type="spellEnd"/>
-      <w:r>
-        <w:rPr>
-          <w:color w:val="000000"/>
-          <w:sz w:val="32"/>
-          <w:szCs w:val="32"/>
-        </w:rPr>
-        <w:t xml:space="preserve"> – Москва: 1С-Паблишинг, 2021 - 492 </w:t>
+        <w:t xml:space="preserve"> 8) / П.А. Чистов, А.А. Мальгинова – Москва: 1С-Паблишинг, 2021 - 492 </w:t>
       </w:r>
     </w:p>
     <w:p>
@@ -3919,7 +6012,7 @@
       </w:pPr>
     </w:p>
     <w:sectPr>
-      <w:footerReference w:type="default" r:id="rId30"/>
+      <w:footerReference w:type="default" r:id="rId38"/>
       <w:pgSz w:w="11906" w:h="16838"/>
       <w:pgMar w:top="1134" w:right="850" w:bottom="1134" w:left="1701" w:header="708" w:footer="708" w:gutter="0"/>
       <w:cols w:space="708"/>
@@ -4673,6 +6766,268 @@
     </w:lvl>
   </w:abstractNum>
   <w:abstractNum w:abstractNumId="5" w15:restartNumberingAfterBreak="0">
+    <w:nsid w:val="52B36001"/>
+    <w:multiLevelType w:val="multilevel"/>
+    <w:tmpl w:val="AA785438"/>
+    <w:lvl w:ilvl="0">
+      <w:start w:val="1"/>
+      <w:numFmt w:val="decimal"/>
+      <w:lvlText w:val="%1."/>
+      <w:lvlJc w:val="left"/>
+      <w:pPr>
+        <w:tabs>
+          <w:tab w:val="num" w:pos="720"/>
+        </w:tabs>
+        <w:ind w:left="720" w:hanging="360"/>
+      </w:pPr>
+    </w:lvl>
+    <w:lvl w:ilvl="1" w:tentative="1">
+      <w:start w:val="1"/>
+      <w:numFmt w:val="decimal"/>
+      <w:lvlText w:val="%2."/>
+      <w:lvlJc w:val="left"/>
+      <w:pPr>
+        <w:tabs>
+          <w:tab w:val="num" w:pos="1440"/>
+        </w:tabs>
+        <w:ind w:left="1440" w:hanging="360"/>
+      </w:pPr>
+    </w:lvl>
+    <w:lvl w:ilvl="2" w:tentative="1">
+      <w:start w:val="1"/>
+      <w:numFmt w:val="decimal"/>
+      <w:lvlText w:val="%3."/>
+      <w:lvlJc w:val="left"/>
+      <w:pPr>
+        <w:tabs>
+          <w:tab w:val="num" w:pos="2160"/>
+        </w:tabs>
+        <w:ind w:left="2160" w:hanging="360"/>
+      </w:pPr>
+    </w:lvl>
+    <w:lvl w:ilvl="3" w:tentative="1">
+      <w:start w:val="1"/>
+      <w:numFmt w:val="decimal"/>
+      <w:lvlText w:val="%4."/>
+      <w:lvlJc w:val="left"/>
+      <w:pPr>
+        <w:tabs>
+          <w:tab w:val="num" w:pos="2880"/>
+        </w:tabs>
+        <w:ind w:left="2880" w:hanging="360"/>
+      </w:pPr>
+    </w:lvl>
+    <w:lvl w:ilvl="4" w:tentative="1">
+      <w:start w:val="1"/>
+      <w:numFmt w:val="decimal"/>
+      <w:lvlText w:val="%5."/>
+      <w:lvlJc w:val="left"/>
+      <w:pPr>
+        <w:tabs>
+          <w:tab w:val="num" w:pos="3600"/>
+        </w:tabs>
+        <w:ind w:left="3600" w:hanging="360"/>
+      </w:pPr>
+    </w:lvl>
+    <w:lvl w:ilvl="5" w:tentative="1">
+      <w:start w:val="1"/>
+      <w:numFmt w:val="decimal"/>
+      <w:lvlText w:val="%6."/>
+      <w:lvlJc w:val="left"/>
+      <w:pPr>
+        <w:tabs>
+          <w:tab w:val="num" w:pos="4320"/>
+        </w:tabs>
+        <w:ind w:left="4320" w:hanging="360"/>
+      </w:pPr>
+    </w:lvl>
+    <w:lvl w:ilvl="6" w:tentative="1">
+      <w:start w:val="1"/>
+      <w:numFmt w:val="decimal"/>
+      <w:lvlText w:val="%7."/>
+      <w:lvlJc w:val="left"/>
+      <w:pPr>
+        <w:tabs>
+          <w:tab w:val="num" w:pos="5040"/>
+        </w:tabs>
+        <w:ind w:left="5040" w:hanging="360"/>
+      </w:pPr>
+    </w:lvl>
+    <w:lvl w:ilvl="7" w:tentative="1">
+      <w:start w:val="1"/>
+      <w:numFmt w:val="decimal"/>
+      <w:lvlText w:val="%8."/>
+      <w:lvlJc w:val="left"/>
+      <w:pPr>
+        <w:tabs>
+          <w:tab w:val="num" w:pos="5760"/>
+        </w:tabs>
+        <w:ind w:left="5760" w:hanging="360"/>
+      </w:pPr>
+    </w:lvl>
+    <w:lvl w:ilvl="8" w:tentative="1">
+      <w:start w:val="1"/>
+      <w:numFmt w:val="decimal"/>
+      <w:lvlText w:val="%9."/>
+      <w:lvlJc w:val="left"/>
+      <w:pPr>
+        <w:tabs>
+          <w:tab w:val="num" w:pos="6480"/>
+        </w:tabs>
+        <w:ind w:left="6480" w:hanging="360"/>
+      </w:pPr>
+    </w:lvl>
+  </w:abstractNum>
+  <w:abstractNum w:abstractNumId="6" w15:restartNumberingAfterBreak="0">
+    <w:nsid w:val="6A2A29B8"/>
+    <w:multiLevelType w:val="multilevel"/>
+    <w:tmpl w:val="4E84997C"/>
+    <w:lvl w:ilvl="0">
+      <w:start w:val="1"/>
+      <w:numFmt w:val="bullet"/>
+      <w:lvlText w:val=""/>
+      <w:lvlJc w:val="left"/>
+      <w:pPr>
+        <w:tabs>
+          <w:tab w:val="num" w:pos="720"/>
+        </w:tabs>
+        <w:ind w:left="720" w:hanging="360"/>
+      </w:pPr>
+      <w:rPr>
+        <w:rFonts w:ascii="Symbol" w:hAnsi="Symbol" w:hint="default"/>
+        <w:sz w:val="20"/>
+      </w:rPr>
+    </w:lvl>
+    <w:lvl w:ilvl="1" w:tentative="1">
+      <w:start w:val="1"/>
+      <w:numFmt w:val="bullet"/>
+      <w:lvlText w:val="o"/>
+      <w:lvlJc w:val="left"/>
+      <w:pPr>
+        <w:tabs>
+          <w:tab w:val="num" w:pos="1440"/>
+        </w:tabs>
+        <w:ind w:left="1440" w:hanging="360"/>
+      </w:pPr>
+      <w:rPr>
+        <w:rFonts w:ascii="Courier New" w:hAnsi="Courier New" w:hint="default"/>
+        <w:sz w:val="20"/>
+      </w:rPr>
+    </w:lvl>
+    <w:lvl w:ilvl="2" w:tentative="1">
+      <w:start w:val="1"/>
+      <w:numFmt w:val="bullet"/>
+      <w:lvlText w:val=""/>
+      <w:lvlJc w:val="left"/>
+      <w:pPr>
+        <w:tabs>
+          <w:tab w:val="num" w:pos="2160"/>
+        </w:tabs>
+        <w:ind w:left="2160" w:hanging="360"/>
+      </w:pPr>
+      <w:rPr>
+        <w:rFonts w:ascii="Wingdings" w:hAnsi="Wingdings" w:hint="default"/>
+        <w:sz w:val="20"/>
+      </w:rPr>
+    </w:lvl>
+    <w:lvl w:ilvl="3" w:tentative="1">
+      <w:start w:val="1"/>
+      <w:numFmt w:val="bullet"/>
+      <w:lvlText w:val=""/>
+      <w:lvlJc w:val="left"/>
+      <w:pPr>
+        <w:tabs>
+          <w:tab w:val="num" w:pos="2880"/>
+        </w:tabs>
+        <w:ind w:left="2880" w:hanging="360"/>
+      </w:pPr>
+      <w:rPr>
+        <w:rFonts w:ascii="Wingdings" w:hAnsi="Wingdings" w:hint="default"/>
+        <w:sz w:val="20"/>
+      </w:rPr>
+    </w:lvl>
+    <w:lvl w:ilvl="4" w:tentative="1">
+      <w:start w:val="1"/>
+      <w:numFmt w:val="bullet"/>
+      <w:lvlText w:val=""/>
+      <w:lvlJc w:val="left"/>
+      <w:pPr>
+        <w:tabs>
+          <w:tab w:val="num" w:pos="3600"/>
+        </w:tabs>
+        <w:ind w:left="3600" w:hanging="360"/>
+      </w:pPr>
+      <w:rPr>
+        <w:rFonts w:ascii="Wingdings" w:hAnsi="Wingdings" w:hint="default"/>
+        <w:sz w:val="20"/>
+      </w:rPr>
+    </w:lvl>
+    <w:lvl w:ilvl="5" w:tentative="1">
+      <w:start w:val="1"/>
+      <w:numFmt w:val="bullet"/>
+      <w:lvlText w:val=""/>
+      <w:lvlJc w:val="left"/>
+      <w:pPr>
+        <w:tabs>
+          <w:tab w:val="num" w:pos="4320"/>
+        </w:tabs>
+        <w:ind w:left="4320" w:hanging="360"/>
+      </w:pPr>
+      <w:rPr>
+        <w:rFonts w:ascii="Wingdings" w:hAnsi="Wingdings" w:hint="default"/>
+        <w:sz w:val="20"/>
+      </w:rPr>
+    </w:lvl>
+    <w:lvl w:ilvl="6" w:tentative="1">
+      <w:start w:val="1"/>
+      <w:numFmt w:val="bullet"/>
+      <w:lvlText w:val=""/>
+      <w:lvlJc w:val="left"/>
+      <w:pPr>
+        <w:tabs>
+          <w:tab w:val="num" w:pos="5040"/>
+        </w:tabs>
+        <w:ind w:left="5040" w:hanging="360"/>
+      </w:pPr>
+      <w:rPr>
+        <w:rFonts w:ascii="Wingdings" w:hAnsi="Wingdings" w:hint="default"/>
+        <w:sz w:val="20"/>
+      </w:rPr>
+    </w:lvl>
+    <w:lvl w:ilvl="7" w:tentative="1">
+      <w:start w:val="1"/>
+      <w:numFmt w:val="bullet"/>
+      <w:lvlText w:val=""/>
+      <w:lvlJc w:val="left"/>
+      <w:pPr>
+        <w:tabs>
+          <w:tab w:val="num" w:pos="5760"/>
+        </w:tabs>
+        <w:ind w:left="5760" w:hanging="360"/>
+      </w:pPr>
+      <w:rPr>
+        <w:rFonts w:ascii="Wingdings" w:hAnsi="Wingdings" w:hint="default"/>
+        <w:sz w:val="20"/>
+      </w:rPr>
+    </w:lvl>
+    <w:lvl w:ilvl="8" w:tentative="1">
+      <w:start w:val="1"/>
+      <w:numFmt w:val="bullet"/>
+      <w:lvlText w:val=""/>
+      <w:lvlJc w:val="left"/>
+      <w:pPr>
+        <w:tabs>
+          <w:tab w:val="num" w:pos="6480"/>
+        </w:tabs>
+        <w:ind w:left="6480" w:hanging="360"/>
+      </w:pPr>
+      <w:rPr>
+        <w:rFonts w:ascii="Wingdings" w:hAnsi="Wingdings" w:hint="default"/>
+        <w:sz w:val="20"/>
+      </w:rPr>
+    </w:lvl>
+  </w:abstractNum>
+  <w:abstractNum w:abstractNumId="7" w15:restartNumberingAfterBreak="0">
     <w:nsid w:val="6E84085B"/>
     <w:multiLevelType w:val="hybridMultilevel"/>
     <w:tmpl w:val="6930CB82"/>
@@ -4785,7 +7140,7 @@
       </w:rPr>
     </w:lvl>
   </w:abstractNum>
-  <w:abstractNum w:abstractNumId="6" w15:restartNumberingAfterBreak="0">
+  <w:abstractNum w:abstractNumId="8" w15:restartNumberingAfterBreak="0">
     <w:nsid w:val="73846335"/>
     <w:multiLevelType w:val="hybridMultilevel"/>
     <w:tmpl w:val="42F8B2C4"/>
@@ -4874,7 +7229,7 @@
       </w:pPr>
     </w:lvl>
   </w:abstractNum>
-  <w:abstractNum w:abstractNumId="7" w15:restartNumberingAfterBreak="0">
+  <w:abstractNum w:abstractNumId="9" w15:restartNumberingAfterBreak="0">
     <w:nsid w:val="7C86650D"/>
     <w:multiLevelType w:val="hybridMultilevel"/>
     <w:tmpl w:val="FE384B16"/>
@@ -4991,7 +7346,7 @@
     </w:lvl>
   </w:abstractNum>
   <w:num w:numId="1" w16cid:durableId="1688554407">
-    <w:abstractNumId w:val="7"/>
+    <w:abstractNumId w:val="9"/>
   </w:num>
   <w:num w:numId="2" w16cid:durableId="1246188481">
     <w:abstractNumId w:val="1"/>
@@ -5000,7 +7355,7 @@
     <w:abstractNumId w:val="3"/>
   </w:num>
   <w:num w:numId="4" w16cid:durableId="754665909">
-    <w:abstractNumId w:val="5"/>
+    <w:abstractNumId w:val="7"/>
   </w:num>
   <w:num w:numId="5" w16cid:durableId="1170408571">
     <w:abstractNumId w:val="2"/>
@@ -5012,6 +7367,12 @@
     <w:abstractNumId w:val="0"/>
   </w:num>
   <w:num w:numId="8" w16cid:durableId="581377608">
+    <w:abstractNumId w:val="8"/>
+  </w:num>
+  <w:num w:numId="9" w16cid:durableId="826626968">
+    <w:abstractNumId w:val="5"/>
+  </w:num>
+  <w:num w:numId="10" w16cid:durableId="1490176272">
     <w:abstractNumId w:val="6"/>
   </w:num>
 </w:numbering>
@@ -5766,6 +8127,17 @@
       <w14:ligatures w14:val="none"/>
     </w:rPr>
   </w:style>
+  <w:style w:type="character" w:styleId="ac">
+    <w:name w:val="Emphasis"/>
+    <w:basedOn w:val="a0"/>
+    <w:uiPriority w:val="20"/>
+    <w:qFormat/>
+    <w:rsid w:val="00656FFD"/>
+    <w:rPr>
+      <w:i/>
+      <w:iCs/>
+    </w:rPr>
+  </w:style>
 </w:styles>
 </file>
 

</xml_diff>

<commit_message>
AUTO FROM WORK 31.10.2023 11:56:47,98
</commit_message>
<xml_diff>
--- a/4 kurs/1C/LUBAL/Контрольная.docx
+++ b/4 kurs/1C/LUBAL/Контрольная.docx
@@ -188,8 +188,18 @@
           <w:sz w:val="40"/>
           <w:szCs w:val="48"/>
         </w:rPr>
-        <w:t>ОСНОВЫ ПРОГРАММИРОВАНИЯ В 1С:ПРЕДПРИЯТИЕ</w:t>
-      </w:r>
+        <w:t>ОСНОВЫ ПРОГРАММИРОВАНИЯ В 1</w:t>
+      </w:r>
+      <w:proofErr w:type="gramStart"/>
+      <w:r>
+        <w:rPr>
+          <w:b/>
+          <w:sz w:val="40"/>
+          <w:szCs w:val="48"/>
+        </w:rPr>
+        <w:t>С:ПРЕДПРИЯТИЕ</w:t>
+      </w:r>
+      <w:proofErr w:type="gramEnd"/>
     </w:p>
     <w:p>
       <w:pPr>
@@ -517,7 +527,23 @@
           <w:rFonts w:cs="Times New Roman"/>
           <w:szCs w:val="28"/>
         </w:rPr>
-        <w:t xml:space="preserve">О.И. Любаль </w:t>
+        <w:t xml:space="preserve">О.И. </w:t>
+      </w:r>
+      <w:proofErr w:type="spellStart"/>
+      <w:r>
+        <w:rPr>
+          <w:rFonts w:cs="Times New Roman"/>
+          <w:szCs w:val="28"/>
+        </w:rPr>
+        <w:t>Любаль</w:t>
+      </w:r>
+      <w:proofErr w:type="spellEnd"/>
+      <w:r>
+        <w:rPr>
+          <w:rFonts w:cs="Times New Roman"/>
+          <w:szCs w:val="28"/>
+        </w:rPr>
+        <w:t xml:space="preserve"> </w:t>
       </w:r>
     </w:p>
     <w:p>
@@ -719,7 +745,21 @@
         <w:rPr>
           <w:rStyle w:val="a7"/>
         </w:rPr>
-        <w:t>Формат(&lt;Значение&gt;, &lt;ФорматнаяСтрока&gt;)</w:t>
+        <w:t>Формат(&lt;Значение&gt;, &lt;</w:t>
+      </w:r>
+      <w:proofErr w:type="spellStart"/>
+      <w:r>
+        <w:rPr>
+          <w:rStyle w:val="a7"/>
+        </w:rPr>
+        <w:t>ФорматнаяСтрока</w:t>
+      </w:r>
+      <w:proofErr w:type="spellEnd"/>
+      <w:r>
+        <w:rPr>
+          <w:rStyle w:val="a7"/>
+        </w:rPr>
+        <w:t>&gt;)</w:t>
       </w:r>
     </w:p>
     <w:p>
@@ -751,12 +791,14 @@
         <w:spacing w:after="0"/>
         <w:ind w:firstLine="851"/>
       </w:pPr>
+      <w:proofErr w:type="spellStart"/>
       <w:r>
         <w:rPr>
           <w:rStyle w:val="a7"/>
         </w:rPr>
         <w:t>ФорматнаяСтрока</w:t>
       </w:r>
+      <w:proofErr w:type="spellEnd"/>
       <w:r>
         <w:t xml:space="preserve"> – это строка или правило, по которому наше значение будет преобразовываться в текстовую строку. Эта функция возвращает значение с типом Строка.</w:t>
       </w:r>
@@ -1004,7 +1046,23 @@
           <w:sz w:val="28"/>
           <w:szCs w:val="28"/>
         </w:rPr>
-        <w:t>После этого откроется форма конструктора форматной строки, где будет три закладки: Число, Дата и Булево, а так же поле выбора языка</w:t>
+        <w:t xml:space="preserve">После этого откроется форма конструктора форматной строки, где будет три закладки: Число, Дата и Булево, а </w:t>
+      </w:r>
+      <w:proofErr w:type="gramStart"/>
+      <w:r>
+        <w:rPr>
+          <w:sz w:val="28"/>
+          <w:szCs w:val="28"/>
+        </w:rPr>
+        <w:t>так же</w:t>
+      </w:r>
+      <w:proofErr w:type="gramEnd"/>
+      <w:r>
+        <w:rPr>
+          <w:sz w:val="28"/>
+          <w:szCs w:val="28"/>
+        </w:rPr>
+        <w:t xml:space="preserve"> поле выбора языка</w:t>
       </w:r>
       <w:r>
         <w:rPr>
@@ -1030,6 +1088,7 @@
         <w:pStyle w:val="a5"/>
         <w:spacing w:before="0" w:beforeAutospacing="0" w:after="0" w:afterAutospacing="0"/>
         <w:ind w:firstLine="851"/>
+        <w:jc w:val="center"/>
         <w:rPr>
           <w:sz w:val="28"/>
           <w:szCs w:val="28"/>
@@ -1096,6 +1155,7 @@
         <w:pStyle w:val="a5"/>
         <w:spacing w:before="0" w:beforeAutospacing="0" w:after="0" w:afterAutospacing="0"/>
         <w:ind w:firstLine="851"/>
+        <w:jc w:val="center"/>
         <w:rPr>
           <w:sz w:val="28"/>
           <w:szCs w:val="28"/>
@@ -1113,6 +1173,7 @@
       <w:pPr>
         <w:spacing w:after="0"/>
         <w:ind w:firstLine="851"/>
+        <w:jc w:val="center"/>
         <w:rPr>
           <w:rFonts w:cs="Times New Roman"/>
           <w:szCs w:val="28"/>
@@ -1178,6 +1239,7 @@
       <w:pPr>
         <w:spacing w:after="0"/>
         <w:ind w:firstLine="851"/>
+        <w:jc w:val="center"/>
         <w:rPr>
           <w:rFonts w:cs="Times New Roman"/>
           <w:szCs w:val="28"/>
@@ -1277,6 +1339,7 @@
         <w:pStyle w:val="a5"/>
         <w:spacing w:before="0" w:beforeAutospacing="0" w:after="0" w:afterAutospacing="0"/>
         <w:ind w:firstLine="851"/>
+        <w:jc w:val="center"/>
         <w:rPr>
           <w:sz w:val="28"/>
           <w:szCs w:val="28"/>
@@ -1343,6 +1406,7 @@
         <w:pStyle w:val="a5"/>
         <w:spacing w:before="0" w:beforeAutospacing="0" w:after="0" w:afterAutospacing="0"/>
         <w:ind w:firstLine="851"/>
+        <w:jc w:val="center"/>
         <w:rPr>
           <w:sz w:val="28"/>
           <w:szCs w:val="28"/>
@@ -1477,6 +1541,7 @@
         <w:pStyle w:val="a5"/>
         <w:spacing w:before="0" w:beforeAutospacing="0" w:after="0" w:afterAutospacing="0"/>
         <w:ind w:firstLine="851"/>
+        <w:jc w:val="center"/>
         <w:rPr>
           <w:sz w:val="28"/>
           <w:szCs w:val="28"/>
@@ -1601,6 +1666,7 @@
         <w:pStyle w:val="a5"/>
         <w:spacing w:before="0" w:beforeAutospacing="0" w:after="0" w:afterAutospacing="0"/>
         <w:ind w:firstLine="851"/>
+        <w:jc w:val="center"/>
         <w:rPr>
           <w:sz w:val="28"/>
           <w:szCs w:val="28"/>
@@ -1738,6 +1804,7 @@
         <w:pStyle w:val="a5"/>
         <w:spacing w:before="0" w:beforeAutospacing="0" w:after="0" w:afterAutospacing="0"/>
         <w:ind w:firstLine="851"/>
+        <w:jc w:val="center"/>
         <w:rPr>
           <w:sz w:val="28"/>
           <w:szCs w:val="28"/>
@@ -1889,6 +1956,7 @@
         <w:pStyle w:val="a5"/>
         <w:spacing w:before="0" w:beforeAutospacing="0" w:after="0" w:afterAutospacing="0"/>
         <w:ind w:firstLine="851"/>
+        <w:jc w:val="center"/>
         <w:rPr>
           <w:sz w:val="28"/>
           <w:szCs w:val="28"/>
@@ -2027,6 +2095,7 @@
         <w:pStyle w:val="a5"/>
         <w:spacing w:before="0" w:beforeAutospacing="0" w:after="0" w:afterAutospacing="0"/>
         <w:ind w:firstLine="851"/>
+        <w:jc w:val="center"/>
         <w:rPr>
           <w:sz w:val="28"/>
           <w:szCs w:val="28"/>
@@ -2175,6 +2244,7 @@
         <w:pStyle w:val="a5"/>
         <w:spacing w:before="0" w:beforeAutospacing="0" w:after="0" w:afterAutospacing="0"/>
         <w:ind w:firstLine="851"/>
+        <w:jc w:val="center"/>
         <w:rPr>
           <w:sz w:val="28"/>
           <w:szCs w:val="28"/>
@@ -2328,6 +2398,7 @@
         <w:pStyle w:val="a5"/>
         <w:spacing w:before="0" w:beforeAutospacing="0" w:after="0" w:afterAutospacing="0"/>
         <w:ind w:firstLine="851"/>
+        <w:jc w:val="center"/>
         <w:rPr>
           <w:sz w:val="28"/>
           <w:szCs w:val="28"/>
@@ -2354,6 +2425,18 @@
         </w:rPr>
         <w:t>. Справочная информация.</w:t>
       </w:r>
+    </w:p>
+    <w:p>
+      <w:pPr>
+        <w:pStyle w:val="a5"/>
+        <w:spacing w:before="0" w:beforeAutospacing="0" w:after="0" w:afterAutospacing="0"/>
+        <w:ind w:firstLine="851"/>
+        <w:jc w:val="center"/>
+        <w:rPr>
+          <w:sz w:val="28"/>
+          <w:szCs w:val="28"/>
+        </w:rPr>
+      </w:pPr>
     </w:p>
     <w:p>
       <w:pPr>
@@ -2483,6 +2566,7 @@
         <w:pStyle w:val="a5"/>
         <w:spacing w:before="0" w:beforeAutospacing="0" w:after="0" w:afterAutospacing="0"/>
         <w:ind w:firstLine="851"/>
+        <w:jc w:val="center"/>
         <w:rPr>
           <w:sz w:val="28"/>
           <w:szCs w:val="28"/>
@@ -2509,6 +2593,18 @@
         </w:rPr>
         <w:t>. Группировка</w:t>
       </w:r>
+    </w:p>
+    <w:p>
+      <w:pPr>
+        <w:pStyle w:val="a5"/>
+        <w:spacing w:before="0" w:beforeAutospacing="0" w:after="0" w:afterAutospacing="0"/>
+        <w:ind w:firstLine="851"/>
+        <w:jc w:val="center"/>
+        <w:rPr>
+          <w:sz w:val="28"/>
+          <w:szCs w:val="28"/>
+        </w:rPr>
+      </w:pPr>
     </w:p>
     <w:p>
       <w:pPr>
@@ -2654,6 +2750,7 @@
         <w:pStyle w:val="a5"/>
         <w:spacing w:before="0" w:beforeAutospacing="0" w:after="0" w:afterAutospacing="0"/>
         <w:ind w:firstLine="851"/>
+        <w:jc w:val="center"/>
         <w:rPr>
           <w:sz w:val="28"/>
           <w:szCs w:val="28"/>
@@ -2764,6 +2861,7 @@
         <w:pStyle w:val="a5"/>
         <w:spacing w:before="0" w:beforeAutospacing="0" w:after="0" w:afterAutospacing="0"/>
         <w:ind w:firstLine="851"/>
+        <w:jc w:val="center"/>
         <w:rPr>
           <w:sz w:val="28"/>
           <w:szCs w:val="28"/>
@@ -2902,6 +3000,7 @@
         <w:pStyle w:val="a5"/>
         <w:spacing w:before="0" w:beforeAutospacing="0" w:after="0" w:afterAutospacing="0"/>
         <w:ind w:firstLine="851"/>
+        <w:jc w:val="center"/>
         <w:rPr>
           <w:sz w:val="28"/>
           <w:szCs w:val="28"/>
@@ -2990,6 +3089,17 @@
         <w:pStyle w:val="a5"/>
         <w:spacing w:before="0" w:beforeAutospacing="0" w:after="0" w:afterAutospacing="0"/>
         <w:ind w:firstLine="851"/>
+        <w:rPr>
+          <w:sz w:val="28"/>
+          <w:szCs w:val="28"/>
+        </w:rPr>
+      </w:pPr>
+    </w:p>
+    <w:p>
+      <w:pPr>
+        <w:pStyle w:val="a5"/>
+        <w:spacing w:before="0" w:beforeAutospacing="0" w:after="0" w:afterAutospacing="0"/>
+        <w:ind w:firstLine="851"/>
         <w:jc w:val="center"/>
         <w:rPr>
           <w:sz w:val="28"/>
@@ -3003,9 +3113,9 @@
           <w:szCs w:val="28"/>
         </w:rPr>
         <w:drawing>
-          <wp:inline distT="0" distB="0" distL="0" distR="0" wp14:anchorId="2B0AC09C" wp14:editId="349D13DB">
-            <wp:extent cx="4438650" cy="3781425"/>
-            <wp:effectExtent l="0" t="0" r="0" b="9525"/>
+          <wp:inline distT="0" distB="0" distL="0" distR="0" wp14:anchorId="2B0AC09C" wp14:editId="09B93E8F">
+            <wp:extent cx="4181475" cy="3562330"/>
+            <wp:effectExtent l="0" t="0" r="0" b="635"/>
             <wp:docPr id="2001167614" name="Рисунок 19"/>
             <wp:cNvGraphicFramePr>
               <a:graphicFrameLocks xmlns:a="http://schemas.openxmlformats.org/drawingml/2006/main" noChangeAspect="1"/>
@@ -3035,7 +3145,7 @@
                   <pic:spPr bwMode="auto">
                     <a:xfrm>
                       <a:off x="0" y="0"/>
-                      <a:ext cx="4438650" cy="3781425"/>
+                      <a:ext cx="4191293" cy="3570694"/>
                     </a:xfrm>
                     <a:prstGeom prst="rect">
                       <a:avLst/>
@@ -3057,6 +3167,7 @@
         <w:pStyle w:val="a5"/>
         <w:spacing w:before="0" w:beforeAutospacing="0" w:after="0" w:afterAutospacing="0"/>
         <w:ind w:firstLine="851"/>
+        <w:jc w:val="center"/>
         <w:rPr>
           <w:sz w:val="28"/>
           <w:szCs w:val="28"/>
@@ -3089,6 +3200,18 @@
         <w:pStyle w:val="a5"/>
         <w:spacing w:before="0" w:beforeAutospacing="0" w:after="0" w:afterAutospacing="0"/>
         <w:ind w:firstLine="851"/>
+        <w:jc w:val="center"/>
+        <w:rPr>
+          <w:sz w:val="28"/>
+          <w:szCs w:val="28"/>
+        </w:rPr>
+      </w:pPr>
+    </w:p>
+    <w:p>
+      <w:pPr>
+        <w:pStyle w:val="a5"/>
+        <w:spacing w:before="0" w:beforeAutospacing="0" w:after="0" w:afterAutospacing="0"/>
+        <w:ind w:firstLine="851"/>
         <w:rPr>
           <w:sz w:val="28"/>
           <w:szCs w:val="28"/>
@@ -3142,6 +3265,17 @@
         <w:pStyle w:val="a5"/>
         <w:spacing w:before="0" w:beforeAutospacing="0" w:after="0" w:afterAutospacing="0"/>
         <w:ind w:firstLine="851"/>
+        <w:rPr>
+          <w:sz w:val="28"/>
+          <w:szCs w:val="28"/>
+        </w:rPr>
+      </w:pPr>
+    </w:p>
+    <w:p>
+      <w:pPr>
+        <w:pStyle w:val="a5"/>
+        <w:spacing w:before="0" w:beforeAutospacing="0" w:after="0" w:afterAutospacing="0"/>
+        <w:ind w:firstLine="851"/>
         <w:jc w:val="center"/>
         <w:rPr>
           <w:sz w:val="28"/>
@@ -3155,9 +3289,9 @@
           <w:szCs w:val="28"/>
         </w:rPr>
         <w:drawing>
-          <wp:inline distT="0" distB="0" distL="0" distR="0" wp14:anchorId="568BF6C3" wp14:editId="307AA9BA">
-            <wp:extent cx="4410075" cy="3781425"/>
-            <wp:effectExtent l="0" t="0" r="9525" b="9525"/>
+          <wp:inline distT="0" distB="0" distL="0" distR="0" wp14:anchorId="568BF6C3" wp14:editId="1B950BDF">
+            <wp:extent cx="4114800" cy="3528241"/>
+            <wp:effectExtent l="0" t="0" r="0" b="0"/>
             <wp:docPr id="600708224" name="Рисунок 18"/>
             <wp:cNvGraphicFramePr>
               <a:graphicFrameLocks xmlns:a="http://schemas.openxmlformats.org/drawingml/2006/main" noChangeAspect="1"/>
@@ -3187,7 +3321,7 @@
                   <pic:spPr bwMode="auto">
                     <a:xfrm>
                       <a:off x="0" y="0"/>
-                      <a:ext cx="4410075" cy="3781425"/>
+                      <a:ext cx="4120215" cy="3532884"/>
                     </a:xfrm>
                     <a:prstGeom prst="rect">
                       <a:avLst/>
@@ -3209,6 +3343,7 @@
         <w:pStyle w:val="a5"/>
         <w:spacing w:before="0" w:beforeAutospacing="0" w:after="0" w:afterAutospacing="0"/>
         <w:ind w:firstLine="851"/>
+        <w:jc w:val="center"/>
         <w:rPr>
           <w:sz w:val="28"/>
           <w:szCs w:val="28"/>
@@ -3494,6 +3629,7 @@
       <w:pPr>
         <w:spacing w:after="0"/>
         <w:ind w:firstLine="851"/>
+        <w:jc w:val="center"/>
         <w:rPr>
           <w:szCs w:val="28"/>
         </w:rPr>
@@ -3513,6 +3649,16 @@
     </w:p>
     <w:p>
       <w:pPr>
+        <w:spacing w:after="0"/>
+        <w:ind w:firstLine="851"/>
+        <w:jc w:val="center"/>
+        <w:rPr>
+          <w:szCs w:val="28"/>
+        </w:rPr>
+      </w:pPr>
+    </w:p>
+    <w:p>
+      <w:pPr>
         <w:pStyle w:val="a5"/>
         <w:spacing w:before="0" w:beforeAutospacing="0" w:after="0" w:afterAutospacing="0"/>
         <w:ind w:firstLine="851"/>
@@ -3527,7 +3673,39 @@
           <w:sz w:val="28"/>
           <w:szCs w:val="28"/>
         </w:rPr>
-        <w:t xml:space="preserve">Макеты могут содержать данные самых разных видов. Это может быть табличный документ, который напоминает электронные таблицы и широко используется при формировании выходных форм документов и отчетов; это может быть текстовый документ или двоичные данные. Также макет может содержать ActiveDocument (например, документ Word, лист Excel или рисунок CorelDRAW), HTML-документ или географическая схема. </w:t>
+        <w:t xml:space="preserve">Макеты могут содержать данные самых разных видов. Это может быть табличный документ, который напоминает электронные таблицы и широко используется при формировании выходных форм документов и отчетов; это может быть текстовый документ или двоичные данные. Также макет может содержать </w:t>
+      </w:r>
+      <w:proofErr w:type="spellStart"/>
+      <w:r>
+        <w:rPr>
+          <w:sz w:val="28"/>
+          <w:szCs w:val="28"/>
+        </w:rPr>
+        <w:t>ActiveDocument</w:t>
+      </w:r>
+      <w:proofErr w:type="spellEnd"/>
+      <w:r>
+        <w:rPr>
+          <w:sz w:val="28"/>
+          <w:szCs w:val="28"/>
+        </w:rPr>
+        <w:t xml:space="preserve"> (например, документ Word, лист Excel или рисунок </w:t>
+      </w:r>
+      <w:proofErr w:type="spellStart"/>
+      <w:r>
+        <w:rPr>
+          <w:sz w:val="28"/>
+          <w:szCs w:val="28"/>
+        </w:rPr>
+        <w:t>CorelDRAW</w:t>
+      </w:r>
+      <w:proofErr w:type="spellEnd"/>
+      <w:r>
+        <w:rPr>
+          <w:sz w:val="28"/>
+          <w:szCs w:val="28"/>
+        </w:rPr>
+        <w:t xml:space="preserve">), HTML-документ или географическая схема. </w:t>
       </w:r>
     </w:p>
     <w:p>
@@ -3700,6 +3878,37 @@
         <w:pStyle w:val="a5"/>
         <w:spacing w:before="0" w:beforeAutospacing="0" w:after="0" w:afterAutospacing="0"/>
         <w:ind w:firstLine="851"/>
+        <w:jc w:val="center"/>
+        <w:rPr>
+          <w:sz w:val="28"/>
+          <w:szCs w:val="28"/>
+        </w:rPr>
+      </w:pPr>
+      <w:r>
+        <w:rPr>
+          <w:sz w:val="28"/>
+          <w:szCs w:val="28"/>
+        </w:rPr>
+        <w:t>Рисунок 21. Конструктор макета.</w:t>
+      </w:r>
+    </w:p>
+    <w:p>
+      <w:pPr>
+        <w:pStyle w:val="a5"/>
+        <w:spacing w:before="0" w:beforeAutospacing="0" w:after="0" w:afterAutospacing="0"/>
+        <w:ind w:firstLine="851"/>
+        <w:jc w:val="center"/>
+        <w:rPr>
+          <w:sz w:val="28"/>
+          <w:szCs w:val="28"/>
+        </w:rPr>
+      </w:pPr>
+    </w:p>
+    <w:p>
+      <w:pPr>
+        <w:pStyle w:val="a5"/>
+        <w:spacing w:before="0" w:beforeAutospacing="0" w:after="0" w:afterAutospacing="0"/>
+        <w:ind w:firstLine="851"/>
         <w:jc w:val="both"/>
         <w:rPr>
           <w:sz w:val="28"/>
@@ -3711,7 +3920,7 @@
           <w:sz w:val="28"/>
           <w:szCs w:val="28"/>
         </w:rPr>
-        <w:t>Рисунок 21. Конструктор макета.</w:t>
+        <w:t xml:space="preserve">Конструктор позволяет создавать как пустые макеты, так и макеты, содержащие некоторую информацию. Это может быть пустой макет табличного документа, который напоминает электронные таблицы и широко используется при формировании выходных форм документов и отчетов; это может быть пустой макет текстового документа или макет, содержащий двоичные данные. </w:t>
       </w:r>
     </w:p>
     <w:p>
@@ -3730,26 +3939,39 @@
           <w:sz w:val="28"/>
           <w:szCs w:val="28"/>
         </w:rPr>
-        <w:t xml:space="preserve">Конструктор позволяет создавать как пустые макеты, так и макеты, содержащие некоторую информацию. Это может быть пустой макет табличного документа, который напоминает электронные таблицы и широко используется при формировании выходных форм документов и отчетов; это может быть пустой макет текстового документа или макет, содержащий двоичные данные. </w:t>
-      </w:r>
-    </w:p>
-    <w:p>
-      <w:pPr>
-        <w:pStyle w:val="a5"/>
-        <w:spacing w:before="0" w:beforeAutospacing="0" w:after="0" w:afterAutospacing="0"/>
-        <w:ind w:firstLine="851"/>
-        <w:jc w:val="both"/>
-        <w:rPr>
-          <w:sz w:val="28"/>
-          <w:szCs w:val="28"/>
-        </w:rPr>
-      </w:pPr>
-      <w:r>
-        <w:rPr>
-          <w:sz w:val="28"/>
-          <w:szCs w:val="28"/>
-        </w:rPr>
-        <w:t xml:space="preserve">Также конструктор поддерживает создание макетов, содержащих ActiveDocument (например, документ Word, лист Excel или рисунок CorelDRAW). Кроме этого, конструктор позволяет создавать макеты, содержащие HTML-документы, графические схемы или географические схемы. Для отчетов, использующих систему компоновки данных, конструктор позволяет создавать макеты, содержащие схему компоновки данных и макет оформления компоновки данных. </w:t>
+        <w:t xml:space="preserve">Также конструктор поддерживает создание макетов, содержащих </w:t>
+      </w:r>
+      <w:proofErr w:type="spellStart"/>
+      <w:r>
+        <w:rPr>
+          <w:sz w:val="28"/>
+          <w:szCs w:val="28"/>
+        </w:rPr>
+        <w:t>ActiveDocument</w:t>
+      </w:r>
+      <w:proofErr w:type="spellEnd"/>
+      <w:r>
+        <w:rPr>
+          <w:sz w:val="28"/>
+          <w:szCs w:val="28"/>
+        </w:rPr>
+        <w:t xml:space="preserve"> (например, документ Word, лист Excel или рисунок </w:t>
+      </w:r>
+      <w:proofErr w:type="spellStart"/>
+      <w:r>
+        <w:rPr>
+          <w:sz w:val="28"/>
+          <w:szCs w:val="28"/>
+        </w:rPr>
+        <w:t>CorelDRAW</w:t>
+      </w:r>
+      <w:proofErr w:type="spellEnd"/>
+      <w:r>
+        <w:rPr>
+          <w:sz w:val="28"/>
+          <w:szCs w:val="28"/>
+        </w:rPr>
+        <w:t xml:space="preserve">). Кроме этого, конструктор позволяет создавать макеты, содержащие HTML-документы, графические схемы или географические схемы. Для отчетов, использующих систему компоновки данных, конструктор позволяет создавать макеты, содержащие схему компоновки данных и макет оформления компоновки данных. </w:t>
       </w:r>
     </w:p>
     <w:p>
@@ -3858,7 +4080,7 @@
         <w:pStyle w:val="a5"/>
         <w:spacing w:before="0" w:beforeAutospacing="0" w:after="0" w:afterAutospacing="0"/>
         <w:ind w:firstLine="851"/>
-        <w:jc w:val="both"/>
+        <w:jc w:val="center"/>
         <w:rPr>
           <w:sz w:val="28"/>
           <w:szCs w:val="28"/>
@@ -3871,6 +4093,18 @@
         </w:rPr>
         <w:t>Рисунок 22. Пример пустого табличного макета.</w:t>
       </w:r>
+    </w:p>
+    <w:p>
+      <w:pPr>
+        <w:pStyle w:val="a5"/>
+        <w:spacing w:before="0" w:beforeAutospacing="0" w:after="0" w:afterAutospacing="0"/>
+        <w:ind w:firstLine="851"/>
+        <w:jc w:val="center"/>
+        <w:rPr>
+          <w:sz w:val="28"/>
+          <w:szCs w:val="28"/>
+        </w:rPr>
+      </w:pPr>
     </w:p>
     <w:p>
       <w:pPr>
@@ -3989,7 +4223,7 @@
         <w:pStyle w:val="a5"/>
         <w:spacing w:before="0" w:beforeAutospacing="0" w:after="0" w:afterAutospacing="0"/>
         <w:ind w:firstLine="851"/>
-        <w:jc w:val="both"/>
+        <w:jc w:val="center"/>
         <w:rPr>
           <w:sz w:val="28"/>
           <w:szCs w:val="28"/>
@@ -4093,7 +4327,23 @@
           <w:rFonts w:cs="Times New Roman"/>
           <w:szCs w:val="28"/>
         </w:rPr>
-        <w:t xml:space="preserve">С развитием платформы «1С:Предприятие 8» отчеты в прикладных решениях становятся более гибкими, предоставляют пользователям больше возможностей настройки их под свои требования. </w:t>
+        <w:t>С развитием платформы «1</w:t>
+      </w:r>
+      <w:proofErr w:type="gramStart"/>
+      <w:r>
+        <w:rPr>
+          <w:rFonts w:cs="Times New Roman"/>
+          <w:szCs w:val="28"/>
+        </w:rPr>
+        <w:t>С:Предприятие</w:t>
+      </w:r>
+      <w:proofErr w:type="gramEnd"/>
+      <w:r>
+        <w:rPr>
+          <w:rFonts w:cs="Times New Roman"/>
+          <w:szCs w:val="28"/>
+        </w:rPr>
+        <w:t xml:space="preserve"> 8» отчеты в прикладных решениях становятся более гибкими, предоставляют пользователям больше возможностей настройки их под свои требования. </w:t>
       </w:r>
       <w:r>
         <w:rPr>
@@ -4717,7 +4967,7 @@
         <w:pStyle w:val="a5"/>
         <w:spacing w:before="0" w:beforeAutospacing="0" w:after="0" w:afterAutospacing="0"/>
         <w:ind w:firstLine="851"/>
-        <w:jc w:val="both"/>
+        <w:jc w:val="center"/>
         <w:rPr>
           <w:sz w:val="28"/>
           <w:szCs w:val="28"/>
@@ -4742,7 +4992,7 @@
           <w:sz w:val="28"/>
           <w:szCs w:val="28"/>
         </w:rPr>
-        <w:t xml:space="preserve">. Отчет "Продажи". </w:t>
+        <w:t>. Отчет "Продажи".</w:t>
       </w:r>
     </w:p>
     <w:p>
@@ -4938,7 +5188,7 @@
         <w:pStyle w:val="a5"/>
         <w:spacing w:before="0" w:beforeAutospacing="0" w:after="0" w:afterAutospacing="0"/>
         <w:ind w:firstLine="851"/>
-        <w:jc w:val="both"/>
+        <w:jc w:val="center"/>
         <w:rPr>
           <w:sz w:val="28"/>
           <w:szCs w:val="28"/>
@@ -4963,7 +5213,7 @@
           <w:sz w:val="28"/>
           <w:szCs w:val="28"/>
         </w:rPr>
-        <w:t xml:space="preserve">. Настройка отчета в простом режиме, вкладка "Отборы". </w:t>
+        <w:t>. Настройка отчета в простом режиме, вкладка "Отборы".</w:t>
       </w:r>
     </w:p>
     <w:p>
@@ -5037,7 +5287,7 @@
         <w:pStyle w:val="a5"/>
         <w:spacing w:before="0" w:beforeAutospacing="0" w:after="0" w:afterAutospacing="0"/>
         <w:ind w:firstLine="851"/>
-        <w:jc w:val="both"/>
+        <w:jc w:val="center"/>
         <w:rPr>
           <w:sz w:val="28"/>
           <w:szCs w:val="28"/>
@@ -5062,7 +5312,7 @@
           <w:sz w:val="28"/>
           <w:szCs w:val="28"/>
         </w:rPr>
-        <w:t xml:space="preserve">. Настройка отчета в простом режиме, вкладка "Сортировки". </w:t>
+        <w:t>. Настройка отчета в простом режиме, вкладка "Сортировки".</w:t>
       </w:r>
     </w:p>
     <w:p>
@@ -5261,6 +5511,25 @@
         <w:pStyle w:val="a5"/>
         <w:spacing w:before="0" w:beforeAutospacing="0" w:after="0" w:afterAutospacing="0"/>
         <w:ind w:firstLine="851"/>
+        <w:jc w:val="center"/>
+        <w:rPr>
+          <w:sz w:val="28"/>
+          <w:szCs w:val="28"/>
+        </w:rPr>
+      </w:pPr>
+      <w:r>
+        <w:rPr>
+          <w:sz w:val="28"/>
+          <w:szCs w:val="28"/>
+        </w:rPr>
+        <w:t>Рисунок 27. Пример начальной страницы.</w:t>
+      </w:r>
+    </w:p>
+    <w:p>
+      <w:pPr>
+        <w:pStyle w:val="a5"/>
+        <w:spacing w:before="0" w:beforeAutospacing="0" w:after="0" w:afterAutospacing="0"/>
+        <w:ind w:firstLine="851"/>
         <w:jc w:val="both"/>
         <w:rPr>
           <w:sz w:val="28"/>
@@ -5272,26 +5541,21 @@
           <w:sz w:val="28"/>
           <w:szCs w:val="28"/>
         </w:rPr>
-        <w:t>Рисунок 27. Пример начальной страницы.</w:t>
-      </w:r>
-    </w:p>
-    <w:p>
-      <w:pPr>
-        <w:pStyle w:val="a5"/>
-        <w:spacing w:before="0" w:beforeAutospacing="0" w:after="0" w:afterAutospacing="0"/>
-        <w:ind w:firstLine="851"/>
-        <w:jc w:val="both"/>
-        <w:rPr>
-          <w:sz w:val="28"/>
-          <w:szCs w:val="28"/>
-        </w:rPr>
-      </w:pPr>
-      <w:r>
-        <w:rPr>
-          <w:sz w:val="28"/>
-          <w:szCs w:val="28"/>
-        </w:rPr>
-        <w:t xml:space="preserve">Пользователь может, например, удалить курсы валют и текущие взаиморасчеты, а вместо них добавить поступления товаров. </w:t>
+        <w:t>Пользователь может, например, удалить курсы валют и текущие взаиморасчеты, а вместо них добавить поступления товаров</w:t>
+      </w:r>
+      <w:r>
+        <w:rPr>
+          <w:sz w:val="28"/>
+          <w:szCs w:val="28"/>
+        </w:rPr>
+        <w:t>, рисунок 28</w:t>
+      </w:r>
+      <w:r>
+        <w:rPr>
+          <w:sz w:val="28"/>
+          <w:szCs w:val="28"/>
+        </w:rPr>
+        <w:t xml:space="preserve">. </w:t>
       </w:r>
     </w:p>
     <w:p>
@@ -5379,12 +5643,43 @@
         <w:pStyle w:val="a5"/>
         <w:spacing w:before="0" w:beforeAutospacing="0" w:after="0" w:afterAutospacing="0"/>
         <w:ind w:firstLine="851"/>
+        <w:jc w:val="center"/>
+        <w:rPr>
+          <w:sz w:val="28"/>
+          <w:szCs w:val="28"/>
+        </w:rPr>
+      </w:pPr>
+      <w:r>
+        <w:rPr>
+          <w:sz w:val="28"/>
+          <w:szCs w:val="28"/>
+        </w:rPr>
+        <w:t>Рисунок 28. Пример настроек стартовой страницы.</w:t>
+      </w:r>
+    </w:p>
+    <w:p>
+      <w:pPr>
+        <w:pStyle w:val="a5"/>
+        <w:spacing w:before="0" w:beforeAutospacing="0" w:after="0" w:afterAutospacing="0"/>
+        <w:ind w:firstLine="851"/>
         <w:jc w:val="both"/>
         <w:rPr>
           <w:sz w:val="28"/>
           <w:szCs w:val="28"/>
         </w:rPr>
       </w:pPr>
+    </w:p>
+    <w:p>
+      <w:pPr>
+        <w:pStyle w:val="a5"/>
+        <w:spacing w:before="0" w:beforeAutospacing="0" w:after="0" w:afterAutospacing="0"/>
+        <w:ind w:firstLine="851"/>
+        <w:jc w:val="both"/>
+        <w:rPr>
+          <w:sz w:val="28"/>
+          <w:szCs w:val="28"/>
+        </w:rPr>
+      </w:pPr>
       <w:r>
         <w:rPr>
           <w:sz w:val="28"/>
@@ -5399,6 +5694,31 @@
           <w:szCs w:val="28"/>
         </w:rPr>
         <w:t>Настройки — Настройка начальной страницы…</w:t>
+      </w:r>
+      <w:r>
+        <w:rPr>
+          <w:rStyle w:val="a7"/>
+          <w:sz w:val="28"/>
+          <w:szCs w:val="28"/>
+        </w:rPr>
+        <w:t xml:space="preserve"> </w:t>
+      </w:r>
+      <w:r>
+        <w:rPr>
+          <w:rStyle w:val="a7"/>
+          <w:b w:val="0"/>
+          <w:bCs w:val="0"/>
+          <w:sz w:val="28"/>
+          <w:szCs w:val="28"/>
+        </w:rPr>
+        <w:t>(</w:t>
+      </w:r>
+      <w:r>
+        <w:rPr>
+          <w:sz w:val="28"/>
+          <w:szCs w:val="28"/>
+        </w:rPr>
+        <w:t>рисунок 29)</w:t>
       </w:r>
       <w:r>
         <w:rPr>
@@ -5498,6 +5818,13 @@
           <w:szCs w:val="28"/>
         </w:rPr>
       </w:pPr>
+      <w:r>
+        <w:rPr>
+          <w:sz w:val="28"/>
+          <w:szCs w:val="28"/>
+        </w:rPr>
+        <w:t>Рисунок 29. Вызов настройки стартовой страницы.</w:t>
+      </w:r>
     </w:p>
     <w:p>
       <w:pPr>
@@ -5543,6 +5870,24 @@
           <w:szCs w:val="28"/>
         </w:rPr>
         <w:t>Доступные формы</w:t>
+      </w:r>
+      <w:r>
+        <w:rPr>
+          <w:rStyle w:val="a7"/>
+          <w:sz w:val="28"/>
+          <w:szCs w:val="28"/>
+        </w:rPr>
+        <w:t xml:space="preserve"> </w:t>
+      </w:r>
+      <w:r>
+        <w:rPr>
+          <w:rStyle w:val="a7"/>
+          <w:b w:val="0"/>
+          <w:bCs w:val="0"/>
+          <w:sz w:val="28"/>
+          <w:szCs w:val="28"/>
+        </w:rPr>
+        <w:t>(рисунок 29)</w:t>
       </w:r>
       <w:r>
         <w:rPr>
@@ -5643,6 +5988,13 @@
           <w:szCs w:val="28"/>
         </w:rPr>
       </w:pPr>
+      <w:r>
+        <w:rPr>
+          <w:sz w:val="28"/>
+          <w:szCs w:val="28"/>
+        </w:rPr>
+        <w:t>Рисунок 30. Доступные для размещения формы.</w:t>
+      </w:r>
     </w:p>
     <w:p>
       <w:pPr>
@@ -5660,7 +6012,29 @@
           <w:sz w:val="28"/>
           <w:szCs w:val="28"/>
         </w:rPr>
-        <w:t>Если возникает необходимость вернуться к тому внешнему виду начальной страницы, который «был задуман» разработчиком, то для этого используется команда </w:t>
+        <w:t>Если возникает необходимость вернуться к тому внешнему виду начальной страницы, который «был задуман» разработчиком, то для этого используется команда</w:t>
+      </w:r>
+      <w:r>
+        <w:rPr>
+          <w:sz w:val="28"/>
+          <w:szCs w:val="28"/>
+        </w:rPr>
+        <w:t xml:space="preserve"> представленная на рисунке </w:t>
+      </w:r>
+      <w:proofErr w:type="gramStart"/>
+      <w:r>
+        <w:rPr>
+          <w:sz w:val="28"/>
+          <w:szCs w:val="28"/>
+        </w:rPr>
+        <w:t xml:space="preserve">30, </w:t>
+      </w:r>
+      <w:r>
+        <w:rPr>
+          <w:sz w:val="28"/>
+          <w:szCs w:val="28"/>
+        </w:rPr>
+        <w:t> </w:t>
       </w:r>
       <w:r>
         <w:rPr>
@@ -5668,7 +6042,16 @@
           <w:sz w:val="28"/>
           <w:szCs w:val="28"/>
         </w:rPr>
-        <w:t>Еще — Установить стандартные настройки</w:t>
+        <w:t>Еще</w:t>
+      </w:r>
+      <w:proofErr w:type="gramEnd"/>
+      <w:r>
+        <w:rPr>
+          <w:rStyle w:val="a7"/>
+          <w:sz w:val="28"/>
+          <w:szCs w:val="28"/>
+        </w:rPr>
+        <w:t> — Установить стандартные настройки</w:t>
       </w:r>
       <w:r>
         <w:rPr>
@@ -5761,6 +6144,24 @@
       <w:pPr>
         <w:spacing w:after="0"/>
         <w:ind w:firstLine="851"/>
+        <w:jc w:val="center"/>
+        <w:rPr>
+          <w:rFonts w:cs="Times New Roman"/>
+          <w:szCs w:val="28"/>
+        </w:rPr>
+      </w:pPr>
+      <w:r>
+        <w:rPr>
+          <w:rFonts w:cs="Times New Roman"/>
+          <w:szCs w:val="28"/>
+        </w:rPr>
+        <w:t>Рисунок 30. Сброс настроек стартовой страницы.</w:t>
+      </w:r>
+    </w:p>
+    <w:p>
+      <w:pPr>
+        <w:spacing w:after="0"/>
+        <w:ind w:firstLine="851"/>
         <w:rPr>
           <w:rFonts w:cs="Times New Roman"/>
           <w:szCs w:val="28"/>
@@ -5861,7 +6262,25 @@
           <w:sz w:val="32"/>
           <w:szCs w:val="32"/>
         </w:rPr>
-        <w:t>Быстрова, Н.Ю. Лабораторный практикум по бухгалтерскому учету: практикум / Н.Ю. Быстрова – Ярославль: ЯРГУ, 2018  - 72</w:t>
+        <w:t xml:space="preserve">Быстрова, Н.Ю. Лабораторный практикум по бухгалтерскому учету: практикум / Н.Ю. Быстрова – Ярославль: ЯРГУ, </w:t>
+      </w:r>
+      <w:proofErr w:type="gramStart"/>
+      <w:r>
+        <w:rPr>
+          <w:color w:val="000000"/>
+          <w:sz w:val="32"/>
+          <w:szCs w:val="32"/>
+        </w:rPr>
+        <w:t>2018  -</w:t>
+      </w:r>
+      <w:proofErr w:type="gramEnd"/>
+      <w:r>
+        <w:rPr>
+          <w:color w:val="000000"/>
+          <w:sz w:val="32"/>
+          <w:szCs w:val="32"/>
+        </w:rPr>
+        <w:t xml:space="preserve"> 72</w:t>
       </w:r>
     </w:p>
     <w:p>
@@ -5891,7 +6310,25 @@
           <w:sz w:val="32"/>
           <w:szCs w:val="32"/>
         </w:rPr>
-        <w:t>Кашаев, С.М. Программирование в 1С:Предприятие 8.3 /С.М. Кашаев - СПб.: Питер, 2014. — 304</w:t>
+        <w:t>Кашаев, С.М. Программирование в 1</w:t>
+      </w:r>
+      <w:proofErr w:type="gramStart"/>
+      <w:r>
+        <w:rPr>
+          <w:color w:val="000000"/>
+          <w:sz w:val="32"/>
+          <w:szCs w:val="32"/>
+        </w:rPr>
+        <w:t>С:Предприятие</w:t>
+      </w:r>
+      <w:proofErr w:type="gramEnd"/>
+      <w:r>
+        <w:rPr>
+          <w:color w:val="000000"/>
+          <w:sz w:val="32"/>
+          <w:szCs w:val="32"/>
+        </w:rPr>
+        <w:t xml:space="preserve"> 8.3 /С.М. Кашаев - СПб.: Питер, 2014. — 304</w:t>
       </w:r>
     </w:p>
     <w:p>
@@ -5915,13 +6352,41 @@
           <w:szCs w:val="32"/>
         </w:rPr>
       </w:pPr>
+      <w:proofErr w:type="spellStart"/>
       <w:r>
         <w:rPr>
           <w:color w:val="000000"/>
           <w:sz w:val="32"/>
           <w:szCs w:val="32"/>
         </w:rPr>
-        <w:t>Низамутдинов, И. Программирование в 1С за 11 шагов / И. Низамутдинов. – 2-е издание – Ижевск, 2018 – 711</w:t>
+        <w:t>Низамутдинов</w:t>
+      </w:r>
+      <w:proofErr w:type="spellEnd"/>
+      <w:r>
+        <w:rPr>
+          <w:color w:val="000000"/>
+          <w:sz w:val="32"/>
+          <w:szCs w:val="32"/>
+        </w:rPr>
+        <w:t xml:space="preserve">, И. Программирование в 1С за 11 шагов / И. </w:t>
+      </w:r>
+      <w:proofErr w:type="spellStart"/>
+      <w:r>
+        <w:rPr>
+          <w:color w:val="000000"/>
+          <w:sz w:val="32"/>
+          <w:szCs w:val="32"/>
+        </w:rPr>
+        <w:t>Низамутдинов</w:t>
+      </w:r>
+      <w:proofErr w:type="spellEnd"/>
+      <w:r>
+        <w:rPr>
+          <w:color w:val="000000"/>
+          <w:sz w:val="32"/>
+          <w:szCs w:val="32"/>
+        </w:rPr>
+        <w:t>. – 2-е издание – Ижевск, 2018 – 711</w:t>
       </w:r>
     </w:p>
     <w:p>
@@ -5951,7 +6416,43 @@
           <w:sz w:val="32"/>
           <w:szCs w:val="32"/>
         </w:rPr>
-        <w:t>Радченко, М.Г 1С:Преприятие 8.3. Практическое пособие разработчика. Примеры и типовые приемы / М.Г. Радченко, Е.Ю. Хрусталева – Москва : 1С-Паблишинг, 2013. – 943</w:t>
+        <w:t>Радченко, М.Г 1</w:t>
+      </w:r>
+      <w:proofErr w:type="gramStart"/>
+      <w:r>
+        <w:rPr>
+          <w:color w:val="000000"/>
+          <w:sz w:val="32"/>
+          <w:szCs w:val="32"/>
+        </w:rPr>
+        <w:t>С:Преприятие</w:t>
+      </w:r>
+      <w:proofErr w:type="gramEnd"/>
+      <w:r>
+        <w:rPr>
+          <w:color w:val="000000"/>
+          <w:sz w:val="32"/>
+          <w:szCs w:val="32"/>
+        </w:rPr>
+        <w:t xml:space="preserve"> 8.3. Практическое пособие разработчика. Примеры и типовые приемы / М.Г. Радченко, Е.Ю. Хрусталева – </w:t>
+      </w:r>
+      <w:proofErr w:type="gramStart"/>
+      <w:r>
+        <w:rPr>
+          <w:color w:val="000000"/>
+          <w:sz w:val="32"/>
+          <w:szCs w:val="32"/>
+        </w:rPr>
+        <w:t>Москва :</w:t>
+      </w:r>
+      <w:proofErr w:type="gramEnd"/>
+      <w:r>
+        <w:rPr>
+          <w:color w:val="000000"/>
+          <w:sz w:val="32"/>
+          <w:szCs w:val="32"/>
+        </w:rPr>
+        <w:t xml:space="preserve"> 1С-Паблишинг, 2013. – 943</w:t>
       </w:r>
     </w:p>
     <w:p>
@@ -5981,8 +6482,27 @@
           <w:sz w:val="32"/>
           <w:szCs w:val="32"/>
         </w:rPr>
-        <w:t>Чистов, П.А. Сборник лабораторных работ для студентов учебных заведений, изучающих программирование в системе 1С:Предприятие 8 (1С:</w:t>
-      </w:r>
+        <w:t>Чистов, П.А. Сборник лабораторных работ для студентов учебных заведений, изучающих программирование в системе 1</w:t>
+      </w:r>
+      <w:proofErr w:type="gramStart"/>
+      <w:r>
+        <w:rPr>
+          <w:color w:val="000000"/>
+          <w:sz w:val="32"/>
+          <w:szCs w:val="32"/>
+        </w:rPr>
+        <w:t>С:Предприятие</w:t>
+      </w:r>
+      <w:proofErr w:type="gramEnd"/>
+      <w:r>
+        <w:rPr>
+          <w:color w:val="000000"/>
+          <w:sz w:val="32"/>
+          <w:szCs w:val="32"/>
+        </w:rPr>
+        <w:t xml:space="preserve"> 8 (1С:</w:t>
+      </w:r>
+      <w:proofErr w:type="spellStart"/>
       <w:r>
         <w:rPr>
           <w:color w:val="000000"/>
@@ -5992,13 +6512,32 @@
         </w:rPr>
         <w:t>Enterprice</w:t>
       </w:r>
+      <w:proofErr w:type="spellEnd"/>
       <w:r>
         <w:rPr>
           <w:color w:val="000000"/>
           <w:sz w:val="32"/>
           <w:szCs w:val="32"/>
         </w:rPr>
-        <w:t xml:space="preserve"> 8) / П.А. Чистов, А.А. Мальгинова – Москва: 1С-Паблишинг, 2021 - 492 </w:t>
+        <w:t xml:space="preserve"> 8) / П.А. Чистов, А.А. </w:t>
+      </w:r>
+      <w:proofErr w:type="spellStart"/>
+      <w:r>
+        <w:rPr>
+          <w:color w:val="000000"/>
+          <w:sz w:val="32"/>
+          <w:szCs w:val="32"/>
+        </w:rPr>
+        <w:t>Мальгинова</w:t>
+      </w:r>
+      <w:proofErr w:type="spellEnd"/>
+      <w:r>
+        <w:rPr>
+          <w:color w:val="000000"/>
+          <w:sz w:val="32"/>
+          <w:szCs w:val="32"/>
+        </w:rPr>
+        <w:t xml:space="preserve"> – Москва: 1С-Паблишинг, 2021 - 492 </w:t>
       </w:r>
     </w:p>
     <w:p>

</xml_diff>

<commit_message>
AUTO FROM WORK 31.10.2023 15:48:48,45
</commit_message>
<xml_diff>
--- a/4 kurs/1C/LUBAL/Контрольная.docx
+++ b/4 kurs/1C/LUBAL/Контрольная.docx
@@ -914,6 +914,7 @@
       <w:pPr>
         <w:spacing w:after="0"/>
         <w:ind w:firstLine="851"/>
+        <w:jc w:val="center"/>
         <w:rPr>
           <w:rFonts w:cs="Times New Roman"/>
           <w:szCs w:val="28"/>
@@ -1425,6 +1426,18 @@
         <w:pStyle w:val="a5"/>
         <w:spacing w:before="0" w:beforeAutospacing="0" w:after="0" w:afterAutospacing="0"/>
         <w:ind w:firstLine="851"/>
+        <w:jc w:val="center"/>
+        <w:rPr>
+          <w:sz w:val="28"/>
+          <w:szCs w:val="28"/>
+        </w:rPr>
+      </w:pPr>
+    </w:p>
+    <w:p>
+      <w:pPr>
+        <w:pStyle w:val="a5"/>
+        <w:spacing w:before="0" w:beforeAutospacing="0" w:after="0" w:afterAutospacing="0"/>
+        <w:ind w:firstLine="851"/>
         <w:rPr>
           <w:sz w:val="28"/>
           <w:szCs w:val="28"/>
@@ -1554,6 +1567,18 @@
         </w:rPr>
         <w:t>Рисунок 6. Форматирование даты.</w:t>
       </w:r>
+    </w:p>
+    <w:p>
+      <w:pPr>
+        <w:pStyle w:val="a5"/>
+        <w:spacing w:before="0" w:beforeAutospacing="0" w:after="0" w:afterAutospacing="0"/>
+        <w:ind w:firstLine="851"/>
+        <w:jc w:val="center"/>
+        <w:rPr>
+          <w:sz w:val="28"/>
+          <w:szCs w:val="28"/>
+        </w:rPr>
+      </w:pPr>
     </w:p>
     <w:p>
       <w:pPr>
@@ -1699,6 +1724,18 @@
         <w:pStyle w:val="a5"/>
         <w:spacing w:before="0" w:beforeAutospacing="0" w:after="0" w:afterAutospacing="0"/>
         <w:ind w:firstLine="851"/>
+        <w:jc w:val="center"/>
+        <w:rPr>
+          <w:sz w:val="28"/>
+          <w:szCs w:val="28"/>
+        </w:rPr>
+      </w:pPr>
+    </w:p>
+    <w:p>
+      <w:pPr>
+        <w:pStyle w:val="a5"/>
+        <w:spacing w:before="0" w:beforeAutospacing="0" w:after="0" w:afterAutospacing="0"/>
+        <w:ind w:firstLine="851"/>
         <w:rPr>
           <w:sz w:val="28"/>
           <w:szCs w:val="28"/>
@@ -1837,6 +1874,18 @@
         <w:pStyle w:val="a5"/>
         <w:spacing w:before="0" w:beforeAutospacing="0" w:after="0" w:afterAutospacing="0"/>
         <w:ind w:firstLine="851"/>
+        <w:jc w:val="center"/>
+        <w:rPr>
+          <w:sz w:val="28"/>
+          <w:szCs w:val="28"/>
+        </w:rPr>
+      </w:pPr>
+    </w:p>
+    <w:p>
+      <w:pPr>
+        <w:pStyle w:val="a5"/>
+        <w:spacing w:before="0" w:beforeAutospacing="0" w:after="0" w:afterAutospacing="0"/>
+        <w:ind w:firstLine="851"/>
         <w:rPr>
           <w:sz w:val="28"/>
           <w:szCs w:val="28"/>
@@ -1884,6 +1933,17 @@
         </w:rPr>
         <w:t>.</w:t>
       </w:r>
+    </w:p>
+    <w:p>
+      <w:pPr>
+        <w:pStyle w:val="a5"/>
+        <w:spacing w:before="0" w:beforeAutospacing="0" w:after="0" w:afterAutospacing="0"/>
+        <w:ind w:firstLine="851"/>
+        <w:rPr>
+          <w:sz w:val="28"/>
+          <w:szCs w:val="28"/>
+        </w:rPr>
+      </w:pPr>
     </w:p>
     <w:p>
       <w:pPr>
@@ -1989,17 +2049,37 @@
         <w:pStyle w:val="a5"/>
         <w:spacing w:before="0" w:beforeAutospacing="0" w:after="0" w:afterAutospacing="0"/>
         <w:ind w:firstLine="851"/>
-        <w:rPr>
-          <w:sz w:val="28"/>
-          <w:szCs w:val="28"/>
-        </w:rPr>
-      </w:pPr>
-      <w:r>
-        <w:rPr>
-          <w:sz w:val="28"/>
-          <w:szCs w:val="28"/>
-        </w:rPr>
-        <w:t>Какой бы Вы формат не выбрали, внизу будет показано представление форматной строки</w:t>
+        <w:jc w:val="center"/>
+        <w:rPr>
+          <w:sz w:val="28"/>
+          <w:szCs w:val="28"/>
+        </w:rPr>
+      </w:pPr>
+    </w:p>
+    <w:p>
+      <w:pPr>
+        <w:pStyle w:val="a5"/>
+        <w:spacing w:before="0" w:beforeAutospacing="0" w:after="0" w:afterAutospacing="0"/>
+        <w:ind w:firstLine="851"/>
+        <w:rPr>
+          <w:sz w:val="28"/>
+          <w:szCs w:val="28"/>
+        </w:rPr>
+      </w:pPr>
+      <w:r>
+        <w:rPr>
+          <w:sz w:val="28"/>
+          <w:szCs w:val="28"/>
+          <w:u w:val="double"/>
+        </w:rPr>
+        <w:t>В</w:t>
+      </w:r>
+      <w:r>
+        <w:rPr>
+          <w:sz w:val="28"/>
+          <w:szCs w:val="28"/>
+        </w:rPr>
+        <w:t>низу будет показано представление форматной строки</w:t>
       </w:r>
       <w:r>
         <w:rPr>
@@ -2028,6 +2108,7 @@
         <w:pStyle w:val="a5"/>
         <w:spacing w:before="0" w:beforeAutospacing="0" w:after="0" w:afterAutospacing="0"/>
         <w:ind w:firstLine="851"/>
+        <w:jc w:val="center"/>
         <w:rPr>
           <w:sz w:val="28"/>
           <w:szCs w:val="28"/>
@@ -2128,6 +2209,18 @@
         <w:pStyle w:val="a5"/>
         <w:spacing w:before="0" w:beforeAutospacing="0" w:after="0" w:afterAutospacing="0"/>
         <w:ind w:firstLine="851"/>
+        <w:jc w:val="center"/>
+        <w:rPr>
+          <w:sz w:val="28"/>
+          <w:szCs w:val="28"/>
+        </w:rPr>
+      </w:pPr>
+    </w:p>
+    <w:p>
+      <w:pPr>
+        <w:pStyle w:val="a5"/>
+        <w:spacing w:before="0" w:beforeAutospacing="0" w:after="0" w:afterAutospacing="0"/>
+        <w:ind w:firstLine="851"/>
         <w:rPr>
           <w:sz w:val="28"/>
           <w:szCs w:val="28"/>
@@ -2178,6 +2271,7 @@
         <w:pStyle w:val="a5"/>
         <w:spacing w:before="0" w:beforeAutospacing="0" w:after="0" w:afterAutospacing="0"/>
         <w:ind w:firstLine="851"/>
+        <w:jc w:val="center"/>
         <w:rPr>
           <w:sz w:val="28"/>
           <w:szCs w:val="28"/>
@@ -2301,6 +2395,7 @@
           <w:sz w:val="28"/>
           <w:szCs w:val="28"/>
         </w:rPr>
+        <w:lastRenderedPageBreak/>
         <w:t>У этого формата девять различных значений, каждое из которых опять-таки описывается в справочной информации</w:t>
       </w:r>
       <w:r>
@@ -2330,6 +2425,17 @@
         <w:pStyle w:val="a5"/>
         <w:spacing w:before="0" w:beforeAutospacing="0" w:after="0" w:afterAutospacing="0"/>
         <w:ind w:firstLine="851"/>
+        <w:rPr>
+          <w:sz w:val="28"/>
+          <w:szCs w:val="28"/>
+        </w:rPr>
+      </w:pPr>
+    </w:p>
+    <w:p>
+      <w:pPr>
+        <w:pStyle w:val="a5"/>
+        <w:spacing w:before="0" w:beforeAutospacing="0" w:after="0" w:afterAutospacing="0"/>
+        <w:ind w:firstLine="851"/>
         <w:jc w:val="center"/>
         <w:rPr>
           <w:sz w:val="28"/>
@@ -2342,7 +2448,6 @@
           <w:sz w:val="28"/>
           <w:szCs w:val="28"/>
         </w:rPr>
-        <w:lastRenderedPageBreak/>
         <w:drawing>
           <wp:inline distT="0" distB="0" distL="0" distR="0" wp14:anchorId="03222AD1" wp14:editId="207A79E1">
             <wp:extent cx="4571556" cy="3352800"/>
@@ -2500,6 +2605,7 @@
         <w:pStyle w:val="a5"/>
         <w:spacing w:before="0" w:beforeAutospacing="0" w:after="0" w:afterAutospacing="0"/>
         <w:ind w:firstLine="851"/>
+        <w:jc w:val="center"/>
         <w:rPr>
           <w:sz w:val="28"/>
           <w:szCs w:val="28"/>
@@ -2639,6 +2745,7 @@
           <w:sz w:val="28"/>
           <w:szCs w:val="28"/>
         </w:rPr>
+        <w:lastRenderedPageBreak/>
         <w:t>Еще интересный параметр – сдвиг. В том случае, когда он указан число будет умножено или поделено на 10 в степени этого параметра</w:t>
       </w:r>
       <w:r>
@@ -2694,7 +2801,6 @@
           <w:sz w:val="28"/>
           <w:szCs w:val="28"/>
         </w:rPr>
-        <w:lastRenderedPageBreak/>
         <w:drawing>
           <wp:inline distT="0" distB="0" distL="0" distR="0" wp14:anchorId="2C2E9791" wp14:editId="58E4CC1A">
             <wp:extent cx="3771900" cy="2335386"/>
@@ -2894,6 +3000,18 @@
         <w:pStyle w:val="a5"/>
         <w:spacing w:before="0" w:beforeAutospacing="0" w:after="0" w:afterAutospacing="0"/>
         <w:ind w:firstLine="851"/>
+        <w:jc w:val="center"/>
+        <w:rPr>
+          <w:sz w:val="28"/>
+          <w:szCs w:val="28"/>
+        </w:rPr>
+      </w:pPr>
+    </w:p>
+    <w:p>
+      <w:pPr>
+        <w:pStyle w:val="a5"/>
+        <w:spacing w:before="0" w:beforeAutospacing="0" w:after="0" w:afterAutospacing="0"/>
+        <w:ind w:firstLine="851"/>
         <w:rPr>
           <w:sz w:val="28"/>
           <w:szCs w:val="28"/>
@@ -2945,6 +3063,7 @@
           <w:sz w:val="28"/>
           <w:szCs w:val="28"/>
         </w:rPr>
+        <w:lastRenderedPageBreak/>
         <w:drawing>
           <wp:inline distT="0" distB="0" distL="0" distR="0" wp14:anchorId="6364D902" wp14:editId="5FF59E4A">
             <wp:extent cx="3352800" cy="2867622"/>
@@ -3030,6 +3149,18 @@
     </w:p>
     <w:p>
       <w:pPr>
+        <w:pStyle w:val="a5"/>
+        <w:spacing w:before="0" w:beforeAutospacing="0" w:after="0" w:afterAutospacing="0"/>
+        <w:ind w:firstLine="851"/>
+        <w:jc w:val="center"/>
+        <w:rPr>
+          <w:sz w:val="28"/>
+          <w:szCs w:val="28"/>
+        </w:rPr>
+      </w:pPr>
+    </w:p>
+    <w:p>
+      <w:pPr>
         <w:spacing w:after="0"/>
         <w:ind w:firstLine="851"/>
         <w:rPr>
@@ -3059,7 +3190,6 @@
           <w:sz w:val="28"/>
           <w:szCs w:val="28"/>
         </w:rPr>
-        <w:lastRenderedPageBreak/>
         <w:t>Откроем конструктор форматной строки и перейдем на закладку «Булево»</w:t>
       </w:r>
       <w:r>
@@ -3288,6 +3418,7 @@
           <w:sz w:val="28"/>
           <w:szCs w:val="28"/>
         </w:rPr>
+        <w:lastRenderedPageBreak/>
         <w:drawing>
           <wp:inline distT="0" distB="0" distL="0" distR="0" wp14:anchorId="568BF6C3" wp14:editId="1B950BDF">
             <wp:extent cx="4114800" cy="3528241"/>
@@ -3382,13 +3513,24 @@
           <w:szCs w:val="28"/>
         </w:rPr>
       </w:pPr>
+    </w:p>
+    <w:p>
+      <w:pPr>
+        <w:pStyle w:val="a5"/>
+        <w:spacing w:before="0" w:beforeAutospacing="0" w:after="0" w:afterAutospacing="0"/>
+        <w:ind w:firstLine="851"/>
+        <w:jc w:val="center"/>
+        <w:rPr>
+          <w:sz w:val="28"/>
+          <w:szCs w:val="28"/>
+        </w:rPr>
+      </w:pPr>
       <w:r>
         <w:rPr>
           <w:noProof/>
           <w:sz w:val="28"/>
           <w:szCs w:val="28"/>
         </w:rPr>
-        <w:lastRenderedPageBreak/>
         <w:drawing>
           <wp:inline distT="0" distB="0" distL="0" distR="0" wp14:anchorId="52868BBA" wp14:editId="361525E6">
             <wp:extent cx="4419600" cy="3781425"/>
@@ -3443,6 +3585,7 @@
       <w:pPr>
         <w:spacing w:after="0"/>
         <w:ind w:firstLine="851"/>
+        <w:jc w:val="center"/>
         <w:rPr>
           <w:rFonts w:cs="Times New Roman"/>
           <w:szCs w:val="28"/>
@@ -5000,6 +5143,18 @@
         <w:pStyle w:val="a5"/>
         <w:spacing w:before="0" w:beforeAutospacing="0" w:after="0" w:afterAutospacing="0"/>
         <w:ind w:firstLine="851"/>
+        <w:jc w:val="center"/>
+        <w:rPr>
+          <w:sz w:val="28"/>
+          <w:szCs w:val="28"/>
+        </w:rPr>
+      </w:pPr>
+    </w:p>
+    <w:p>
+      <w:pPr>
+        <w:pStyle w:val="a5"/>
+        <w:spacing w:before="0" w:beforeAutospacing="0" w:after="0" w:afterAutospacing="0"/>
+        <w:ind w:firstLine="851"/>
         <w:jc w:val="both"/>
         <w:rPr>
           <w:sz w:val="28"/>
@@ -5530,6 +5685,18 @@
         <w:pStyle w:val="a5"/>
         <w:spacing w:before="0" w:beforeAutospacing="0" w:after="0" w:afterAutospacing="0"/>
         <w:ind w:firstLine="851"/>
+        <w:jc w:val="center"/>
+        <w:rPr>
+          <w:sz w:val="28"/>
+          <w:szCs w:val="28"/>
+        </w:rPr>
+      </w:pPr>
+    </w:p>
+    <w:p>
+      <w:pPr>
+        <w:pStyle w:val="a5"/>
+        <w:spacing w:before="0" w:beforeAutospacing="0" w:after="0" w:afterAutospacing="0"/>
+        <w:ind w:firstLine="851"/>
         <w:jc w:val="both"/>
         <w:rPr>
           <w:sz w:val="28"/>
@@ -5831,6 +5998,18 @@
         <w:pStyle w:val="a5"/>
         <w:spacing w:before="0" w:beforeAutospacing="0" w:after="0" w:afterAutospacing="0"/>
         <w:ind w:firstLine="851"/>
+        <w:jc w:val="center"/>
+        <w:rPr>
+          <w:sz w:val="28"/>
+          <w:szCs w:val="28"/>
+        </w:rPr>
+      </w:pPr>
+    </w:p>
+    <w:p>
+      <w:pPr>
+        <w:pStyle w:val="a5"/>
+        <w:spacing w:before="0" w:beforeAutospacing="0" w:after="0" w:afterAutospacing="0"/>
+        <w:ind w:firstLine="851"/>
         <w:jc w:val="both"/>
         <w:rPr>
           <w:sz w:val="28"/>
@@ -5995,6 +6174,18 @@
         </w:rPr>
         <w:t>Рисунок 30. Доступные для размещения формы.</w:t>
       </w:r>
+    </w:p>
+    <w:p>
+      <w:pPr>
+        <w:pStyle w:val="a5"/>
+        <w:spacing w:before="0" w:beforeAutospacing="0" w:after="0" w:afterAutospacing="0"/>
+        <w:ind w:firstLine="851"/>
+        <w:jc w:val="center"/>
+        <w:rPr>
+          <w:sz w:val="28"/>
+          <w:szCs w:val="28"/>
+        </w:rPr>
+      </w:pPr>
     </w:p>
     <w:p>
       <w:pPr>

</xml_diff>